<commit_message>
Implemented return of the initial inspection has been
</commit_message>
<xml_diff>
--- a/src/main/resources/templates/primary_examination_OPN.docx
+++ b/src/main/resources/templates/primary_examination_OPN.docx
@@ -38,7 +38,6 @@
         </w:rPr>
         <w:t xml:space="preserve"> </w:t>
       </w:r>
-      <w:proofErr w:type="spellStart"/>
       <w:r>
         <w:rPr>
           <w:rFonts w:ascii="Times New Roman" w:hAnsi="Times New Roman"/>
@@ -47,7 +46,6 @@
         </w:rPr>
         <w:t>receiptDate</w:t>
       </w:r>
-      <w:proofErr w:type="spellEnd"/>
       <w:r>
         <w:rPr>
           <w:rFonts w:ascii="Times New Roman" w:hAnsi="Times New Roman"/>
@@ -76,11 +74,9 @@
         </w:rPr>
         <w:t xml:space="preserve"> </w:t>
       </w:r>
-      <w:proofErr w:type="spellStart"/>
       <w:r>
         <w:t>arrivalTime</w:t>
       </w:r>
-      <w:proofErr w:type="spellEnd"/>
     </w:p>
     <w:p>
       <w:pPr>
@@ -153,21 +149,8 @@
           <w:iCs/>
           <w:color w:val="000000"/>
         </w:rPr>
-        <w:t xml:space="preserve">при поступлении в </w:t>
-      </w:r>
-      <w:proofErr w:type="spellStart"/>
-      <w:r>
-        <w:rPr>
-          <w:rFonts w:ascii="Times New Roman" w:hAnsi="Times New Roman"/>
-          <w:b/>
-          <w:bCs/>
-          <w:i/>
-          <w:iCs/>
-          <w:color w:val="000000"/>
-        </w:rPr>
-        <w:t>ОПНиНД</w:t>
-      </w:r>
-      <w:proofErr w:type="spellEnd"/>
+        <w:t>при поступлении в ОПНиНД</w:t>
+      </w:r>
     </w:p>
     <w:p>
       <w:pPr>
@@ -201,6 +184,7 @@
           <w:b/>
           <w:bCs/>
           <w:color w:val="000000"/>
+          <w:lang w:val="en-US"/>
         </w:rPr>
       </w:pPr>
       <w:r>
@@ -216,15 +200,14 @@
         </w:rPr>
         <w:tab/>
       </w:r>
-      <w:proofErr w:type="spellStart"/>
-      <w:r>
-        <w:rPr>
-          <w:rFonts w:ascii="Times New Roman" w:hAnsi="Times New Roman"/>
-          <w:color w:val="000000"/>
+      <w:r>
+        <w:rPr>
+          <w:rFonts w:ascii="Times New Roman" w:hAnsi="Times New Roman"/>
+          <w:color w:val="000000"/>
+          <w:lang w:val="en-US"/>
         </w:rPr>
         <w:t>fullNameChild</w:t>
       </w:r>
-      <w:proofErr w:type="spellEnd"/>
     </w:p>
     <w:p>
       <w:pPr>
@@ -245,7 +228,6 @@
           <w:color w:val="000000"/>
         </w:rPr>
       </w:pPr>
-      <w:proofErr w:type="spellStart"/>
       <w:r>
         <w:rPr>
           <w:rFonts w:ascii="Times New Roman" w:hAnsi="Times New Roman"/>
@@ -253,26 +235,17 @@
         </w:rPr>
         <w:t>Поступае</w:t>
       </w:r>
-      <w:proofErr w:type="spellEnd"/>
       <w:r>
         <w:rPr>
           <w:rFonts w:ascii="Times New Roman" w:hAnsi="Times New Roman"/>
         </w:rPr>
         <w:t xml:space="preserve"> </w:t>
       </w:r>
-      <w:proofErr w:type="spellStart"/>
-      <w:r>
-        <w:rPr>
-          <w:rFonts w:ascii="Times New Roman" w:hAnsi="Times New Roman"/>
-        </w:rPr>
-        <w:t>comeFurtherTreatmentAndExamination</w:t>
-      </w:r>
-      <w:proofErr w:type="spellEnd"/>
-      <w:r>
-        <w:rPr>
-          <w:rFonts w:ascii="Times New Roman" w:hAnsi="Times New Roman"/>
-        </w:rPr>
-        <w:t xml:space="preserve"> </w:t>
+      <w:r>
+        <w:rPr>
+          <w:rFonts w:ascii="Times New Roman" w:hAnsi="Times New Roman"/>
+        </w:rPr>
+        <w:t xml:space="preserve">comeFurtherTreatmentAndExamination </w:t>
       </w:r>
       <w:r>
         <w:rPr>
@@ -308,7 +281,6 @@
         </w:rPr>
         <w:t xml:space="preserve">Родился в </w:t>
       </w:r>
-      <w:proofErr w:type="spellStart"/>
       <w:r>
         <w:rPr>
           <w:rFonts w:ascii="Times New Roman" w:hAnsi="Times New Roman"/>
@@ -316,7 +288,6 @@
         </w:rPr>
         <w:t>born</w:t>
       </w:r>
-      <w:proofErr w:type="spellEnd"/>
     </w:p>
     <w:p>
       <w:pPr>
@@ -344,7 +315,6 @@
         </w:rPr>
         <w:t xml:space="preserve">Возраст при поступлении </w:t>
       </w:r>
-      <w:proofErr w:type="spellStart"/>
       <w:r>
         <w:rPr>
           <w:rFonts w:ascii="Times New Roman" w:hAnsi="Times New Roman"/>
@@ -352,7 +322,6 @@
         </w:rPr>
         <w:t>admissionAge</w:t>
       </w:r>
-      <w:proofErr w:type="spellEnd"/>
     </w:p>
     <w:p>
       <w:pPr>
@@ -376,7 +345,6 @@
         </w:rPr>
         <w:t xml:space="preserve">Поступает из </w:t>
       </w:r>
-      <w:proofErr w:type="spellStart"/>
       <w:r>
         <w:rPr>
           <w:rFonts w:ascii="Times New Roman" w:hAnsi="Times New Roman"/>
@@ -384,7 +352,6 @@
         </w:rPr>
         <w:t>comesFrom</w:t>
       </w:r>
-      <w:proofErr w:type="spellEnd"/>
     </w:p>
     <w:p>
       <w:pPr>
@@ -441,15 +408,13 @@
         </w:rPr>
         <w:t xml:space="preserve">ЭПИД номер </w:t>
       </w:r>
-      <w:proofErr w:type="spellStart"/>
-      <w:r>
-        <w:rPr>
-          <w:rFonts w:ascii="Times New Roman" w:hAnsi="Times New Roman"/>
-          <w:color w:val="000000"/>
-        </w:rPr>
-        <w:t>EPIDNumber</w:t>
-      </w:r>
-      <w:proofErr w:type="spellEnd"/>
+      <w:r>
+        <w:rPr>
+          <w:rFonts w:ascii="Times New Roman" w:hAnsi="Times New Roman"/>
+          <w:color w:val="000000"/>
+        </w:rPr>
+        <w:t>Емурашин</w:t>
+      </w:r>
     </w:p>
     <w:p>
       <w:pPr>
@@ -522,7 +487,6 @@
         </w:rPr>
         <w:t xml:space="preserve">Дата рождения матери: </w:t>
       </w:r>
-      <w:proofErr w:type="spellStart"/>
       <w:r>
         <w:rPr>
           <w:rFonts w:ascii="Times New Roman" w:hAnsi="Times New Roman"/>
@@ -531,7 +495,6 @@
         </w:rPr>
         <w:t>motherDateBirth</w:t>
       </w:r>
-      <w:proofErr w:type="spellEnd"/>
     </w:p>
     <w:p>
       <w:pPr>
@@ -557,7 +520,6 @@
         </w:rPr>
         <w:t xml:space="preserve">Семейное положение: </w:t>
       </w:r>
-      <w:proofErr w:type="spellStart"/>
       <w:r>
         <w:rPr>
           <w:rFonts w:ascii="Times New Roman" w:hAnsi="Times New Roman"/>
@@ -566,7 +528,6 @@
         </w:rPr>
         <w:t>familyStatus</w:t>
       </w:r>
-      <w:proofErr w:type="spellEnd"/>
     </w:p>
     <w:p>
       <w:pPr>
@@ -608,7 +569,6 @@
         </w:rPr>
         <w:t xml:space="preserve"> </w:t>
       </w:r>
-      <w:proofErr w:type="spellStart"/>
       <w:r>
         <w:rPr>
           <w:rFonts w:ascii="Times New Roman" w:hAnsi="Times New Roman"/>
@@ -617,7 +577,6 @@
         </w:rPr>
         <w:t>maternalIllnesses</w:t>
       </w:r>
-      <w:proofErr w:type="spellEnd"/>
     </w:p>
     <w:p>
       <w:pPr>
@@ -661,7 +620,6 @@
         </w:rPr>
         <w:t xml:space="preserve"> </w:t>
       </w:r>
-      <w:proofErr w:type="spellStart"/>
       <w:r>
         <w:rPr>
           <w:rFonts w:ascii="Times New Roman" w:hAnsi="Times New Roman"/>
@@ -670,7 +628,6 @@
         </w:rPr>
         <w:t>motherBloodGroup</w:t>
       </w:r>
-      <w:proofErr w:type="spellEnd"/>
     </w:p>
     <w:p>
       <w:pPr>
@@ -706,7 +663,6 @@
         </w:rPr>
         <w:t xml:space="preserve"> мать: </w:t>
       </w:r>
-      <w:proofErr w:type="spellStart"/>
       <w:r>
         <w:rPr>
           <w:rFonts w:ascii="Times New Roman" w:hAnsi="Times New Roman"/>
@@ -715,7 +671,6 @@
         </w:rPr>
         <w:t>HIVTestingMother</w:t>
       </w:r>
-      <w:proofErr w:type="spellEnd"/>
       <w:r>
         <w:rPr>
           <w:rFonts w:ascii="Times New Roman" w:hAnsi="Times New Roman"/>
@@ -724,7 +679,6 @@
         </w:rPr>
         <w:t xml:space="preserve"> отец: </w:t>
       </w:r>
-      <w:proofErr w:type="spellStart"/>
       <w:r>
         <w:rPr>
           <w:rFonts w:ascii="Times New Roman" w:hAnsi="Times New Roman"/>
@@ -733,7 +687,6 @@
         </w:rPr>
         <w:t>HIVTestingFather</w:t>
       </w:r>
-      <w:proofErr w:type="spellEnd"/>
     </w:p>
     <w:p>
       <w:pPr>
@@ -761,7 +714,6 @@
         </w:rPr>
         <w:t xml:space="preserve">Инфекционный анамнез матери: </w:t>
       </w:r>
-      <w:proofErr w:type="spellStart"/>
       <w:r>
         <w:rPr>
           <w:rFonts w:ascii="Times New Roman" w:hAnsi="Times New Roman"/>
@@ -770,7 +722,6 @@
         </w:rPr>
         <w:t>maternalInfectiousHistory</w:t>
       </w:r>
-      <w:proofErr w:type="spellEnd"/>
     </w:p>
     <w:p>
       <w:pPr>
@@ -834,7 +785,6 @@
         </w:rPr>
         <w:t xml:space="preserve">Беременность </w:t>
       </w:r>
-      <w:proofErr w:type="spellStart"/>
       <w:r>
         <w:rPr>
           <w:rFonts w:ascii="Times New Roman" w:hAnsi="Times New Roman"/>
@@ -843,7 +793,6 @@
         </w:rPr>
         <w:t>pregnancy</w:t>
       </w:r>
-      <w:proofErr w:type="spellEnd"/>
     </w:p>
     <w:p>
       <w:pPr>
@@ -871,7 +820,6 @@
         </w:rPr>
         <w:t xml:space="preserve">Роды </w:t>
       </w:r>
-      <w:proofErr w:type="spellStart"/>
       <w:r>
         <w:rPr>
           <w:rFonts w:ascii="Times New Roman" w:hAnsi="Times New Roman"/>
@@ -880,7 +828,6 @@
         </w:rPr>
         <w:t>childbirth</w:t>
       </w:r>
-      <w:proofErr w:type="spellEnd"/>
     </w:p>
     <w:p>
       <w:pPr>
@@ -916,7 +863,6 @@
         </w:rPr>
         <w:t xml:space="preserve">: </w:t>
       </w:r>
-      <w:proofErr w:type="spellStart"/>
       <w:r>
         <w:rPr>
           <w:rFonts w:ascii="Times New Roman" w:hAnsi="Times New Roman"/>
@@ -925,7 +871,6 @@
         </w:rPr>
         <w:t>previousPregnancies</w:t>
       </w:r>
-      <w:proofErr w:type="spellEnd"/>
       <w:r>
         <w:rPr>
           <w:rFonts w:ascii="Times New Roman" w:hAnsi="Times New Roman"/>
@@ -942,7 +887,6 @@
         </w:rPr>
         <w:t xml:space="preserve">данные о сибсах: </w:t>
       </w:r>
-      <w:proofErr w:type="spellStart"/>
       <w:r>
         <w:rPr>
           <w:rFonts w:ascii="Times New Roman" w:hAnsi="Times New Roman"/>
@@ -951,7 +895,6 @@
         </w:rPr>
         <w:t>dataSiblings</w:t>
       </w:r>
-      <w:proofErr w:type="spellEnd"/>
     </w:p>
     <w:p>
       <w:pPr>
@@ -979,7 +922,6 @@
         </w:rPr>
         <w:t xml:space="preserve">Особенности течения беременности: </w:t>
       </w:r>
-      <w:proofErr w:type="spellStart"/>
       <w:r>
         <w:rPr>
           <w:rFonts w:ascii="Times New Roman" w:hAnsi="Times New Roman"/>
@@ -988,7 +930,6 @@
         </w:rPr>
         <w:t>featuresCoursePregnancy</w:t>
       </w:r>
-      <w:proofErr w:type="spellEnd"/>
     </w:p>
     <w:p>
       <w:pPr>
@@ -1024,7 +965,6 @@
         </w:rPr>
         <w:t xml:space="preserve">: </w:t>
       </w:r>
-      <w:proofErr w:type="spellStart"/>
       <w:r>
         <w:rPr>
           <w:rFonts w:ascii="Times New Roman" w:hAnsi="Times New Roman"/>
@@ -1033,7 +973,6 @@
         </w:rPr>
         <w:t>steroidProphylaxis</w:t>
       </w:r>
-      <w:proofErr w:type="spellEnd"/>
     </w:p>
     <w:p>
       <w:pPr>
@@ -1105,27 +1044,8 @@
           <w:bCs/>
           <w:color w:val="000000"/>
         </w:rPr>
-        <w:t xml:space="preserve">Срок </w:t>
-      </w:r>
-      <w:proofErr w:type="spellStart"/>
-      <w:r>
-        <w:rPr>
-          <w:rFonts w:ascii="Times New Roman" w:hAnsi="Times New Roman"/>
-          <w:bCs/>
-          <w:color w:val="000000"/>
-        </w:rPr>
-        <w:t>гестации</w:t>
-      </w:r>
-      <w:proofErr w:type="spellEnd"/>
-      <w:r>
-        <w:rPr>
-          <w:rFonts w:ascii="Times New Roman" w:hAnsi="Times New Roman"/>
-          <w:bCs/>
-          <w:color w:val="000000"/>
-        </w:rPr>
-        <w:t xml:space="preserve">: </w:t>
-      </w:r>
-      <w:proofErr w:type="spellStart"/>
+        <w:t xml:space="preserve">Срок гестации: </w:t>
+      </w:r>
       <w:r>
         <w:rPr>
           <w:rFonts w:ascii="Times New Roman" w:hAnsi="Times New Roman"/>
@@ -1134,7 +1054,6 @@
         </w:rPr>
         <w:t>gestationalAge</w:t>
       </w:r>
-      <w:proofErr w:type="spellEnd"/>
     </w:p>
     <w:p>
       <w:pPr>
@@ -1162,7 +1081,6 @@
         </w:rPr>
         <w:t xml:space="preserve">Особенности течения родов: </w:t>
       </w:r>
-      <w:proofErr w:type="spellStart"/>
       <w:r>
         <w:rPr>
           <w:rFonts w:ascii="Times New Roman" w:hAnsi="Times New Roman"/>
@@ -1171,7 +1089,6 @@
         </w:rPr>
         <w:t>featuresCourseChildbirth</w:t>
       </w:r>
-      <w:proofErr w:type="spellEnd"/>
     </w:p>
     <w:p>
       <w:pPr>
@@ -1199,7 +1116,6 @@
         </w:rPr>
         <w:t xml:space="preserve">Предлежание: </w:t>
       </w:r>
-      <w:proofErr w:type="spellStart"/>
       <w:r>
         <w:rPr>
           <w:rFonts w:ascii="Times New Roman" w:hAnsi="Times New Roman"/>
@@ -1208,7 +1124,6 @@
         </w:rPr>
         <w:t>presentation</w:t>
       </w:r>
-      <w:proofErr w:type="spellEnd"/>
     </w:p>
     <w:p>
       <w:pPr>
@@ -1236,7 +1151,6 @@
         </w:rPr>
         <w:t xml:space="preserve">Способ родоразрешения: </w:t>
       </w:r>
-      <w:proofErr w:type="spellStart"/>
       <w:r>
         <w:rPr>
           <w:rFonts w:ascii="Times New Roman" w:hAnsi="Times New Roman"/>
@@ -1245,7 +1159,6 @@
         </w:rPr>
         <w:t>methodDelivery</w:t>
       </w:r>
-      <w:proofErr w:type="spellEnd"/>
     </w:p>
     <w:p>
       <w:pPr>
@@ -1278,7 +1191,6 @@
         </w:rPr>
         <w:t xml:space="preserve"> </w:t>
       </w:r>
-      <w:proofErr w:type="spellStart"/>
       <w:r>
         <w:rPr>
           <w:rFonts w:ascii="Times New Roman" w:hAnsi="Times New Roman"/>
@@ -1287,7 +1199,6 @@
         </w:rPr>
         <w:t>durationLabor</w:t>
       </w:r>
-      <w:proofErr w:type="spellEnd"/>
       <w:r>
         <w:rPr>
           <w:rFonts w:ascii="Times New Roman" w:hAnsi="Times New Roman"/>
@@ -1295,7 +1206,6 @@
         </w:rPr>
         <w:t xml:space="preserve">; потужной период </w:t>
       </w:r>
-      <w:proofErr w:type="spellStart"/>
       <w:r>
         <w:rPr>
           <w:rFonts w:ascii="Times New Roman" w:hAnsi="Times New Roman"/>
@@ -1303,7 +1213,6 @@
         </w:rPr>
         <w:t>strainingPeriod</w:t>
       </w:r>
-      <w:proofErr w:type="spellEnd"/>
       <w:r>
         <w:rPr>
           <w:rFonts w:ascii="Times New Roman" w:hAnsi="Times New Roman"/>
@@ -1343,7 +1252,6 @@
         </w:rPr>
         <w:t xml:space="preserve">езводный период: </w:t>
       </w:r>
-      <w:proofErr w:type="spellStart"/>
       <w:r>
         <w:rPr>
           <w:rFonts w:ascii="Times New Roman" w:hAnsi="Times New Roman"/>
@@ -1351,7 +1259,6 @@
         </w:rPr>
         <w:t>anhydrousPeriod</w:t>
       </w:r>
-      <w:proofErr w:type="spellEnd"/>
     </w:p>
     <w:p>
       <w:pPr>
@@ -1379,7 +1286,6 @@
         </w:rPr>
         <w:t xml:space="preserve">Воды: </w:t>
       </w:r>
-      <w:proofErr w:type="spellStart"/>
       <w:r>
         <w:rPr>
           <w:rFonts w:ascii="Times New Roman" w:hAnsi="Times New Roman"/>
@@ -1388,7 +1294,6 @@
         </w:rPr>
         <w:t>waters</w:t>
       </w:r>
-      <w:proofErr w:type="spellEnd"/>
     </w:p>
     <w:p>
       <w:pPr>
@@ -1416,7 +1321,6 @@
         </w:rPr>
         <w:t xml:space="preserve">Пол </w:t>
       </w:r>
-      <w:proofErr w:type="spellStart"/>
       <w:r>
         <w:rPr>
           <w:rFonts w:ascii="Times New Roman" w:hAnsi="Times New Roman"/>
@@ -1425,7 +1329,6 @@
         </w:rPr>
         <w:t>gender</w:t>
       </w:r>
-      <w:proofErr w:type="spellEnd"/>
     </w:p>
     <w:p>
       <w:pPr>
@@ -1451,7 +1354,6 @@
         </w:rPr>
         <w:t xml:space="preserve">Вес при рождении: </w:t>
       </w:r>
-      <w:proofErr w:type="spellStart"/>
       <w:r>
         <w:rPr>
           <w:rFonts w:ascii="Times New Roman" w:hAnsi="Times New Roman"/>
@@ -1459,7 +1361,6 @@
         </w:rPr>
         <w:t>birthWeight</w:t>
       </w:r>
-      <w:proofErr w:type="spellEnd"/>
       <w:r>
         <w:rPr>
           <w:rFonts w:ascii="Times New Roman" w:hAnsi="Times New Roman"/>
@@ -1467,7 +1368,6 @@
         </w:rPr>
         <w:t xml:space="preserve">; длина </w:t>
       </w:r>
-      <w:proofErr w:type="spellStart"/>
       <w:r>
         <w:rPr>
           <w:rFonts w:ascii="Times New Roman" w:hAnsi="Times New Roman"/>
@@ -1476,7 +1376,6 @@
         </w:rPr>
         <w:t>length</w:t>
       </w:r>
-      <w:proofErr w:type="spellEnd"/>
       <w:r>
         <w:rPr>
           <w:rFonts w:ascii="Times New Roman" w:hAnsi="Times New Roman"/>
@@ -1484,7 +1383,6 @@
         </w:rPr>
         <w:t xml:space="preserve">; окружность головы </w:t>
       </w:r>
-      <w:proofErr w:type="spellStart"/>
       <w:r>
         <w:rPr>
           <w:rFonts w:ascii="Times New Roman" w:hAnsi="Times New Roman"/>
@@ -1493,7 +1391,6 @@
         </w:rPr>
         <w:t>headCircumference</w:t>
       </w:r>
-      <w:proofErr w:type="spellEnd"/>
       <w:r>
         <w:rPr>
           <w:rFonts w:ascii="Times New Roman" w:hAnsi="Times New Roman"/>
@@ -1526,7 +1423,6 @@
         </w:rPr>
         <w:t xml:space="preserve">окружность груди </w:t>
       </w:r>
-      <w:proofErr w:type="spellStart"/>
       <w:r>
         <w:rPr>
           <w:rFonts w:ascii="Times New Roman" w:hAnsi="Times New Roman"/>
@@ -1535,7 +1431,6 @@
         </w:rPr>
         <w:t>chestCircumference</w:t>
       </w:r>
-      <w:proofErr w:type="spellEnd"/>
     </w:p>
     <w:p>
       <w:pPr>
@@ -1561,27 +1456,8 @@
           <w:bCs/>
           <w:color w:val="000000"/>
         </w:rPr>
-        <w:t xml:space="preserve">Оценка по </w:t>
-      </w:r>
-      <w:proofErr w:type="spellStart"/>
-      <w:r>
-        <w:rPr>
-          <w:rFonts w:ascii="Times New Roman" w:hAnsi="Times New Roman"/>
-          <w:bCs/>
-          <w:color w:val="000000"/>
-        </w:rPr>
-        <w:t>Апгар</w:t>
-      </w:r>
-      <w:proofErr w:type="spellEnd"/>
-      <w:r>
-        <w:rPr>
-          <w:rFonts w:ascii="Times New Roman" w:hAnsi="Times New Roman"/>
-          <w:bCs/>
-          <w:color w:val="000000"/>
-        </w:rPr>
-        <w:t xml:space="preserve">: </w:t>
-      </w:r>
-      <w:proofErr w:type="spellStart"/>
+        <w:t xml:space="preserve">Оценка по Апгар: </w:t>
+      </w:r>
       <w:r>
         <w:rPr>
           <w:rFonts w:ascii="Times New Roman" w:hAnsi="Times New Roman"/>
@@ -1590,7 +1466,6 @@
         </w:rPr>
         <w:t>apgarScore</w:t>
       </w:r>
-      <w:proofErr w:type="spellEnd"/>
     </w:p>
     <w:p>
       <w:pPr>
@@ -1618,7 +1493,6 @@
         </w:rPr>
         <w:t xml:space="preserve">Объем помощи в родовом зале: </w:t>
       </w:r>
-      <w:proofErr w:type="spellStart"/>
       <w:r>
         <w:rPr>
           <w:rFonts w:ascii="Times New Roman" w:hAnsi="Times New Roman"/>
@@ -1627,7 +1501,6 @@
         </w:rPr>
         <w:t>amountAssistanceDeliveryRoom</w:t>
       </w:r>
-      <w:proofErr w:type="spellEnd"/>
     </w:p>
     <w:p>
       <w:pPr>
@@ -1677,7 +1550,6 @@
           <w:u w:val="single"/>
         </w:rPr>
       </w:pPr>
-      <w:proofErr w:type="spellStart"/>
       <w:r>
         <w:rPr>
           <w:rFonts w:ascii="Times New Roman" w:hAnsi="Times New Roman"/>
@@ -1687,7 +1559,6 @@
         </w:rPr>
         <w:t>diseaseHistory</w:t>
       </w:r>
-      <w:proofErr w:type="spellEnd"/>
     </w:p>
     <w:p>
       <w:pPr>
@@ -1804,7 +1675,6 @@
         </w:rPr>
         <w:t xml:space="preserve">Респираторная поддержка: </w:t>
       </w:r>
-      <w:proofErr w:type="spellStart"/>
       <w:r>
         <w:rPr>
           <w:rFonts w:ascii="Times New Roman" w:hAnsi="Times New Roman"/>
@@ -1812,7 +1682,6 @@
         </w:rPr>
         <w:t>respiratorySupport</w:t>
       </w:r>
-      <w:proofErr w:type="spellEnd"/>
     </w:p>
     <w:p>
       <w:pPr>
@@ -1836,7 +1705,6 @@
         </w:rPr>
         <w:t xml:space="preserve">Медикаментозная терапия: </w:t>
       </w:r>
-      <w:proofErr w:type="spellStart"/>
       <w:r>
         <w:rPr>
           <w:rFonts w:ascii="Times New Roman" w:hAnsi="Times New Roman"/>
@@ -1844,7 +1712,6 @@
         </w:rPr>
         <w:t>drugTherapy</w:t>
       </w:r>
-      <w:proofErr w:type="spellEnd"/>
     </w:p>
     <w:p>
       <w:pPr>
@@ -1868,7 +1735,6 @@
         </w:rPr>
         <w:t xml:space="preserve">Вскармливание: </w:t>
       </w:r>
-      <w:proofErr w:type="spellStart"/>
       <w:r>
         <w:rPr>
           <w:rFonts w:ascii="Times New Roman" w:hAnsi="Times New Roman"/>
@@ -1876,7 +1742,6 @@
         </w:rPr>
         <w:t>deeding</w:t>
       </w:r>
-      <w:proofErr w:type="spellEnd"/>
     </w:p>
     <w:p>
       <w:pPr>
@@ -1900,7 +1765,6 @@
         </w:rPr>
         <w:t xml:space="preserve">Венозный доступ: </w:t>
       </w:r>
-      <w:proofErr w:type="spellStart"/>
       <w:r>
         <w:rPr>
           <w:rFonts w:ascii="Times New Roman" w:hAnsi="Times New Roman"/>
@@ -1908,7 +1772,6 @@
         </w:rPr>
         <w:t>venousAccess</w:t>
       </w:r>
-      <w:proofErr w:type="spellEnd"/>
     </w:p>
     <w:p>
       <w:pPr>
@@ -1932,7 +1795,6 @@
         </w:rPr>
         <w:t xml:space="preserve">Фототерапия: </w:t>
       </w:r>
-      <w:proofErr w:type="spellStart"/>
       <w:r>
         <w:rPr>
           <w:rFonts w:ascii="Times New Roman" w:hAnsi="Times New Roman"/>
@@ -1940,7 +1802,6 @@
         </w:rPr>
         <w:t>phototherapy</w:t>
       </w:r>
-      <w:proofErr w:type="spellEnd"/>
     </w:p>
     <w:p>
       <w:pPr>
@@ -1968,7 +1829,6 @@
         <w:rPr>
           <w:rFonts w:ascii="Times New Roman" w:hAnsi="Times New Roman"/>
           <w:color w:val="000000"/>
-          <w:lang w:val="en-US"/>
         </w:rPr>
         <w:t>:</w:t>
       </w:r>
@@ -1979,7 +1839,6 @@
         </w:rPr>
         <w:t xml:space="preserve"> </w:t>
       </w:r>
-      <w:proofErr w:type="spellStart"/>
       <w:r>
         <w:rPr>
           <w:rFonts w:ascii="Times New Roman" w:hAnsi="Times New Roman"/>
@@ -1987,7 +1846,6 @@
         </w:rPr>
         <w:t>hypothermia</w:t>
       </w:r>
-      <w:proofErr w:type="spellEnd"/>
     </w:p>
     <w:p>
       <w:pPr>
@@ -2141,61 +1999,110 @@
           <w:iCs/>
           <w:color w:val="000000"/>
         </w:rPr>
+        <w:t xml:space="preserve"> statusAtAdmission</w:t>
+      </w:r>
+    </w:p>
+    <w:p>
+      <w:pPr>
+        <w:widowControl w:val="0"/>
+        <w:tabs>
+          <w:tab w:val="left" w:pos="225"/>
+        </w:tabs>
+        <w:autoSpaceDE w:val="0"/>
+        <w:autoSpaceDN w:val="0"/>
+        <w:adjustRightInd w:val="0"/>
+        <w:spacing w:after="0" w:line="240" w:lineRule="auto"/>
+        <w:rPr>
+          <w:rFonts w:ascii="Times New Roman" w:hAnsi="Times New Roman"/>
+          <w:color w:val="000000"/>
+        </w:rPr>
+      </w:pPr>
+      <w:r>
+        <w:rPr>
+          <w:rFonts w:ascii="Times New Roman" w:hAnsi="Times New Roman"/>
+          <w:bCs/>
+          <w:iCs/>
+          <w:color w:val="000000"/>
+        </w:rPr>
+        <w:t>Тяжесть обусловлена</w:t>
+      </w:r>
+      <w:r>
+        <w:rPr>
+          <w:rFonts w:ascii="Times New Roman" w:hAnsi="Times New Roman"/>
+        </w:rPr>
+        <w:t xml:space="preserve"> severityDue </w:t>
+      </w:r>
+      <w:r>
+        <w:rPr>
+          <w:rFonts w:ascii="Times New Roman" w:hAnsi="Times New Roman"/>
+          <w:color w:val="000000"/>
+        </w:rPr>
         <w:t xml:space="preserve"> </w:t>
       </w:r>
-      <w:proofErr w:type="spellStart"/>
-      <w:r>
-        <w:rPr>
-          <w:rFonts w:ascii="Times New Roman" w:hAnsi="Times New Roman"/>
-          <w:bCs/>
-          <w:iCs/>
-          <w:color w:val="000000"/>
-        </w:rPr>
-        <w:t>statusAtAdmission</w:t>
-      </w:r>
-      <w:proofErr w:type="spellEnd"/>
-    </w:p>
-    <w:p>
-      <w:pPr>
-        <w:widowControl w:val="0"/>
-        <w:tabs>
-          <w:tab w:val="left" w:pos="225"/>
-        </w:tabs>
-        <w:autoSpaceDE w:val="0"/>
-        <w:autoSpaceDN w:val="0"/>
-        <w:adjustRightInd w:val="0"/>
-        <w:spacing w:after="0" w:line="240" w:lineRule="auto"/>
-        <w:rPr>
-          <w:rFonts w:ascii="Times New Roman" w:hAnsi="Times New Roman"/>
-          <w:color w:val="000000"/>
-        </w:rPr>
-      </w:pPr>
-      <w:r>
-        <w:rPr>
-          <w:rFonts w:ascii="Times New Roman" w:hAnsi="Times New Roman"/>
-          <w:bCs/>
-          <w:iCs/>
-          <w:color w:val="000000"/>
-        </w:rPr>
-        <w:t>Тяжесть обусловлена</w:t>
-      </w:r>
-      <w:r>
-        <w:rPr>
-          <w:rFonts w:ascii="Times New Roman" w:hAnsi="Times New Roman"/>
+    </w:p>
+    <w:p>
+      <w:pPr>
+        <w:widowControl w:val="0"/>
+        <w:tabs>
+          <w:tab w:val="left" w:pos="225"/>
+        </w:tabs>
+        <w:autoSpaceDE w:val="0"/>
+        <w:autoSpaceDN w:val="0"/>
+        <w:adjustRightInd w:val="0"/>
+        <w:spacing w:after="0" w:line="240" w:lineRule="auto"/>
+        <w:rPr>
+          <w:rFonts w:ascii="Times New Roman" w:hAnsi="Times New Roman"/>
+          <w:color w:val="000000"/>
+        </w:rPr>
+      </w:pPr>
+      <w:r>
+        <w:rPr>
+          <w:rFonts w:ascii="Times New Roman" w:hAnsi="Times New Roman"/>
+          <w:color w:val="000000"/>
+        </w:rPr>
+        <w:t>Реакция на осмотр</w:t>
+      </w:r>
+      <w:r>
+        <w:rPr>
+          <w:rFonts w:ascii="Times New Roman" w:hAnsi="Times New Roman"/>
+          <w:color w:val="000000"/>
         </w:rPr>
         <w:t xml:space="preserve"> </w:t>
       </w:r>
-      <w:proofErr w:type="spellStart"/>
-      <w:r>
-        <w:rPr>
-          <w:rFonts w:ascii="Times New Roman" w:hAnsi="Times New Roman"/>
-        </w:rPr>
-        <w:t>severityDue</w:t>
-      </w:r>
-      <w:proofErr w:type="spellEnd"/>
-      <w:r>
-        <w:rPr>
-          <w:rFonts w:ascii="Times New Roman" w:hAnsi="Times New Roman"/>
+      <w:r>
+        <w:rPr>
+          <w:rFonts w:ascii="Times New Roman" w:hAnsi="Times New Roman"/>
+          <w:color w:val="000000"/>
+        </w:rPr>
+        <w:t>reactionInspection</w:t>
+      </w:r>
+    </w:p>
+    <w:p>
+      <w:pPr>
+        <w:widowControl w:val="0"/>
+        <w:tabs>
+          <w:tab w:val="left" w:pos="225"/>
+        </w:tabs>
+        <w:autoSpaceDE w:val="0"/>
+        <w:autoSpaceDN w:val="0"/>
+        <w:adjustRightInd w:val="0"/>
+        <w:spacing w:after="0" w:line="240" w:lineRule="auto"/>
+        <w:rPr>
+          <w:rFonts w:ascii="Times New Roman" w:hAnsi="Times New Roman"/>
+          <w:color w:val="000000"/>
+        </w:rPr>
+      </w:pPr>
+      <w:r>
+        <w:rPr>
+          <w:rFonts w:ascii="Times New Roman" w:hAnsi="Times New Roman"/>
+          <w:color w:val="000000"/>
+        </w:rPr>
+        <w:t>Судороги</w:t>
+      </w:r>
+      <w:r>
+        <w:rPr>
+          <w:rFonts w:ascii="Times New Roman" w:hAnsi="Times New Roman"/>
+          <w:color w:val="000000"/>
         </w:rPr>
         <w:t xml:space="preserve"> </w:t>
       </w:r>
@@ -2203,31 +2110,70 @@
         <w:rPr>
           <w:rFonts w:ascii="Times New Roman" w:hAnsi="Times New Roman"/>
           <w:color w:val="000000"/>
+          <w:lang w:val="en-US"/>
+        </w:rPr>
+        <w:t>convulsions</w:t>
+      </w:r>
+    </w:p>
+    <w:p>
+      <w:pPr>
+        <w:widowControl w:val="0"/>
+        <w:tabs>
+          <w:tab w:val="left" w:pos="225"/>
+        </w:tabs>
+        <w:autoSpaceDE w:val="0"/>
+        <w:autoSpaceDN w:val="0"/>
+        <w:adjustRightInd w:val="0"/>
+        <w:spacing w:after="0" w:line="240" w:lineRule="auto"/>
+        <w:rPr>
+          <w:rFonts w:ascii="Times New Roman" w:hAnsi="Times New Roman"/>
+          <w:color w:val="000000"/>
+        </w:rPr>
+      </w:pPr>
+      <w:r>
+        <w:rPr>
+          <w:rFonts w:ascii="Times New Roman" w:hAnsi="Times New Roman"/>
+          <w:color w:val="000000"/>
+        </w:rPr>
+        <w:t>Мышечный тонус</w:t>
+      </w:r>
+      <w:r>
+        <w:rPr>
+          <w:rFonts w:ascii="Times New Roman" w:hAnsi="Times New Roman"/>
+          <w:color w:val="000000"/>
         </w:rPr>
         <w:t xml:space="preserve"> </w:t>
       </w:r>
-    </w:p>
-    <w:p>
-      <w:pPr>
-        <w:widowControl w:val="0"/>
-        <w:tabs>
-          <w:tab w:val="left" w:pos="225"/>
-        </w:tabs>
-        <w:autoSpaceDE w:val="0"/>
-        <w:autoSpaceDN w:val="0"/>
-        <w:adjustRightInd w:val="0"/>
-        <w:spacing w:after="0" w:line="240" w:lineRule="auto"/>
-        <w:rPr>
-          <w:rFonts w:ascii="Times New Roman" w:hAnsi="Times New Roman"/>
-          <w:color w:val="000000"/>
-        </w:rPr>
-      </w:pPr>
-      <w:r>
-        <w:rPr>
-          <w:rFonts w:ascii="Times New Roman" w:hAnsi="Times New Roman"/>
-          <w:color w:val="000000"/>
-        </w:rPr>
-        <w:t>Реакция на осмотр</w:t>
+      <w:r>
+        <w:rPr>
+          <w:rFonts w:ascii="Times New Roman" w:hAnsi="Times New Roman"/>
+          <w:color w:val="000000"/>
+          <w:lang w:val="en-US"/>
+        </w:rPr>
+        <w:t>muscleTone</w:t>
+      </w:r>
+    </w:p>
+    <w:p>
+      <w:pPr>
+        <w:widowControl w:val="0"/>
+        <w:tabs>
+          <w:tab w:val="left" w:pos="225"/>
+        </w:tabs>
+        <w:autoSpaceDE w:val="0"/>
+        <w:autoSpaceDN w:val="0"/>
+        <w:adjustRightInd w:val="0"/>
+        <w:spacing w:after="0" w:line="240" w:lineRule="auto"/>
+        <w:rPr>
+          <w:rFonts w:ascii="Times New Roman" w:hAnsi="Times New Roman"/>
+          <w:color w:val="000000"/>
+        </w:rPr>
+      </w:pPr>
+      <w:r>
+        <w:rPr>
+          <w:rFonts w:ascii="Times New Roman" w:hAnsi="Times New Roman"/>
+          <w:color w:val="000000"/>
+        </w:rPr>
+        <w:t>Рефлексы новорожденного</w:t>
       </w:r>
       <w:r>
         <w:rPr>
@@ -2236,37 +2182,36 @@
         </w:rPr>
         <w:t xml:space="preserve"> </w:t>
       </w:r>
-      <w:proofErr w:type="spellStart"/>
-      <w:r>
-        <w:rPr>
-          <w:rFonts w:ascii="Times New Roman" w:hAnsi="Times New Roman"/>
-          <w:color w:val="000000"/>
-        </w:rPr>
-        <w:t>reactionInspection</w:t>
-      </w:r>
-      <w:proofErr w:type="spellEnd"/>
-    </w:p>
-    <w:p>
-      <w:pPr>
-        <w:widowControl w:val="0"/>
-        <w:tabs>
-          <w:tab w:val="left" w:pos="225"/>
-        </w:tabs>
-        <w:autoSpaceDE w:val="0"/>
-        <w:autoSpaceDN w:val="0"/>
-        <w:adjustRightInd w:val="0"/>
-        <w:spacing w:after="0" w:line="240" w:lineRule="auto"/>
-        <w:rPr>
-          <w:rFonts w:ascii="Times New Roman" w:hAnsi="Times New Roman"/>
-          <w:color w:val="000000"/>
-        </w:rPr>
-      </w:pPr>
-      <w:r>
-        <w:rPr>
-          <w:rFonts w:ascii="Times New Roman" w:hAnsi="Times New Roman"/>
-          <w:color w:val="000000"/>
-        </w:rPr>
-        <w:t>Судороги</w:t>
+      <w:r>
+        <w:rPr>
+          <w:rFonts w:ascii="Times New Roman" w:hAnsi="Times New Roman"/>
+          <w:color w:val="000000"/>
+          <w:lang w:val="en-US"/>
+        </w:rPr>
+        <w:t>reflexesNewborn</w:t>
+      </w:r>
+    </w:p>
+    <w:p>
+      <w:pPr>
+        <w:widowControl w:val="0"/>
+        <w:tabs>
+          <w:tab w:val="left" w:pos="225"/>
+        </w:tabs>
+        <w:autoSpaceDE w:val="0"/>
+        <w:autoSpaceDN w:val="0"/>
+        <w:adjustRightInd w:val="0"/>
+        <w:spacing w:after="0" w:line="240" w:lineRule="auto"/>
+        <w:rPr>
+          <w:rFonts w:ascii="Times New Roman" w:hAnsi="Times New Roman"/>
+          <w:color w:val="000000"/>
+        </w:rPr>
+      </w:pPr>
+      <w:r>
+        <w:rPr>
+          <w:rFonts w:ascii="Times New Roman" w:hAnsi="Times New Roman"/>
+          <w:color w:val="000000"/>
+        </w:rPr>
+        <w:t>Бульбарные нарушения</w:t>
       </w:r>
       <w:r>
         <w:rPr>
@@ -2281,30 +2226,30 @@
           <w:color w:val="000000"/>
           <w:lang w:val="en-US"/>
         </w:rPr>
-        <w:t>convulsions</w:t>
-      </w:r>
-    </w:p>
-    <w:p>
-      <w:pPr>
-        <w:widowControl w:val="0"/>
-        <w:tabs>
-          <w:tab w:val="left" w:pos="225"/>
-        </w:tabs>
-        <w:autoSpaceDE w:val="0"/>
-        <w:autoSpaceDN w:val="0"/>
-        <w:adjustRightInd w:val="0"/>
-        <w:spacing w:after="0" w:line="240" w:lineRule="auto"/>
-        <w:rPr>
-          <w:rFonts w:ascii="Times New Roman" w:hAnsi="Times New Roman"/>
-          <w:color w:val="000000"/>
-        </w:rPr>
-      </w:pPr>
-      <w:r>
-        <w:rPr>
-          <w:rFonts w:ascii="Times New Roman" w:hAnsi="Times New Roman"/>
-          <w:color w:val="000000"/>
-        </w:rPr>
-        <w:t>Мышечный тонус</w:t>
+        <w:t>bulbarDisorders</w:t>
+      </w:r>
+    </w:p>
+    <w:p>
+      <w:pPr>
+        <w:widowControl w:val="0"/>
+        <w:tabs>
+          <w:tab w:val="left" w:pos="225"/>
+        </w:tabs>
+        <w:autoSpaceDE w:val="0"/>
+        <w:autoSpaceDN w:val="0"/>
+        <w:adjustRightInd w:val="0"/>
+        <w:spacing w:after="0" w:line="240" w:lineRule="auto"/>
+        <w:rPr>
+          <w:rFonts w:ascii="Times New Roman" w:hAnsi="Times New Roman"/>
+          <w:color w:val="000000"/>
+        </w:rPr>
+      </w:pPr>
+      <w:r>
+        <w:rPr>
+          <w:rFonts w:ascii="Times New Roman" w:hAnsi="Times New Roman"/>
+          <w:color w:val="000000"/>
+        </w:rPr>
+        <w:t>Форма черепа</w:t>
       </w:r>
       <w:r>
         <w:rPr>
@@ -2313,153 +2258,30 @@
         </w:rPr>
         <w:t xml:space="preserve"> </w:t>
       </w:r>
-      <w:proofErr w:type="spellStart"/>
       <w:r>
         <w:rPr>
           <w:rFonts w:ascii="Times New Roman" w:hAnsi="Times New Roman"/>
           <w:color w:val="000000"/>
           <w:lang w:val="en-US"/>
         </w:rPr>
-        <w:t>muscleTone</w:t>
-      </w:r>
-      <w:proofErr w:type="spellEnd"/>
-    </w:p>
-    <w:p>
-      <w:pPr>
-        <w:widowControl w:val="0"/>
-        <w:tabs>
-          <w:tab w:val="left" w:pos="225"/>
-        </w:tabs>
-        <w:autoSpaceDE w:val="0"/>
-        <w:autoSpaceDN w:val="0"/>
-        <w:adjustRightInd w:val="0"/>
-        <w:spacing w:after="0" w:line="240" w:lineRule="auto"/>
-        <w:rPr>
-          <w:rFonts w:ascii="Times New Roman" w:hAnsi="Times New Roman"/>
-          <w:color w:val="000000"/>
-        </w:rPr>
-      </w:pPr>
-      <w:r>
-        <w:rPr>
-          <w:rFonts w:ascii="Times New Roman" w:hAnsi="Times New Roman"/>
-          <w:color w:val="000000"/>
-        </w:rPr>
-        <w:t>Рефлексы новорожденного</w:t>
-      </w:r>
-      <w:r>
-        <w:rPr>
-          <w:rFonts w:ascii="Times New Roman" w:hAnsi="Times New Roman"/>
-          <w:color w:val="000000"/>
-        </w:rPr>
-        <w:t xml:space="preserve"> </w:t>
-      </w:r>
-      <w:proofErr w:type="spellStart"/>
-      <w:r>
-        <w:rPr>
-          <w:rFonts w:ascii="Times New Roman" w:hAnsi="Times New Roman"/>
-          <w:color w:val="000000"/>
-          <w:lang w:val="en-US"/>
-        </w:rPr>
-        <w:t>reflexesNewborn</w:t>
-      </w:r>
-      <w:proofErr w:type="spellEnd"/>
-    </w:p>
-    <w:p>
-      <w:pPr>
-        <w:widowControl w:val="0"/>
-        <w:tabs>
-          <w:tab w:val="left" w:pos="225"/>
-        </w:tabs>
-        <w:autoSpaceDE w:val="0"/>
-        <w:autoSpaceDN w:val="0"/>
-        <w:adjustRightInd w:val="0"/>
-        <w:spacing w:after="0" w:line="240" w:lineRule="auto"/>
-        <w:rPr>
-          <w:rFonts w:ascii="Times New Roman" w:hAnsi="Times New Roman"/>
-          <w:color w:val="000000"/>
-        </w:rPr>
-      </w:pPr>
-      <w:r>
-        <w:rPr>
-          <w:rFonts w:ascii="Times New Roman" w:hAnsi="Times New Roman"/>
-          <w:color w:val="000000"/>
-        </w:rPr>
-        <w:t>Бульбарные нарушения</w:t>
-      </w:r>
-      <w:r>
-        <w:rPr>
-          <w:rFonts w:ascii="Times New Roman" w:hAnsi="Times New Roman"/>
-          <w:color w:val="000000"/>
-        </w:rPr>
-        <w:t xml:space="preserve"> </w:t>
-      </w:r>
-      <w:proofErr w:type="spellStart"/>
-      <w:r>
-        <w:rPr>
-          <w:rFonts w:ascii="Times New Roman" w:hAnsi="Times New Roman"/>
-          <w:color w:val="000000"/>
-          <w:lang w:val="en-US"/>
-        </w:rPr>
-        <w:t>bulbarDisorders</w:t>
-      </w:r>
-      <w:proofErr w:type="spellEnd"/>
-    </w:p>
-    <w:p>
-      <w:pPr>
-        <w:widowControl w:val="0"/>
-        <w:tabs>
-          <w:tab w:val="left" w:pos="225"/>
-        </w:tabs>
-        <w:autoSpaceDE w:val="0"/>
-        <w:autoSpaceDN w:val="0"/>
-        <w:adjustRightInd w:val="0"/>
-        <w:spacing w:after="0" w:line="240" w:lineRule="auto"/>
-        <w:rPr>
-          <w:rFonts w:ascii="Times New Roman" w:hAnsi="Times New Roman"/>
-          <w:color w:val="000000"/>
-        </w:rPr>
-      </w:pPr>
-      <w:r>
-        <w:rPr>
-          <w:rFonts w:ascii="Times New Roman" w:hAnsi="Times New Roman"/>
-          <w:color w:val="000000"/>
-        </w:rPr>
-        <w:t>Форма черепа</w:t>
-      </w:r>
-      <w:r>
-        <w:rPr>
-          <w:rFonts w:ascii="Times New Roman" w:hAnsi="Times New Roman"/>
-          <w:color w:val="000000"/>
-        </w:rPr>
-        <w:t xml:space="preserve"> </w:t>
-      </w:r>
-      <w:proofErr w:type="spellStart"/>
-      <w:r>
-        <w:rPr>
-          <w:rFonts w:ascii="Times New Roman" w:hAnsi="Times New Roman"/>
-          <w:color w:val="000000"/>
-          <w:lang w:val="en-US"/>
-        </w:rPr>
         <w:t>skullShape</w:t>
       </w:r>
-      <w:proofErr w:type="spellEnd"/>
-    </w:p>
-    <w:p>
-      <w:pPr>
-        <w:widowControl w:val="0"/>
-        <w:tabs>
-          <w:tab w:val="left" w:pos="225"/>
-        </w:tabs>
-        <w:autoSpaceDE w:val="0"/>
-        <w:autoSpaceDN w:val="0"/>
-        <w:adjustRightInd w:val="0"/>
-        <w:spacing w:after="0" w:line="240" w:lineRule="auto"/>
-        <w:rPr>
-          <w:rFonts w:ascii="Times New Roman" w:hAnsi="Times New Roman"/>
-          <w:color w:val="000000"/>
-        </w:rPr>
-      </w:pPr>
-      <w:proofErr w:type="spellStart"/>
+    </w:p>
+    <w:p>
+      <w:pPr>
+        <w:widowControl w:val="0"/>
+        <w:tabs>
+          <w:tab w:val="left" w:pos="225"/>
+        </w:tabs>
+        <w:autoSpaceDE w:val="0"/>
+        <w:autoSpaceDN w:val="0"/>
+        <w:adjustRightInd w:val="0"/>
+        <w:spacing w:after="0" w:line="240" w:lineRule="auto"/>
+        <w:rPr>
+          <w:rFonts w:ascii="Times New Roman" w:hAnsi="Times New Roman"/>
+          <w:color w:val="000000"/>
+        </w:rPr>
+      </w:pPr>
       <w:r>
         <w:rPr>
           <w:rFonts w:ascii="Times New Roman" w:hAnsi="Times New Roman"/>
@@ -2468,7 +2290,6 @@
         <w:lastRenderedPageBreak/>
         <w:t>Кефалогематомы</w:t>
       </w:r>
-      <w:proofErr w:type="spellEnd"/>
       <w:r>
         <w:rPr>
           <w:rFonts w:ascii="Times New Roman" w:hAnsi="Times New Roman"/>
@@ -2514,7 +2335,6 @@
         </w:rPr>
         <w:t xml:space="preserve"> </w:t>
       </w:r>
-      <w:proofErr w:type="spellStart"/>
       <w:r>
         <w:rPr>
           <w:rFonts w:ascii="Times New Roman" w:hAnsi="Times New Roman"/>
@@ -2523,7 +2343,6 @@
         </w:rPr>
         <w:t>skullSutures</w:t>
       </w:r>
-      <w:proofErr w:type="spellEnd"/>
     </w:p>
     <w:p>
       <w:pPr>
@@ -2554,7 +2373,6 @@
         </w:rPr>
         <w:t xml:space="preserve"> </w:t>
       </w:r>
-      <w:proofErr w:type="spellStart"/>
       <w:r>
         <w:rPr>
           <w:rFonts w:ascii="Times New Roman" w:hAnsi="Times New Roman"/>
@@ -2563,7 +2381,6 @@
         </w:rPr>
         <w:t>bigFontanel</w:t>
       </w:r>
-      <w:proofErr w:type="spellEnd"/>
     </w:p>
     <w:p>
       <w:pPr>
@@ -2594,7 +2411,6 @@
         </w:rPr>
         <w:t xml:space="preserve"> </w:t>
       </w:r>
-      <w:proofErr w:type="spellStart"/>
       <w:r>
         <w:rPr>
           <w:rFonts w:ascii="Times New Roman" w:hAnsi="Times New Roman"/>
@@ -2603,7 +2419,6 @@
         </w:rPr>
         <w:t>meningealSymptoms</w:t>
       </w:r>
-      <w:proofErr w:type="spellEnd"/>
     </w:p>
     <w:p>
       <w:pPr>
@@ -2634,7 +2449,6 @@
         </w:rPr>
         <w:t xml:space="preserve"> </w:t>
       </w:r>
-      <w:proofErr w:type="spellStart"/>
       <w:r>
         <w:rPr>
           <w:rFonts w:ascii="Times New Roman" w:hAnsi="Times New Roman"/>
@@ -2643,7 +2457,6 @@
         </w:rPr>
         <w:t>statusAtAdmissionOther</w:t>
       </w:r>
-      <w:proofErr w:type="spellEnd"/>
     </w:p>
     <w:p>
       <w:pPr>
@@ -2706,7 +2519,6 @@
         </w:rPr>
         <w:t xml:space="preserve"> </w:t>
       </w:r>
-      <w:proofErr w:type="spellStart"/>
       <w:r>
         <w:rPr>
           <w:rFonts w:ascii="Times New Roman" w:hAnsi="Times New Roman"/>
@@ -2714,7 +2526,6 @@
         </w:rPr>
         <w:t>skeletonBones</w:t>
       </w:r>
-      <w:proofErr w:type="spellEnd"/>
     </w:p>
     <w:p>
       <w:pPr>
@@ -2745,7 +2556,6 @@
         </w:rPr>
         <w:t xml:space="preserve"> </w:t>
       </w:r>
-      <w:proofErr w:type="spellStart"/>
       <w:r>
         <w:rPr>
           <w:rFonts w:ascii="Times New Roman" w:hAnsi="Times New Roman"/>
@@ -2754,30 +2564,73 @@
         </w:rPr>
         <w:t>skullBones</w:t>
       </w:r>
-      <w:proofErr w:type="spellEnd"/>
-    </w:p>
-    <w:p>
-      <w:pPr>
-        <w:widowControl w:val="0"/>
-        <w:tabs>
-          <w:tab w:val="left" w:pos="225"/>
-        </w:tabs>
-        <w:autoSpaceDE w:val="0"/>
-        <w:autoSpaceDN w:val="0"/>
-        <w:adjustRightInd w:val="0"/>
-        <w:spacing w:after="0" w:line="240" w:lineRule="auto"/>
+    </w:p>
+    <w:p>
+      <w:pPr>
+        <w:widowControl w:val="0"/>
+        <w:tabs>
+          <w:tab w:val="left" w:pos="225"/>
+        </w:tabs>
+        <w:autoSpaceDE w:val="0"/>
+        <w:autoSpaceDN w:val="0"/>
+        <w:adjustRightInd w:val="0"/>
+        <w:spacing w:after="0" w:line="240" w:lineRule="auto"/>
+        <w:rPr>
+          <w:rFonts w:ascii="Times New Roman" w:hAnsi="Times New Roman"/>
+          <w:color w:val="000000"/>
+        </w:rPr>
+      </w:pPr>
+      <w:r>
+        <w:rPr>
+          <w:rFonts w:ascii="Times New Roman" w:hAnsi="Times New Roman"/>
+          <w:color w:val="000000"/>
+        </w:rPr>
+        <w:t>Ключицы</w:t>
+      </w:r>
+      <w:r>
+        <w:rPr>
+          <w:rFonts w:ascii="Times New Roman" w:hAnsi="Times New Roman"/>
+          <w:color w:val="000000"/>
+        </w:rPr>
+        <w:t xml:space="preserve"> </w:t>
+      </w:r>
+      <w:r>
         <w:rPr>
           <w:rFonts w:ascii="Times New Roman" w:hAnsi="Times New Roman"/>
           <w:color w:val="000000"/>
           <w:lang w:val="en-US"/>
         </w:rPr>
-      </w:pPr>
-      <w:r>
-        <w:rPr>
-          <w:rFonts w:ascii="Times New Roman" w:hAnsi="Times New Roman"/>
-          <w:color w:val="000000"/>
-        </w:rPr>
-        <w:t>Ключицы</w:t>
+        <w:t>clavicle</w:t>
+      </w:r>
+    </w:p>
+    <w:p>
+      <w:pPr>
+        <w:widowControl w:val="0"/>
+        <w:tabs>
+          <w:tab w:val="left" w:pos="225"/>
+        </w:tabs>
+        <w:autoSpaceDE w:val="0"/>
+        <w:autoSpaceDN w:val="0"/>
+        <w:adjustRightInd w:val="0"/>
+        <w:spacing w:after="0" w:line="240" w:lineRule="auto"/>
+        <w:rPr>
+          <w:rFonts w:ascii="Times New Roman" w:hAnsi="Times New Roman"/>
+          <w:color w:val="000000"/>
+        </w:rPr>
+      </w:pPr>
+      <w:r>
+        <w:rPr>
+          <w:rFonts w:ascii="Times New Roman" w:hAnsi="Times New Roman"/>
+          <w:color w:val="000000"/>
+        </w:rPr>
+        <w:t>Суставы</w:t>
+      </w:r>
+      <w:r>
+        <w:rPr>
+          <w:rFonts w:ascii="Times New Roman" w:hAnsi="Times New Roman"/>
+          <w:color w:val="000000"/>
+        </w:rPr>
+        <w:t xml:space="preserve"> </w:t>
       </w:r>
       <w:r>
         <w:rPr>
@@ -2785,6 +2638,69 @@
           <w:color w:val="000000"/>
           <w:lang w:val="en-US"/>
         </w:rPr>
+        <w:t>joints</w:t>
+      </w:r>
+    </w:p>
+    <w:p>
+      <w:pPr>
+        <w:widowControl w:val="0"/>
+        <w:tabs>
+          <w:tab w:val="left" w:pos="225"/>
+        </w:tabs>
+        <w:autoSpaceDE w:val="0"/>
+        <w:autoSpaceDN w:val="0"/>
+        <w:adjustRightInd w:val="0"/>
+        <w:spacing w:after="0" w:line="240" w:lineRule="auto"/>
+        <w:rPr>
+          <w:rFonts w:ascii="Times New Roman" w:hAnsi="Times New Roman"/>
+          <w:b/>
+          <w:color w:val="000000"/>
+        </w:rPr>
+      </w:pPr>
+      <w:r>
+        <w:rPr>
+          <w:rFonts w:ascii="Times New Roman" w:hAnsi="Times New Roman"/>
+          <w:b/>
+          <w:color w:val="000000"/>
+        </w:rPr>
+        <w:t>К</w:t>
+      </w:r>
+      <w:r>
+        <w:rPr>
+          <w:rFonts w:ascii="Times New Roman" w:hAnsi="Times New Roman"/>
+          <w:b/>
+          <w:color w:val="000000"/>
+        </w:rPr>
+        <w:t>ожный покров и слизистые:</w:t>
+      </w:r>
+    </w:p>
+    <w:p>
+      <w:pPr>
+        <w:widowControl w:val="0"/>
+        <w:tabs>
+          <w:tab w:val="left" w:pos="225"/>
+        </w:tabs>
+        <w:autoSpaceDE w:val="0"/>
+        <w:autoSpaceDN w:val="0"/>
+        <w:adjustRightInd w:val="0"/>
+        <w:spacing w:after="0" w:line="240" w:lineRule="auto"/>
+        <w:rPr>
+          <w:rFonts w:ascii="Times New Roman" w:hAnsi="Times New Roman"/>
+          <w:color w:val="000000"/>
+        </w:rPr>
+      </w:pPr>
+      <w:r>
+        <w:rPr>
+          <w:rFonts w:ascii="Times New Roman" w:hAnsi="Times New Roman"/>
+          <w:color w:val="000000"/>
+        </w:rPr>
+        <w:t>Цвет кожи</w:t>
+      </w:r>
+      <w:r>
+        <w:rPr>
+          <w:rFonts w:ascii="Times New Roman" w:hAnsi="Times New Roman"/>
+          <w:color w:val="000000"/>
+        </w:rPr>
         <w:t xml:space="preserve"> </w:t>
       </w:r>
       <w:r>
@@ -2793,31 +2709,75 @@
           <w:color w:val="000000"/>
           <w:lang w:val="en-US"/>
         </w:rPr>
-        <w:t>clavicle</w:t>
-      </w:r>
-    </w:p>
-    <w:p>
-      <w:pPr>
-        <w:widowControl w:val="0"/>
-        <w:tabs>
-          <w:tab w:val="left" w:pos="225"/>
-        </w:tabs>
-        <w:autoSpaceDE w:val="0"/>
-        <w:autoSpaceDN w:val="0"/>
-        <w:adjustRightInd w:val="0"/>
-        <w:spacing w:after="0" w:line="240" w:lineRule="auto"/>
+        <w:t>skinColor</w:t>
+      </w:r>
+    </w:p>
+    <w:p>
+      <w:pPr>
+        <w:widowControl w:val="0"/>
+        <w:tabs>
+          <w:tab w:val="left" w:pos="225"/>
+        </w:tabs>
+        <w:autoSpaceDE w:val="0"/>
+        <w:autoSpaceDN w:val="0"/>
+        <w:adjustRightInd w:val="0"/>
+        <w:spacing w:after="0" w:line="240" w:lineRule="auto"/>
+        <w:rPr>
+          <w:rFonts w:ascii="Times New Roman" w:hAnsi="Times New Roman"/>
+          <w:color w:val="000000"/>
+        </w:rPr>
+      </w:pPr>
+      <w:r>
+        <w:rPr>
+          <w:rFonts w:ascii="Times New Roman" w:hAnsi="Times New Roman"/>
+          <w:color w:val="000000"/>
+        </w:rPr>
+        <w:t>Повреждения</w:t>
+      </w:r>
+      <w:r>
+        <w:rPr>
+          <w:rFonts w:ascii="Times New Roman" w:hAnsi="Times New Roman"/>
+          <w:color w:val="000000"/>
+        </w:rPr>
+        <w:t xml:space="preserve"> </w:t>
+      </w:r>
+      <w:r>
         <w:rPr>
           <w:rFonts w:ascii="Times New Roman" w:hAnsi="Times New Roman"/>
           <w:color w:val="000000"/>
           <w:lang w:val="en-US"/>
         </w:rPr>
-      </w:pPr>
-      <w:r>
-        <w:rPr>
-          <w:rFonts w:ascii="Times New Roman" w:hAnsi="Times New Roman"/>
-          <w:color w:val="000000"/>
-        </w:rPr>
-        <w:t>Суставы</w:t>
+        <w:t>damage</w:t>
+      </w:r>
+    </w:p>
+    <w:p>
+      <w:pPr>
+        <w:widowControl w:val="0"/>
+        <w:tabs>
+          <w:tab w:val="left" w:pos="225"/>
+        </w:tabs>
+        <w:autoSpaceDE w:val="0"/>
+        <w:autoSpaceDN w:val="0"/>
+        <w:adjustRightInd w:val="0"/>
+        <w:spacing w:after="0" w:line="240" w:lineRule="auto"/>
+        <w:rPr>
+          <w:rFonts w:ascii="Times New Roman" w:hAnsi="Times New Roman"/>
+          <w:color w:val="000000"/>
+        </w:rPr>
+      </w:pPr>
+      <w:r>
+        <w:rPr>
+          <w:rFonts w:ascii="Times New Roman" w:hAnsi="Times New Roman"/>
+          <w:color w:val="000000"/>
+        </w:rPr>
+        <w:t>Гематомы</w:t>
+      </w:r>
+      <w:r>
+        <w:rPr>
+          <w:rFonts w:ascii="Times New Roman" w:hAnsi="Times New Roman"/>
+          <w:color w:val="000000"/>
+        </w:rPr>
+        <w:t xml:space="preserve"> </w:t>
       </w:r>
       <w:r>
         <w:rPr>
@@ -2825,71 +2785,67 @@
           <w:color w:val="000000"/>
           <w:lang w:val="en-US"/>
         </w:rPr>
+        <w:t>hematomas</w:t>
+      </w:r>
+    </w:p>
+    <w:p>
+      <w:pPr>
+        <w:widowControl w:val="0"/>
+        <w:tabs>
+          <w:tab w:val="left" w:pos="225"/>
+        </w:tabs>
+        <w:autoSpaceDE w:val="0"/>
+        <w:autoSpaceDN w:val="0"/>
+        <w:adjustRightInd w:val="0"/>
+        <w:spacing w:after="0" w:line="240" w:lineRule="auto"/>
+        <w:rPr>
+          <w:rFonts w:ascii="Times New Roman" w:hAnsi="Times New Roman"/>
+          <w:color w:val="000000"/>
+        </w:rPr>
+      </w:pPr>
+      <w:r>
+        <w:rPr>
+          <w:rFonts w:ascii="Times New Roman" w:hAnsi="Times New Roman"/>
+          <w:color w:val="000000"/>
+        </w:rPr>
+        <w:t>Высыпания</w:t>
+      </w:r>
+      <w:r>
+        <w:rPr>
+          <w:rFonts w:ascii="Times New Roman" w:hAnsi="Times New Roman"/>
+          <w:color w:val="000000"/>
+        </w:rPr>
         <w:t xml:space="preserve"> </w:t>
       </w:r>
       <w:r>
         <w:rPr>
           <w:rFonts w:ascii="Times New Roman" w:hAnsi="Times New Roman"/>
           <w:color w:val="000000"/>
-          <w:lang w:val="en-US"/>
-        </w:rPr>
-        <w:t>joints</w:t>
-      </w:r>
-    </w:p>
-    <w:p>
-      <w:pPr>
-        <w:widowControl w:val="0"/>
-        <w:tabs>
-          <w:tab w:val="left" w:pos="225"/>
-        </w:tabs>
-        <w:autoSpaceDE w:val="0"/>
-        <w:autoSpaceDN w:val="0"/>
-        <w:adjustRightInd w:val="0"/>
-        <w:spacing w:after="0" w:line="240" w:lineRule="auto"/>
-        <w:rPr>
-          <w:rFonts w:ascii="Times New Roman" w:hAnsi="Times New Roman"/>
-          <w:b/>
-          <w:color w:val="000000"/>
-        </w:rPr>
-      </w:pPr>
-      <w:r>
-        <w:rPr>
-          <w:rFonts w:ascii="Times New Roman" w:hAnsi="Times New Roman"/>
-          <w:b/>
-          <w:color w:val="000000"/>
-        </w:rPr>
-        <w:t>К</w:t>
-      </w:r>
-      <w:r>
-        <w:rPr>
-          <w:rFonts w:ascii="Times New Roman" w:hAnsi="Times New Roman"/>
-          <w:b/>
-          <w:color w:val="000000"/>
-        </w:rPr>
-        <w:t>ожный покров и слизистые:</w:t>
-      </w:r>
-    </w:p>
-    <w:p>
-      <w:pPr>
-        <w:widowControl w:val="0"/>
-        <w:tabs>
-          <w:tab w:val="left" w:pos="225"/>
-        </w:tabs>
-        <w:autoSpaceDE w:val="0"/>
-        <w:autoSpaceDN w:val="0"/>
-        <w:adjustRightInd w:val="0"/>
-        <w:spacing w:after="0" w:line="240" w:lineRule="auto"/>
-        <w:rPr>
-          <w:rFonts w:ascii="Times New Roman" w:hAnsi="Times New Roman"/>
-          <w:color w:val="000000"/>
-        </w:rPr>
-      </w:pPr>
-      <w:r>
-        <w:rPr>
-          <w:rFonts w:ascii="Times New Roman" w:hAnsi="Times New Roman"/>
-          <w:color w:val="000000"/>
-        </w:rPr>
-        <w:t>Цвет кожи</w:t>
+        </w:rPr>
+        <w:t>rashes</w:t>
+      </w:r>
+    </w:p>
+    <w:p>
+      <w:pPr>
+        <w:widowControl w:val="0"/>
+        <w:tabs>
+          <w:tab w:val="left" w:pos="225"/>
+        </w:tabs>
+        <w:autoSpaceDE w:val="0"/>
+        <w:autoSpaceDN w:val="0"/>
+        <w:adjustRightInd w:val="0"/>
+        <w:spacing w:after="0" w:line="240" w:lineRule="auto"/>
+        <w:rPr>
+          <w:rFonts w:ascii="Times New Roman" w:hAnsi="Times New Roman"/>
+          <w:color w:val="000000"/>
+        </w:rPr>
+      </w:pPr>
+      <w:r>
+        <w:rPr>
+          <w:rFonts w:ascii="Times New Roman" w:hAnsi="Times New Roman"/>
+          <w:color w:val="000000"/>
+        </w:rPr>
+        <w:t>Патологические образования</w:t>
       </w:r>
       <w:r>
         <w:rPr>
@@ -2898,38 +2854,35 @@
         </w:rPr>
         <w:t xml:space="preserve"> </w:t>
       </w:r>
-      <w:proofErr w:type="spellStart"/>
-      <w:r>
-        <w:rPr>
-          <w:rFonts w:ascii="Times New Roman" w:hAnsi="Times New Roman"/>
-          <w:color w:val="000000"/>
-          <w:lang w:val="en-US"/>
-        </w:rPr>
-        <w:t>skinColor</w:t>
-      </w:r>
-      <w:proofErr w:type="spellEnd"/>
-    </w:p>
-    <w:p>
-      <w:pPr>
-        <w:widowControl w:val="0"/>
-        <w:tabs>
-          <w:tab w:val="left" w:pos="225"/>
-        </w:tabs>
-        <w:autoSpaceDE w:val="0"/>
-        <w:autoSpaceDN w:val="0"/>
-        <w:adjustRightInd w:val="0"/>
-        <w:spacing w:after="0" w:line="240" w:lineRule="auto"/>
-        <w:rPr>
-          <w:rFonts w:ascii="Times New Roman" w:hAnsi="Times New Roman"/>
-          <w:color w:val="000000"/>
-        </w:rPr>
-      </w:pPr>
-      <w:r>
-        <w:rPr>
-          <w:rFonts w:ascii="Times New Roman" w:hAnsi="Times New Roman"/>
-          <w:color w:val="000000"/>
-        </w:rPr>
-        <w:t>Повреждения</w:t>
+      <w:r>
+        <w:rPr>
+          <w:rFonts w:ascii="Times New Roman" w:hAnsi="Times New Roman"/>
+          <w:color w:val="000000"/>
+        </w:rPr>
+        <w:t>pathologicalFormations</w:t>
+      </w:r>
+    </w:p>
+    <w:p>
+      <w:pPr>
+        <w:widowControl w:val="0"/>
+        <w:tabs>
+          <w:tab w:val="left" w:pos="225"/>
+        </w:tabs>
+        <w:autoSpaceDE w:val="0"/>
+        <w:autoSpaceDN w:val="0"/>
+        <w:adjustRightInd w:val="0"/>
+        <w:spacing w:after="0" w:line="240" w:lineRule="auto"/>
+        <w:rPr>
+          <w:rFonts w:ascii="Times New Roman" w:hAnsi="Times New Roman"/>
+          <w:color w:val="000000"/>
+        </w:rPr>
+      </w:pPr>
+      <w:r>
+        <w:rPr>
+          <w:rFonts w:ascii="Times New Roman" w:hAnsi="Times New Roman"/>
+          <w:color w:val="000000"/>
+        </w:rPr>
+        <w:t>Шелушение</w:t>
       </w:r>
       <w:r>
         <w:rPr>
@@ -2942,32 +2895,31 @@
         <w:rPr>
           <w:rFonts w:ascii="Times New Roman" w:hAnsi="Times New Roman"/>
           <w:color w:val="000000"/>
-          <w:lang w:val="en-US"/>
-        </w:rPr>
-        <w:t>damage</w:t>
-      </w:r>
-    </w:p>
-    <w:p>
-      <w:pPr>
-        <w:widowControl w:val="0"/>
-        <w:tabs>
-          <w:tab w:val="left" w:pos="225"/>
-        </w:tabs>
-        <w:autoSpaceDE w:val="0"/>
-        <w:autoSpaceDN w:val="0"/>
-        <w:adjustRightInd w:val="0"/>
-        <w:spacing w:after="0" w:line="240" w:lineRule="auto"/>
-        <w:rPr>
-          <w:rFonts w:ascii="Times New Roman" w:hAnsi="Times New Roman"/>
-          <w:color w:val="000000"/>
-        </w:rPr>
-      </w:pPr>
-      <w:r>
-        <w:rPr>
-          <w:rFonts w:ascii="Times New Roman" w:hAnsi="Times New Roman"/>
-          <w:color w:val="000000"/>
-        </w:rPr>
-        <w:t>Гематомы</w:t>
+        </w:rPr>
+        <w:t>peeling</w:t>
+      </w:r>
+    </w:p>
+    <w:p>
+      <w:pPr>
+        <w:widowControl w:val="0"/>
+        <w:tabs>
+          <w:tab w:val="left" w:pos="225"/>
+        </w:tabs>
+        <w:autoSpaceDE w:val="0"/>
+        <w:autoSpaceDN w:val="0"/>
+        <w:adjustRightInd w:val="0"/>
+        <w:spacing w:after="0" w:line="240" w:lineRule="auto"/>
+        <w:rPr>
+          <w:rFonts w:ascii="Times New Roman" w:hAnsi="Times New Roman"/>
+          <w:color w:val="000000"/>
+        </w:rPr>
+      </w:pPr>
+      <w:r>
+        <w:rPr>
+          <w:rFonts w:ascii="Times New Roman" w:hAnsi="Times New Roman"/>
+          <w:color w:val="000000"/>
+        </w:rPr>
+        <w:t>Отеки</w:t>
       </w:r>
       <w:r>
         <w:rPr>
@@ -2980,32 +2932,31 @@
         <w:rPr>
           <w:rFonts w:ascii="Times New Roman" w:hAnsi="Times New Roman"/>
           <w:color w:val="000000"/>
-          <w:lang w:val="en-US"/>
-        </w:rPr>
-        <w:t>hematomas</w:t>
-      </w:r>
-    </w:p>
-    <w:p>
-      <w:pPr>
-        <w:widowControl w:val="0"/>
-        <w:tabs>
-          <w:tab w:val="left" w:pos="225"/>
-        </w:tabs>
-        <w:autoSpaceDE w:val="0"/>
-        <w:autoSpaceDN w:val="0"/>
-        <w:adjustRightInd w:val="0"/>
-        <w:spacing w:after="0" w:line="240" w:lineRule="auto"/>
-        <w:rPr>
-          <w:rFonts w:ascii="Times New Roman" w:hAnsi="Times New Roman"/>
-          <w:color w:val="000000"/>
-        </w:rPr>
-      </w:pPr>
-      <w:r>
-        <w:rPr>
-          <w:rFonts w:ascii="Times New Roman" w:hAnsi="Times New Roman"/>
-          <w:color w:val="000000"/>
-        </w:rPr>
-        <w:t>Высыпания</w:t>
+        </w:rPr>
+        <w:t>edema</w:t>
+      </w:r>
+    </w:p>
+    <w:p>
+      <w:pPr>
+        <w:widowControl w:val="0"/>
+        <w:tabs>
+          <w:tab w:val="left" w:pos="225"/>
+        </w:tabs>
+        <w:autoSpaceDE w:val="0"/>
+        <w:autoSpaceDN w:val="0"/>
+        <w:adjustRightInd w:val="0"/>
+        <w:spacing w:after="0" w:line="240" w:lineRule="auto"/>
+        <w:rPr>
+          <w:rFonts w:ascii="Times New Roman" w:hAnsi="Times New Roman"/>
+          <w:color w:val="000000"/>
+        </w:rPr>
+      </w:pPr>
+      <w:r>
+        <w:rPr>
+          <w:rFonts w:ascii="Times New Roman" w:hAnsi="Times New Roman"/>
+          <w:color w:val="000000"/>
+        </w:rPr>
+        <w:t>Эластичность</w:t>
       </w:r>
       <w:r>
         <w:rPr>
@@ -3014,37 +2965,35 @@
         </w:rPr>
         <w:t xml:space="preserve"> </w:t>
       </w:r>
-      <w:proofErr w:type="spellStart"/>
-      <w:r>
-        <w:rPr>
-          <w:rFonts w:ascii="Times New Roman" w:hAnsi="Times New Roman"/>
-          <w:color w:val="000000"/>
-        </w:rPr>
-        <w:t>rashes</w:t>
-      </w:r>
-      <w:proofErr w:type="spellEnd"/>
-    </w:p>
-    <w:p>
-      <w:pPr>
-        <w:widowControl w:val="0"/>
-        <w:tabs>
-          <w:tab w:val="left" w:pos="225"/>
-        </w:tabs>
-        <w:autoSpaceDE w:val="0"/>
-        <w:autoSpaceDN w:val="0"/>
-        <w:adjustRightInd w:val="0"/>
-        <w:spacing w:after="0" w:line="240" w:lineRule="auto"/>
-        <w:rPr>
-          <w:rFonts w:ascii="Times New Roman" w:hAnsi="Times New Roman"/>
-          <w:color w:val="000000"/>
-        </w:rPr>
-      </w:pPr>
-      <w:r>
-        <w:rPr>
-          <w:rFonts w:ascii="Times New Roman" w:hAnsi="Times New Roman"/>
-          <w:color w:val="000000"/>
-        </w:rPr>
-        <w:t>Патологические образования</w:t>
+      <w:r>
+        <w:rPr>
+          <w:rFonts w:ascii="Times New Roman" w:hAnsi="Times New Roman"/>
+          <w:color w:val="000000"/>
+        </w:rPr>
+        <w:t>elasticity</w:t>
+      </w:r>
+    </w:p>
+    <w:p>
+      <w:pPr>
+        <w:widowControl w:val="0"/>
+        <w:tabs>
+          <w:tab w:val="left" w:pos="225"/>
+        </w:tabs>
+        <w:autoSpaceDE w:val="0"/>
+        <w:autoSpaceDN w:val="0"/>
+        <w:adjustRightInd w:val="0"/>
+        <w:spacing w:after="0" w:line="240" w:lineRule="auto"/>
+        <w:rPr>
+          <w:rFonts w:ascii="Times New Roman" w:hAnsi="Times New Roman"/>
+          <w:color w:val="000000"/>
+        </w:rPr>
+      </w:pPr>
+      <w:r>
+        <w:rPr>
+          <w:rFonts w:ascii="Times New Roman" w:hAnsi="Times New Roman"/>
+          <w:color w:val="000000"/>
+        </w:rPr>
+        <w:t>Тургор</w:t>
       </w:r>
       <w:r>
         <w:rPr>
@@ -3053,37 +3002,35 @@
         </w:rPr>
         <w:t xml:space="preserve"> </w:t>
       </w:r>
-      <w:proofErr w:type="spellStart"/>
-      <w:r>
-        <w:rPr>
-          <w:rFonts w:ascii="Times New Roman" w:hAnsi="Times New Roman"/>
-          <w:color w:val="000000"/>
-        </w:rPr>
-        <w:t>pathologicalFormations</w:t>
-      </w:r>
-      <w:proofErr w:type="spellEnd"/>
-    </w:p>
-    <w:p>
-      <w:pPr>
-        <w:widowControl w:val="0"/>
-        <w:tabs>
-          <w:tab w:val="left" w:pos="225"/>
-        </w:tabs>
-        <w:autoSpaceDE w:val="0"/>
-        <w:autoSpaceDN w:val="0"/>
-        <w:adjustRightInd w:val="0"/>
-        <w:spacing w:after="0" w:line="240" w:lineRule="auto"/>
-        <w:rPr>
-          <w:rFonts w:ascii="Times New Roman" w:hAnsi="Times New Roman"/>
-          <w:color w:val="000000"/>
-        </w:rPr>
-      </w:pPr>
-      <w:r>
-        <w:rPr>
-          <w:rFonts w:ascii="Times New Roman" w:hAnsi="Times New Roman"/>
-          <w:color w:val="000000"/>
-        </w:rPr>
-        <w:t>Шелушение</w:t>
+      <w:r>
+        <w:rPr>
+          <w:rFonts w:ascii="Times New Roman" w:hAnsi="Times New Roman"/>
+          <w:color w:val="000000"/>
+        </w:rPr>
+        <w:t>turgor</w:t>
+      </w:r>
+    </w:p>
+    <w:p>
+      <w:pPr>
+        <w:widowControl w:val="0"/>
+        <w:tabs>
+          <w:tab w:val="left" w:pos="225"/>
+        </w:tabs>
+        <w:autoSpaceDE w:val="0"/>
+        <w:autoSpaceDN w:val="0"/>
+        <w:adjustRightInd w:val="0"/>
+        <w:spacing w:after="0" w:line="240" w:lineRule="auto"/>
+        <w:rPr>
+          <w:rFonts w:ascii="Times New Roman" w:hAnsi="Times New Roman"/>
+          <w:color w:val="000000"/>
+        </w:rPr>
+      </w:pPr>
+      <w:r>
+        <w:rPr>
+          <w:rFonts w:ascii="Times New Roman" w:hAnsi="Times New Roman"/>
+          <w:color w:val="000000"/>
+        </w:rPr>
+        <w:t>Пуповинный остаток</w:t>
       </w:r>
       <w:r>
         <w:rPr>
@@ -3092,37 +3039,35 @@
         </w:rPr>
         <w:t xml:space="preserve"> </w:t>
       </w:r>
-      <w:proofErr w:type="spellStart"/>
-      <w:r>
-        <w:rPr>
-          <w:rFonts w:ascii="Times New Roman" w:hAnsi="Times New Roman"/>
-          <w:color w:val="000000"/>
-        </w:rPr>
-        <w:t>peeling</w:t>
-      </w:r>
-      <w:proofErr w:type="spellEnd"/>
-    </w:p>
-    <w:p>
-      <w:pPr>
-        <w:widowControl w:val="0"/>
-        <w:tabs>
-          <w:tab w:val="left" w:pos="225"/>
-        </w:tabs>
-        <w:autoSpaceDE w:val="0"/>
-        <w:autoSpaceDN w:val="0"/>
-        <w:adjustRightInd w:val="0"/>
-        <w:spacing w:after="0" w:line="240" w:lineRule="auto"/>
-        <w:rPr>
-          <w:rFonts w:ascii="Times New Roman" w:hAnsi="Times New Roman"/>
-          <w:color w:val="000000"/>
-        </w:rPr>
-      </w:pPr>
-      <w:r>
-        <w:rPr>
-          <w:rFonts w:ascii="Times New Roman" w:hAnsi="Times New Roman"/>
-          <w:color w:val="000000"/>
-        </w:rPr>
-        <w:t>Отеки</w:t>
+      <w:r>
+        <w:rPr>
+          <w:rFonts w:ascii="Times New Roman" w:hAnsi="Times New Roman"/>
+          <w:color w:val="000000"/>
+        </w:rPr>
+        <w:t>cordRemnant</w:t>
+      </w:r>
+    </w:p>
+    <w:p>
+      <w:pPr>
+        <w:widowControl w:val="0"/>
+        <w:tabs>
+          <w:tab w:val="left" w:pos="225"/>
+        </w:tabs>
+        <w:autoSpaceDE w:val="0"/>
+        <w:autoSpaceDN w:val="0"/>
+        <w:adjustRightInd w:val="0"/>
+        <w:spacing w:after="0" w:line="240" w:lineRule="auto"/>
+        <w:rPr>
+          <w:rFonts w:ascii="Times New Roman" w:hAnsi="Times New Roman"/>
+          <w:color w:val="000000"/>
+        </w:rPr>
+      </w:pPr>
+      <w:r>
+        <w:rPr>
+          <w:rFonts w:ascii="Times New Roman" w:hAnsi="Times New Roman"/>
+          <w:color w:val="000000"/>
+        </w:rPr>
+        <w:t>Пупочная ранка</w:t>
       </w:r>
       <w:r>
         <w:rPr>
@@ -3131,37 +3076,35 @@
         </w:rPr>
         <w:t xml:space="preserve"> </w:t>
       </w:r>
-      <w:proofErr w:type="spellStart"/>
-      <w:r>
-        <w:rPr>
-          <w:rFonts w:ascii="Times New Roman" w:hAnsi="Times New Roman"/>
-          <w:color w:val="000000"/>
-        </w:rPr>
-        <w:t>edema</w:t>
-      </w:r>
-      <w:proofErr w:type="spellEnd"/>
-    </w:p>
-    <w:p>
-      <w:pPr>
-        <w:widowControl w:val="0"/>
-        <w:tabs>
-          <w:tab w:val="left" w:pos="225"/>
-        </w:tabs>
-        <w:autoSpaceDE w:val="0"/>
-        <w:autoSpaceDN w:val="0"/>
-        <w:adjustRightInd w:val="0"/>
-        <w:spacing w:after="0" w:line="240" w:lineRule="auto"/>
-        <w:rPr>
-          <w:rFonts w:ascii="Times New Roman" w:hAnsi="Times New Roman"/>
-          <w:color w:val="000000"/>
-        </w:rPr>
-      </w:pPr>
-      <w:r>
-        <w:rPr>
-          <w:rFonts w:ascii="Times New Roman" w:hAnsi="Times New Roman"/>
-          <w:color w:val="000000"/>
-        </w:rPr>
-        <w:t>Эластичность</w:t>
+      <w:r>
+        <w:rPr>
+          <w:rFonts w:ascii="Times New Roman" w:hAnsi="Times New Roman"/>
+          <w:color w:val="000000"/>
+        </w:rPr>
+        <w:t>umbilicalWound</w:t>
+      </w:r>
+    </w:p>
+    <w:p>
+      <w:pPr>
+        <w:widowControl w:val="0"/>
+        <w:tabs>
+          <w:tab w:val="left" w:pos="225"/>
+        </w:tabs>
+        <w:autoSpaceDE w:val="0"/>
+        <w:autoSpaceDN w:val="0"/>
+        <w:adjustRightInd w:val="0"/>
+        <w:spacing w:after="0" w:line="240" w:lineRule="auto"/>
+        <w:rPr>
+          <w:rFonts w:ascii="Times New Roman" w:hAnsi="Times New Roman"/>
+          <w:color w:val="000000"/>
+        </w:rPr>
+      </w:pPr>
+      <w:r>
+        <w:rPr>
+          <w:rFonts w:ascii="Times New Roman" w:hAnsi="Times New Roman"/>
+          <w:color w:val="000000"/>
+        </w:rPr>
+        <w:t>Слизистые</w:t>
       </w:r>
       <w:r>
         <w:rPr>
@@ -3170,37 +3113,67 @@
         </w:rPr>
         <w:t xml:space="preserve"> </w:t>
       </w:r>
-      <w:proofErr w:type="spellStart"/>
-      <w:r>
-        <w:rPr>
-          <w:rFonts w:ascii="Times New Roman" w:hAnsi="Times New Roman"/>
-          <w:color w:val="000000"/>
-        </w:rPr>
-        <w:t>elasticity</w:t>
-      </w:r>
-      <w:proofErr w:type="spellEnd"/>
-    </w:p>
-    <w:p>
-      <w:pPr>
-        <w:widowControl w:val="0"/>
-        <w:tabs>
-          <w:tab w:val="left" w:pos="225"/>
-        </w:tabs>
-        <w:autoSpaceDE w:val="0"/>
-        <w:autoSpaceDN w:val="0"/>
-        <w:adjustRightInd w:val="0"/>
-        <w:spacing w:after="0" w:line="240" w:lineRule="auto"/>
-        <w:rPr>
-          <w:rFonts w:ascii="Times New Roman" w:hAnsi="Times New Roman"/>
-          <w:color w:val="000000"/>
-        </w:rPr>
-      </w:pPr>
-      <w:r>
-        <w:rPr>
-          <w:rFonts w:ascii="Times New Roman" w:hAnsi="Times New Roman"/>
-          <w:color w:val="000000"/>
-        </w:rPr>
-        <w:t>Тургор</w:t>
+      <w:r>
+        <w:rPr>
+          <w:rFonts w:ascii="Times New Roman" w:hAnsi="Times New Roman"/>
+          <w:color w:val="000000"/>
+        </w:rPr>
+        <w:t>mucous</w:t>
+      </w:r>
+    </w:p>
+    <w:p>
+      <w:pPr>
+        <w:widowControl w:val="0"/>
+        <w:tabs>
+          <w:tab w:val="left" w:pos="225"/>
+        </w:tabs>
+        <w:autoSpaceDE w:val="0"/>
+        <w:autoSpaceDN w:val="0"/>
+        <w:adjustRightInd w:val="0"/>
+        <w:spacing w:after="0" w:line="240" w:lineRule="auto"/>
+        <w:rPr>
+          <w:rFonts w:ascii="Times New Roman" w:hAnsi="Times New Roman"/>
+          <w:b/>
+          <w:color w:val="000000"/>
+        </w:rPr>
+      </w:pPr>
+      <w:r>
+        <w:rPr>
+          <w:rFonts w:ascii="Times New Roman" w:hAnsi="Times New Roman"/>
+          <w:b/>
+          <w:color w:val="000000"/>
+        </w:rPr>
+        <w:t>Дыхательная система:</w:t>
+      </w:r>
+    </w:p>
+    <w:p>
+      <w:pPr>
+        <w:widowControl w:val="0"/>
+        <w:tabs>
+          <w:tab w:val="left" w:pos="225"/>
+        </w:tabs>
+        <w:autoSpaceDE w:val="0"/>
+        <w:autoSpaceDN w:val="0"/>
+        <w:adjustRightInd w:val="0"/>
+        <w:spacing w:after="0" w:line="240" w:lineRule="auto"/>
+        <w:rPr>
+          <w:rFonts w:ascii="Times New Roman" w:hAnsi="Times New Roman"/>
+          <w:color w:val="000000"/>
+        </w:rPr>
+      </w:pPr>
+      <w:r>
+        <w:rPr>
+          <w:rFonts w:ascii="Times New Roman" w:hAnsi="Times New Roman"/>
+          <w:color w:val="000000"/>
+        </w:rPr>
+        <w:t>Кислород</w:t>
+      </w:r>
+      <w:r>
+        <w:rPr>
+          <w:rFonts w:ascii="Times New Roman" w:hAnsi="Times New Roman"/>
+          <w:color w:val="000000"/>
+        </w:rPr>
+        <w:t>озависимость</w:t>
       </w:r>
       <w:r>
         <w:rPr>
@@ -3209,37 +3182,35 @@
         </w:rPr>
         <w:t xml:space="preserve"> </w:t>
       </w:r>
-      <w:proofErr w:type="spellStart"/>
-      <w:r>
-        <w:rPr>
-          <w:rFonts w:ascii="Times New Roman" w:hAnsi="Times New Roman"/>
-          <w:color w:val="000000"/>
-        </w:rPr>
-        <w:t>turgor</w:t>
-      </w:r>
-      <w:proofErr w:type="spellEnd"/>
-    </w:p>
-    <w:p>
-      <w:pPr>
-        <w:widowControl w:val="0"/>
-        <w:tabs>
-          <w:tab w:val="left" w:pos="225"/>
-        </w:tabs>
-        <w:autoSpaceDE w:val="0"/>
-        <w:autoSpaceDN w:val="0"/>
-        <w:adjustRightInd w:val="0"/>
-        <w:spacing w:after="0" w:line="240" w:lineRule="auto"/>
-        <w:rPr>
-          <w:rFonts w:ascii="Times New Roman" w:hAnsi="Times New Roman"/>
-          <w:color w:val="000000"/>
-        </w:rPr>
-      </w:pPr>
-      <w:r>
-        <w:rPr>
-          <w:rFonts w:ascii="Times New Roman" w:hAnsi="Times New Roman"/>
-          <w:color w:val="000000"/>
-        </w:rPr>
-        <w:t>Пуповинный остаток</w:t>
+      <w:r>
+        <w:rPr>
+          <w:rFonts w:ascii="Times New Roman" w:hAnsi="Times New Roman"/>
+          <w:color w:val="000000"/>
+        </w:rPr>
+        <w:t>oxygenDependence</w:t>
+      </w:r>
+    </w:p>
+    <w:p>
+      <w:pPr>
+        <w:widowControl w:val="0"/>
+        <w:tabs>
+          <w:tab w:val="left" w:pos="225"/>
+        </w:tabs>
+        <w:autoSpaceDE w:val="0"/>
+        <w:autoSpaceDN w:val="0"/>
+        <w:adjustRightInd w:val="0"/>
+        <w:spacing w:after="0" w:line="240" w:lineRule="auto"/>
+        <w:rPr>
+          <w:rFonts w:ascii="Times New Roman" w:hAnsi="Times New Roman"/>
+          <w:color w:val="000000"/>
+        </w:rPr>
+      </w:pPr>
+      <w:r>
+        <w:rPr>
+          <w:rFonts w:ascii="Times New Roman" w:hAnsi="Times New Roman"/>
+          <w:color w:val="000000"/>
+        </w:rPr>
+        <w:t>Форма грудной клетки</w:t>
       </w:r>
       <w:r>
         <w:rPr>
@@ -3248,37 +3219,35 @@
         </w:rPr>
         <w:t xml:space="preserve"> </w:t>
       </w:r>
-      <w:proofErr w:type="spellStart"/>
-      <w:r>
-        <w:rPr>
-          <w:rFonts w:ascii="Times New Roman" w:hAnsi="Times New Roman"/>
-          <w:color w:val="000000"/>
-        </w:rPr>
-        <w:t>cordRemnant</w:t>
-      </w:r>
-      <w:proofErr w:type="spellEnd"/>
-    </w:p>
-    <w:p>
-      <w:pPr>
-        <w:widowControl w:val="0"/>
-        <w:tabs>
-          <w:tab w:val="left" w:pos="225"/>
-        </w:tabs>
-        <w:autoSpaceDE w:val="0"/>
-        <w:autoSpaceDN w:val="0"/>
-        <w:adjustRightInd w:val="0"/>
-        <w:spacing w:after="0" w:line="240" w:lineRule="auto"/>
-        <w:rPr>
-          <w:rFonts w:ascii="Times New Roman" w:hAnsi="Times New Roman"/>
-          <w:color w:val="000000"/>
-        </w:rPr>
-      </w:pPr>
-      <w:r>
-        <w:rPr>
-          <w:rFonts w:ascii="Times New Roman" w:hAnsi="Times New Roman"/>
-          <w:color w:val="000000"/>
-        </w:rPr>
-        <w:t>Пупочная ранка</w:t>
+      <w:r>
+        <w:rPr>
+          <w:rFonts w:ascii="Times New Roman" w:hAnsi="Times New Roman"/>
+          <w:color w:val="000000"/>
+        </w:rPr>
+        <w:t>chestShape</w:t>
+      </w:r>
+    </w:p>
+    <w:p>
+      <w:pPr>
+        <w:widowControl w:val="0"/>
+        <w:tabs>
+          <w:tab w:val="left" w:pos="225"/>
+        </w:tabs>
+        <w:autoSpaceDE w:val="0"/>
+        <w:autoSpaceDN w:val="0"/>
+        <w:adjustRightInd w:val="0"/>
+        <w:spacing w:after="0" w:line="240" w:lineRule="auto"/>
+        <w:rPr>
+          <w:rFonts w:ascii="Times New Roman" w:hAnsi="Times New Roman"/>
+          <w:color w:val="000000"/>
+        </w:rPr>
+      </w:pPr>
+      <w:r>
+        <w:rPr>
+          <w:rFonts w:ascii="Times New Roman" w:hAnsi="Times New Roman"/>
+          <w:color w:val="000000"/>
+        </w:rPr>
+        <w:t>Дыхание через нос</w:t>
       </w:r>
       <w:r>
         <w:rPr>
@@ -3287,37 +3256,36 @@
         </w:rPr>
         <w:t xml:space="preserve"> </w:t>
       </w:r>
-      <w:proofErr w:type="spellStart"/>
-      <w:r>
-        <w:rPr>
-          <w:rFonts w:ascii="Times New Roman" w:hAnsi="Times New Roman"/>
-          <w:color w:val="000000"/>
-        </w:rPr>
-        <w:t>umbilicalWound</w:t>
-      </w:r>
-      <w:proofErr w:type="spellEnd"/>
-    </w:p>
-    <w:p>
-      <w:pPr>
-        <w:widowControl w:val="0"/>
-        <w:tabs>
-          <w:tab w:val="left" w:pos="225"/>
-        </w:tabs>
-        <w:autoSpaceDE w:val="0"/>
-        <w:autoSpaceDN w:val="0"/>
-        <w:adjustRightInd w:val="0"/>
-        <w:spacing w:after="0" w:line="240" w:lineRule="auto"/>
-        <w:rPr>
-          <w:rFonts w:ascii="Times New Roman" w:hAnsi="Times New Roman"/>
-          <w:color w:val="000000"/>
-        </w:rPr>
-      </w:pPr>
-      <w:r>
-        <w:rPr>
-          <w:rFonts w:ascii="Times New Roman" w:hAnsi="Times New Roman"/>
-          <w:color w:val="000000"/>
-        </w:rPr>
-        <w:t>Слизистые</w:t>
+      <w:r>
+        <w:rPr>
+          <w:rFonts w:ascii="Times New Roman" w:hAnsi="Times New Roman"/>
+          <w:color w:val="000000"/>
+        </w:rPr>
+        <w:t>breathingThroughNose</w:t>
+      </w:r>
+    </w:p>
+    <w:p>
+      <w:pPr>
+        <w:widowControl w:val="0"/>
+        <w:tabs>
+          <w:tab w:val="left" w:pos="225"/>
+          <w:tab w:val="left" w:pos="2845"/>
+        </w:tabs>
+        <w:autoSpaceDE w:val="0"/>
+        <w:autoSpaceDN w:val="0"/>
+        <w:adjustRightInd w:val="0"/>
+        <w:spacing w:after="0" w:line="240" w:lineRule="auto"/>
+        <w:rPr>
+          <w:rFonts w:ascii="Times New Roman" w:hAnsi="Times New Roman"/>
+          <w:color w:val="000000"/>
+        </w:rPr>
+      </w:pPr>
+      <w:r>
+        <w:rPr>
+          <w:rFonts w:ascii="Times New Roman" w:hAnsi="Times New Roman"/>
+          <w:color w:val="000000"/>
+        </w:rPr>
+        <w:t>Биомеханика дыхания</w:t>
       </w:r>
       <w:r>
         <w:rPr>
@@ -3326,72 +3294,36 @@
         </w:rPr>
         <w:t xml:space="preserve"> </w:t>
       </w:r>
-      <w:proofErr w:type="spellStart"/>
-      <w:r>
-        <w:rPr>
-          <w:rFonts w:ascii="Times New Roman" w:hAnsi="Times New Roman"/>
-          <w:color w:val="000000"/>
-        </w:rPr>
-        <w:t>mucous</w:t>
-      </w:r>
-      <w:proofErr w:type="spellEnd"/>
-    </w:p>
-    <w:p>
-      <w:pPr>
-        <w:widowControl w:val="0"/>
-        <w:tabs>
-          <w:tab w:val="left" w:pos="225"/>
-        </w:tabs>
-        <w:autoSpaceDE w:val="0"/>
-        <w:autoSpaceDN w:val="0"/>
-        <w:adjustRightInd w:val="0"/>
-        <w:spacing w:after="0" w:line="240" w:lineRule="auto"/>
-        <w:rPr>
-          <w:rFonts w:ascii="Times New Roman" w:hAnsi="Times New Roman"/>
-          <w:b/>
-          <w:color w:val="000000"/>
-        </w:rPr>
-      </w:pPr>
-      <w:r>
-        <w:rPr>
-          <w:rFonts w:ascii="Times New Roman" w:hAnsi="Times New Roman"/>
-          <w:b/>
-          <w:color w:val="000000"/>
-        </w:rPr>
-        <w:t>Дыхательная система:</w:t>
-      </w:r>
-    </w:p>
-    <w:p>
-      <w:pPr>
-        <w:widowControl w:val="0"/>
-        <w:tabs>
-          <w:tab w:val="left" w:pos="225"/>
-        </w:tabs>
-        <w:autoSpaceDE w:val="0"/>
-        <w:autoSpaceDN w:val="0"/>
-        <w:adjustRightInd w:val="0"/>
-        <w:spacing w:after="0" w:line="240" w:lineRule="auto"/>
-        <w:rPr>
-          <w:rFonts w:ascii="Times New Roman" w:hAnsi="Times New Roman"/>
-          <w:color w:val="000000"/>
-        </w:rPr>
-      </w:pPr>
-      <w:proofErr w:type="spellStart"/>
-      <w:r>
-        <w:rPr>
-          <w:rFonts w:ascii="Times New Roman" w:hAnsi="Times New Roman"/>
-          <w:color w:val="000000"/>
-        </w:rPr>
-        <w:t>Кислород</w:t>
-      </w:r>
-      <w:r>
-        <w:rPr>
-          <w:rFonts w:ascii="Times New Roman" w:hAnsi="Times New Roman"/>
-          <w:color w:val="000000"/>
-        </w:rPr>
-        <w:t>озависимость</w:t>
-      </w:r>
-      <w:proofErr w:type="spellEnd"/>
+      <w:r>
+        <w:rPr>
+          <w:rFonts w:ascii="Times New Roman" w:hAnsi="Times New Roman"/>
+          <w:color w:val="000000"/>
+        </w:rPr>
+        <w:t>biomechanicsRespiration</w:t>
+      </w:r>
+    </w:p>
+    <w:p>
+      <w:pPr>
+        <w:widowControl w:val="0"/>
+        <w:tabs>
+          <w:tab w:val="left" w:pos="225"/>
+        </w:tabs>
+        <w:autoSpaceDE w:val="0"/>
+        <w:autoSpaceDN w:val="0"/>
+        <w:adjustRightInd w:val="0"/>
+        <w:spacing w:after="0" w:line="240" w:lineRule="auto"/>
+        <w:rPr>
+          <w:rFonts w:ascii="Times New Roman" w:hAnsi="Times New Roman"/>
+          <w:color w:val="000000"/>
+        </w:rPr>
+      </w:pPr>
+      <w:r>
+        <w:rPr>
+          <w:rFonts w:ascii="Times New Roman" w:hAnsi="Times New Roman"/>
+          <w:color w:val="000000"/>
+        </w:rPr>
+        <w:t>Аускультативная картина</w:t>
+      </w:r>
       <w:r>
         <w:rPr>
           <w:rFonts w:ascii="Times New Roman" w:hAnsi="Times New Roman"/>
@@ -3399,37 +3331,42 @@
         </w:rPr>
         <w:t xml:space="preserve"> </w:t>
       </w:r>
-      <w:proofErr w:type="spellStart"/>
-      <w:r>
-        <w:rPr>
-          <w:rFonts w:ascii="Times New Roman" w:hAnsi="Times New Roman"/>
-          <w:color w:val="000000"/>
-        </w:rPr>
-        <w:t>oxygenDependence</w:t>
-      </w:r>
-      <w:proofErr w:type="spellEnd"/>
-    </w:p>
-    <w:p>
-      <w:pPr>
-        <w:widowControl w:val="0"/>
-        <w:tabs>
-          <w:tab w:val="left" w:pos="225"/>
-        </w:tabs>
-        <w:autoSpaceDE w:val="0"/>
-        <w:autoSpaceDN w:val="0"/>
-        <w:adjustRightInd w:val="0"/>
-        <w:spacing w:after="0" w:line="240" w:lineRule="auto"/>
-        <w:rPr>
-          <w:rFonts w:ascii="Times New Roman" w:hAnsi="Times New Roman"/>
-          <w:color w:val="000000"/>
-        </w:rPr>
-      </w:pPr>
-      <w:r>
-        <w:rPr>
-          <w:rFonts w:ascii="Times New Roman" w:hAnsi="Times New Roman"/>
-          <w:color w:val="000000"/>
-        </w:rPr>
-        <w:t>Форма грудной клетки</w:t>
+      <w:r>
+        <w:rPr>
+          <w:rFonts w:ascii="Times New Roman" w:hAnsi="Times New Roman"/>
+          <w:color w:val="000000"/>
+        </w:rPr>
+        <w:t>auscultatoryPicture</w:t>
+      </w:r>
+    </w:p>
+    <w:p>
+      <w:pPr>
+        <w:widowControl w:val="0"/>
+        <w:tabs>
+          <w:tab w:val="left" w:pos="225"/>
+        </w:tabs>
+        <w:autoSpaceDE w:val="0"/>
+        <w:autoSpaceDN w:val="0"/>
+        <w:adjustRightInd w:val="0"/>
+        <w:spacing w:after="0" w:line="240" w:lineRule="auto"/>
+        <w:rPr>
+          <w:rFonts w:ascii="Times New Roman" w:hAnsi="Times New Roman"/>
+          <w:color w:val="000000"/>
+        </w:rPr>
+      </w:pPr>
+      <w:r>
+        <w:rPr>
+          <w:rFonts w:ascii="Times New Roman" w:hAnsi="Times New Roman"/>
+          <w:color w:val="000000"/>
+        </w:rPr>
+        <w:t>Частота</w:t>
+      </w:r>
+      <w:r>
+        <w:rPr>
+          <w:rFonts w:ascii="Times New Roman" w:hAnsi="Times New Roman"/>
+          <w:color w:val="000000"/>
+        </w:rPr>
+        <w:t xml:space="preserve"> дыханий</w:t>
       </w:r>
       <w:r>
         <w:rPr>
@@ -3438,37 +3375,60 @@
         </w:rPr>
         <w:t xml:space="preserve"> </w:t>
       </w:r>
-      <w:proofErr w:type="spellStart"/>
-      <w:r>
-        <w:rPr>
-          <w:rFonts w:ascii="Times New Roman" w:hAnsi="Times New Roman"/>
-          <w:color w:val="000000"/>
-        </w:rPr>
-        <w:t>chestShape</w:t>
-      </w:r>
-      <w:proofErr w:type="spellEnd"/>
-    </w:p>
-    <w:p>
-      <w:pPr>
-        <w:widowControl w:val="0"/>
-        <w:tabs>
-          <w:tab w:val="left" w:pos="225"/>
-        </w:tabs>
-        <w:autoSpaceDE w:val="0"/>
-        <w:autoSpaceDN w:val="0"/>
-        <w:adjustRightInd w:val="0"/>
-        <w:spacing w:after="0" w:line="240" w:lineRule="auto"/>
-        <w:rPr>
-          <w:rFonts w:ascii="Times New Roman" w:hAnsi="Times New Roman"/>
-          <w:color w:val="000000"/>
-        </w:rPr>
-      </w:pPr>
-      <w:r>
-        <w:rPr>
-          <w:rFonts w:ascii="Times New Roman" w:hAnsi="Times New Roman"/>
-          <w:color w:val="000000"/>
-        </w:rPr>
-        <w:t>Дыхание через нос</w:t>
+      <w:r>
+        <w:rPr>
+          <w:rFonts w:ascii="Times New Roman" w:hAnsi="Times New Roman"/>
+          <w:color w:val="000000"/>
+        </w:rPr>
+        <w:t>respirationRate</w:t>
+      </w:r>
+    </w:p>
+    <w:p>
+      <w:pPr>
+        <w:widowControl w:val="0"/>
+        <w:tabs>
+          <w:tab w:val="left" w:pos="225"/>
+        </w:tabs>
+        <w:autoSpaceDE w:val="0"/>
+        <w:autoSpaceDN w:val="0"/>
+        <w:adjustRightInd w:val="0"/>
+        <w:spacing w:after="0" w:line="240" w:lineRule="auto"/>
+        <w:rPr>
+          <w:rFonts w:ascii="Times New Roman" w:hAnsi="Times New Roman"/>
+          <w:b/>
+          <w:color w:val="000000"/>
+        </w:rPr>
+      </w:pPr>
+      <w:r>
+        <w:rPr>
+          <w:rFonts w:ascii="Times New Roman" w:hAnsi="Times New Roman"/>
+          <w:b/>
+          <w:color w:val="000000"/>
+        </w:rPr>
+        <w:t>Сердечно-сосудистая система:</w:t>
+      </w:r>
+    </w:p>
+    <w:p>
+      <w:pPr>
+        <w:widowControl w:val="0"/>
+        <w:tabs>
+          <w:tab w:val="left" w:pos="225"/>
+        </w:tabs>
+        <w:autoSpaceDE w:val="0"/>
+        <w:autoSpaceDN w:val="0"/>
+        <w:adjustRightInd w:val="0"/>
+        <w:spacing w:after="0" w:line="240" w:lineRule="auto"/>
+        <w:rPr>
+          <w:rFonts w:ascii="Times New Roman" w:hAnsi="Times New Roman"/>
+          <w:color w:val="000000"/>
+        </w:rPr>
+      </w:pPr>
+      <w:r>
+        <w:rPr>
+          <w:rFonts w:ascii="Times New Roman" w:hAnsi="Times New Roman"/>
+          <w:color w:val="000000"/>
+        </w:rPr>
+        <w:t>Гемодинамика</w:t>
       </w:r>
       <w:r>
         <w:rPr>
@@ -3477,38 +3437,35 @@
         </w:rPr>
         <w:t xml:space="preserve"> </w:t>
       </w:r>
-      <w:proofErr w:type="spellStart"/>
-      <w:r>
-        <w:rPr>
-          <w:rFonts w:ascii="Times New Roman" w:hAnsi="Times New Roman"/>
-          <w:color w:val="000000"/>
-        </w:rPr>
-        <w:t>breathingThroughNose</w:t>
-      </w:r>
-      <w:proofErr w:type="spellEnd"/>
-    </w:p>
-    <w:p>
-      <w:pPr>
-        <w:widowControl w:val="0"/>
-        <w:tabs>
-          <w:tab w:val="left" w:pos="225"/>
-          <w:tab w:val="left" w:pos="2845"/>
-        </w:tabs>
-        <w:autoSpaceDE w:val="0"/>
-        <w:autoSpaceDN w:val="0"/>
-        <w:adjustRightInd w:val="0"/>
-        <w:spacing w:after="0" w:line="240" w:lineRule="auto"/>
-        <w:rPr>
-          <w:rFonts w:ascii="Times New Roman" w:hAnsi="Times New Roman"/>
-          <w:color w:val="000000"/>
-        </w:rPr>
-      </w:pPr>
-      <w:r>
-        <w:rPr>
-          <w:rFonts w:ascii="Times New Roman" w:hAnsi="Times New Roman"/>
-          <w:color w:val="000000"/>
-        </w:rPr>
-        <w:t>Биомеханика дыхания</w:t>
+      <w:r>
+        <w:rPr>
+          <w:rFonts w:ascii="Times New Roman" w:hAnsi="Times New Roman"/>
+          <w:color w:val="000000"/>
+        </w:rPr>
+        <w:t>hemodynamics</w:t>
+      </w:r>
+    </w:p>
+    <w:p>
+      <w:pPr>
+        <w:widowControl w:val="0"/>
+        <w:tabs>
+          <w:tab w:val="left" w:pos="225"/>
+        </w:tabs>
+        <w:autoSpaceDE w:val="0"/>
+        <w:autoSpaceDN w:val="0"/>
+        <w:adjustRightInd w:val="0"/>
+        <w:spacing w:after="0" w:line="240" w:lineRule="auto"/>
+        <w:rPr>
+          <w:rFonts w:ascii="Times New Roman" w:hAnsi="Times New Roman"/>
+          <w:color w:val="000000"/>
+        </w:rPr>
+      </w:pPr>
+      <w:r>
+        <w:rPr>
+          <w:rFonts w:ascii="Times New Roman" w:hAnsi="Times New Roman"/>
+          <w:color w:val="000000"/>
+        </w:rPr>
+        <w:t>Тоны сердца</w:t>
       </w:r>
       <w:r>
         <w:rPr>
@@ -3517,46 +3474,35 @@
         </w:rPr>
         <w:t xml:space="preserve"> </w:t>
       </w:r>
-      <w:proofErr w:type="spellStart"/>
-      <w:r>
-        <w:rPr>
-          <w:rFonts w:ascii="Times New Roman" w:hAnsi="Times New Roman"/>
-          <w:color w:val="000000"/>
-        </w:rPr>
-        <w:t>biomechanicsRespiration</w:t>
-      </w:r>
-      <w:proofErr w:type="spellEnd"/>
-    </w:p>
-    <w:p>
-      <w:pPr>
-        <w:widowControl w:val="0"/>
-        <w:tabs>
-          <w:tab w:val="left" w:pos="225"/>
-        </w:tabs>
-        <w:autoSpaceDE w:val="0"/>
-        <w:autoSpaceDN w:val="0"/>
-        <w:adjustRightInd w:val="0"/>
-        <w:spacing w:after="0" w:line="240" w:lineRule="auto"/>
-        <w:rPr>
-          <w:rFonts w:ascii="Times New Roman" w:hAnsi="Times New Roman"/>
-          <w:color w:val="000000"/>
-        </w:rPr>
-      </w:pPr>
-      <w:proofErr w:type="spellStart"/>
-      <w:r>
-        <w:rPr>
-          <w:rFonts w:ascii="Times New Roman" w:hAnsi="Times New Roman"/>
-          <w:color w:val="000000"/>
-        </w:rPr>
-        <w:t>Аускультативная</w:t>
-      </w:r>
-      <w:proofErr w:type="spellEnd"/>
-      <w:r>
-        <w:rPr>
-          <w:rFonts w:ascii="Times New Roman" w:hAnsi="Times New Roman"/>
-          <w:color w:val="000000"/>
-        </w:rPr>
-        <w:t xml:space="preserve"> картина</w:t>
+      <w:r>
+        <w:rPr>
+          <w:rFonts w:ascii="Times New Roman" w:hAnsi="Times New Roman"/>
+          <w:color w:val="000000"/>
+        </w:rPr>
+        <w:t>heartSounds</w:t>
+      </w:r>
+    </w:p>
+    <w:p>
+      <w:pPr>
+        <w:widowControl w:val="0"/>
+        <w:tabs>
+          <w:tab w:val="left" w:pos="225"/>
+        </w:tabs>
+        <w:autoSpaceDE w:val="0"/>
+        <w:autoSpaceDN w:val="0"/>
+        <w:adjustRightInd w:val="0"/>
+        <w:spacing w:after="0" w:line="240" w:lineRule="auto"/>
+        <w:rPr>
+          <w:rFonts w:ascii="Times New Roman" w:hAnsi="Times New Roman"/>
+          <w:color w:val="000000"/>
+        </w:rPr>
+      </w:pPr>
+      <w:r>
+        <w:rPr>
+          <w:rFonts w:ascii="Times New Roman" w:hAnsi="Times New Roman"/>
+          <w:color w:val="000000"/>
+        </w:rPr>
+        <w:t>Ритм сердечных сокращений</w:t>
       </w:r>
       <w:r>
         <w:rPr>
@@ -3565,44 +3511,35 @@
         </w:rPr>
         <w:t xml:space="preserve"> </w:t>
       </w:r>
-      <w:proofErr w:type="spellStart"/>
-      <w:r>
-        <w:rPr>
-          <w:rFonts w:ascii="Times New Roman" w:hAnsi="Times New Roman"/>
-          <w:color w:val="000000"/>
-        </w:rPr>
-        <w:t>auscultatoryPicture</w:t>
-      </w:r>
-      <w:proofErr w:type="spellEnd"/>
-    </w:p>
-    <w:p>
-      <w:pPr>
-        <w:widowControl w:val="0"/>
-        <w:tabs>
-          <w:tab w:val="left" w:pos="225"/>
-        </w:tabs>
-        <w:autoSpaceDE w:val="0"/>
-        <w:autoSpaceDN w:val="0"/>
-        <w:adjustRightInd w:val="0"/>
-        <w:spacing w:after="0" w:line="240" w:lineRule="auto"/>
-        <w:rPr>
-          <w:rFonts w:ascii="Times New Roman" w:hAnsi="Times New Roman"/>
-          <w:color w:val="000000"/>
-        </w:rPr>
-      </w:pPr>
-      <w:r>
-        <w:rPr>
-          <w:rFonts w:ascii="Times New Roman" w:hAnsi="Times New Roman"/>
-          <w:color w:val="000000"/>
-        </w:rPr>
-        <w:t>Частота</w:t>
-      </w:r>
-      <w:r>
-        <w:rPr>
-          <w:rFonts w:ascii="Times New Roman" w:hAnsi="Times New Roman"/>
-          <w:color w:val="000000"/>
-        </w:rPr>
-        <w:t xml:space="preserve"> дыханий</w:t>
+      <w:r>
+        <w:rPr>
+          <w:rFonts w:ascii="Times New Roman" w:hAnsi="Times New Roman"/>
+          <w:color w:val="000000"/>
+        </w:rPr>
+        <w:t>heartRate</w:t>
+      </w:r>
+    </w:p>
+    <w:p>
+      <w:pPr>
+        <w:widowControl w:val="0"/>
+        <w:tabs>
+          <w:tab w:val="left" w:pos="225"/>
+        </w:tabs>
+        <w:autoSpaceDE w:val="0"/>
+        <w:autoSpaceDN w:val="0"/>
+        <w:adjustRightInd w:val="0"/>
+        <w:spacing w:after="0" w:line="240" w:lineRule="auto"/>
+        <w:rPr>
+          <w:rFonts w:ascii="Times New Roman" w:hAnsi="Times New Roman"/>
+          <w:color w:val="000000"/>
+        </w:rPr>
+      </w:pPr>
+      <w:r>
+        <w:rPr>
+          <w:rFonts w:ascii="Times New Roman" w:hAnsi="Times New Roman"/>
+          <w:color w:val="000000"/>
+        </w:rPr>
+        <w:t>Шум</w:t>
       </w:r>
       <w:r>
         <w:rPr>
@@ -3611,62 +3548,35 @@
         </w:rPr>
         <w:t xml:space="preserve"> </w:t>
       </w:r>
-      <w:proofErr w:type="spellStart"/>
-      <w:r>
-        <w:rPr>
-          <w:rFonts w:ascii="Times New Roman" w:hAnsi="Times New Roman"/>
-          <w:color w:val="000000"/>
-        </w:rPr>
-        <w:t>respirationRate</w:t>
-      </w:r>
-      <w:proofErr w:type="spellEnd"/>
-    </w:p>
-    <w:p>
-      <w:pPr>
-        <w:widowControl w:val="0"/>
-        <w:tabs>
-          <w:tab w:val="left" w:pos="225"/>
-        </w:tabs>
-        <w:autoSpaceDE w:val="0"/>
-        <w:autoSpaceDN w:val="0"/>
-        <w:adjustRightInd w:val="0"/>
-        <w:spacing w:after="0" w:line="240" w:lineRule="auto"/>
-        <w:rPr>
-          <w:rFonts w:ascii="Times New Roman" w:hAnsi="Times New Roman"/>
-          <w:b/>
-          <w:color w:val="000000"/>
-        </w:rPr>
-      </w:pPr>
-      <w:r>
-        <w:rPr>
-          <w:rFonts w:ascii="Times New Roman" w:hAnsi="Times New Roman"/>
-          <w:b/>
-          <w:color w:val="000000"/>
-        </w:rPr>
-        <w:t>Сердечно-сосудистая система:</w:t>
-      </w:r>
-    </w:p>
-    <w:p>
-      <w:pPr>
-        <w:widowControl w:val="0"/>
-        <w:tabs>
-          <w:tab w:val="left" w:pos="225"/>
-        </w:tabs>
-        <w:autoSpaceDE w:val="0"/>
-        <w:autoSpaceDN w:val="0"/>
-        <w:adjustRightInd w:val="0"/>
-        <w:spacing w:after="0" w:line="240" w:lineRule="auto"/>
-        <w:rPr>
-          <w:rFonts w:ascii="Times New Roman" w:hAnsi="Times New Roman"/>
-          <w:color w:val="000000"/>
-        </w:rPr>
-      </w:pPr>
-      <w:r>
-        <w:rPr>
-          <w:rFonts w:ascii="Times New Roman" w:hAnsi="Times New Roman"/>
-          <w:color w:val="000000"/>
-        </w:rPr>
-        <w:t>Гемодинамика</w:t>
+      <w:r>
+        <w:rPr>
+          <w:rFonts w:ascii="Times New Roman" w:hAnsi="Times New Roman"/>
+          <w:color w:val="000000"/>
+        </w:rPr>
+        <w:t>noise</w:t>
+      </w:r>
+    </w:p>
+    <w:p>
+      <w:pPr>
+        <w:widowControl w:val="0"/>
+        <w:tabs>
+          <w:tab w:val="left" w:pos="225"/>
+        </w:tabs>
+        <w:autoSpaceDE w:val="0"/>
+        <w:autoSpaceDN w:val="0"/>
+        <w:adjustRightInd w:val="0"/>
+        <w:spacing w:after="0" w:line="240" w:lineRule="auto"/>
+        <w:rPr>
+          <w:rFonts w:ascii="Times New Roman" w:hAnsi="Times New Roman"/>
+          <w:color w:val="000000"/>
+        </w:rPr>
+      </w:pPr>
+      <w:r>
+        <w:rPr>
+          <w:rFonts w:ascii="Times New Roman" w:hAnsi="Times New Roman"/>
+          <w:color w:val="000000"/>
+        </w:rPr>
+        <w:t>Пульс определяется</w:t>
       </w:r>
       <w:r>
         <w:rPr>
@@ -3675,37 +3585,35 @@
         </w:rPr>
         <w:t xml:space="preserve"> </w:t>
       </w:r>
-      <w:proofErr w:type="spellStart"/>
-      <w:r>
-        <w:rPr>
-          <w:rFonts w:ascii="Times New Roman" w:hAnsi="Times New Roman"/>
-          <w:color w:val="000000"/>
-        </w:rPr>
-        <w:t>hemodynamics</w:t>
-      </w:r>
-      <w:proofErr w:type="spellEnd"/>
-    </w:p>
-    <w:p>
-      <w:pPr>
-        <w:widowControl w:val="0"/>
-        <w:tabs>
-          <w:tab w:val="left" w:pos="225"/>
-        </w:tabs>
-        <w:autoSpaceDE w:val="0"/>
-        <w:autoSpaceDN w:val="0"/>
-        <w:adjustRightInd w:val="0"/>
-        <w:spacing w:after="0" w:line="240" w:lineRule="auto"/>
-        <w:rPr>
-          <w:rFonts w:ascii="Times New Roman" w:hAnsi="Times New Roman"/>
-          <w:color w:val="000000"/>
-        </w:rPr>
-      </w:pPr>
-      <w:r>
-        <w:rPr>
-          <w:rFonts w:ascii="Times New Roman" w:hAnsi="Times New Roman"/>
-          <w:color w:val="000000"/>
-        </w:rPr>
-        <w:t>Тоны сердца</w:t>
+      <w:r>
+        <w:rPr>
+          <w:rFonts w:ascii="Times New Roman" w:hAnsi="Times New Roman"/>
+          <w:color w:val="000000"/>
+        </w:rPr>
+        <w:t>pulseDetermined</w:t>
+      </w:r>
+    </w:p>
+    <w:p>
+      <w:pPr>
+        <w:widowControl w:val="0"/>
+        <w:tabs>
+          <w:tab w:val="left" w:pos="225"/>
+        </w:tabs>
+        <w:autoSpaceDE w:val="0"/>
+        <w:autoSpaceDN w:val="0"/>
+        <w:adjustRightInd w:val="0"/>
+        <w:spacing w:after="0" w:line="240" w:lineRule="auto"/>
+        <w:rPr>
+          <w:rFonts w:ascii="Times New Roman" w:hAnsi="Times New Roman"/>
+          <w:color w:val="000000"/>
+        </w:rPr>
+      </w:pPr>
+      <w:r>
+        <w:rPr>
+          <w:rFonts w:ascii="Times New Roman" w:hAnsi="Times New Roman"/>
+          <w:color w:val="000000"/>
+        </w:rPr>
+        <w:t>Симптом бледного пятна</w:t>
       </w:r>
       <w:r>
         <w:rPr>
@@ -3714,37 +3622,59 @@
         </w:rPr>
         <w:t xml:space="preserve"> </w:t>
       </w:r>
-      <w:proofErr w:type="spellStart"/>
-      <w:r>
-        <w:rPr>
-          <w:rFonts w:ascii="Times New Roman" w:hAnsi="Times New Roman"/>
-          <w:color w:val="000000"/>
-        </w:rPr>
-        <w:t>heartSounds</w:t>
-      </w:r>
-      <w:proofErr w:type="spellEnd"/>
-    </w:p>
-    <w:p>
-      <w:pPr>
-        <w:widowControl w:val="0"/>
-        <w:tabs>
-          <w:tab w:val="left" w:pos="225"/>
-        </w:tabs>
-        <w:autoSpaceDE w:val="0"/>
-        <w:autoSpaceDN w:val="0"/>
-        <w:adjustRightInd w:val="0"/>
-        <w:spacing w:after="0" w:line="240" w:lineRule="auto"/>
-        <w:rPr>
-          <w:rFonts w:ascii="Times New Roman" w:hAnsi="Times New Roman"/>
-          <w:color w:val="000000"/>
-        </w:rPr>
-      </w:pPr>
-      <w:r>
-        <w:rPr>
-          <w:rFonts w:ascii="Times New Roman" w:hAnsi="Times New Roman"/>
-          <w:color w:val="000000"/>
-        </w:rPr>
-        <w:t>Ритм сердечных сокращений</w:t>
+      <w:r>
+        <w:rPr>
+          <w:rFonts w:ascii="Times New Roman" w:hAnsi="Times New Roman"/>
+          <w:color w:val="000000"/>
+        </w:rPr>
+        <w:t>paleSpotSymptom</w:t>
+      </w:r>
+    </w:p>
+    <w:p>
+      <w:pPr>
+        <w:widowControl w:val="0"/>
+        <w:tabs>
+          <w:tab w:val="left" w:pos="225"/>
+        </w:tabs>
+        <w:autoSpaceDE w:val="0"/>
+        <w:autoSpaceDN w:val="0"/>
+        <w:adjustRightInd w:val="0"/>
+        <w:spacing w:after="0" w:line="240" w:lineRule="auto"/>
+        <w:rPr>
+          <w:rFonts w:ascii="Times New Roman" w:hAnsi="Times New Roman"/>
+          <w:color w:val="000000"/>
+        </w:rPr>
+      </w:pPr>
+      <w:r>
+        <w:rPr>
+          <w:rFonts w:ascii="Times New Roman" w:hAnsi="Times New Roman"/>
+          <w:b/>
+          <w:color w:val="000000"/>
+        </w:rPr>
+        <w:t>Пищеварительная система:</w:t>
+      </w:r>
+    </w:p>
+    <w:p>
+      <w:pPr>
+        <w:widowControl w:val="0"/>
+        <w:tabs>
+          <w:tab w:val="left" w:pos="225"/>
+        </w:tabs>
+        <w:autoSpaceDE w:val="0"/>
+        <w:autoSpaceDN w:val="0"/>
+        <w:adjustRightInd w:val="0"/>
+        <w:spacing w:after="0" w:line="240" w:lineRule="auto"/>
+        <w:rPr>
+          <w:rFonts w:ascii="Times New Roman" w:hAnsi="Times New Roman"/>
+          <w:color w:val="000000"/>
+        </w:rPr>
+      </w:pPr>
+      <w:r>
+        <w:rPr>
+          <w:rFonts w:ascii="Times New Roman" w:hAnsi="Times New Roman"/>
+          <w:color w:val="000000"/>
+        </w:rPr>
+        <w:t>Живот</w:t>
       </w:r>
       <w:r>
         <w:rPr>
@@ -3753,37 +3683,35 @@
         </w:rPr>
         <w:t xml:space="preserve"> </w:t>
       </w:r>
-      <w:proofErr w:type="spellStart"/>
-      <w:r>
-        <w:rPr>
-          <w:rFonts w:ascii="Times New Roman" w:hAnsi="Times New Roman"/>
-          <w:color w:val="000000"/>
-        </w:rPr>
-        <w:t>heartRate</w:t>
-      </w:r>
-      <w:proofErr w:type="spellEnd"/>
-    </w:p>
-    <w:p>
-      <w:pPr>
-        <w:widowControl w:val="0"/>
-        <w:tabs>
-          <w:tab w:val="left" w:pos="225"/>
-        </w:tabs>
-        <w:autoSpaceDE w:val="0"/>
-        <w:autoSpaceDN w:val="0"/>
-        <w:adjustRightInd w:val="0"/>
-        <w:spacing w:after="0" w:line="240" w:lineRule="auto"/>
-        <w:rPr>
-          <w:rFonts w:ascii="Times New Roman" w:hAnsi="Times New Roman"/>
-          <w:color w:val="000000"/>
-        </w:rPr>
-      </w:pPr>
-      <w:r>
-        <w:rPr>
-          <w:rFonts w:ascii="Times New Roman" w:hAnsi="Times New Roman"/>
-          <w:color w:val="000000"/>
-        </w:rPr>
-        <w:t>Шум</w:t>
+      <w:r>
+        <w:rPr>
+          <w:rFonts w:ascii="Times New Roman" w:hAnsi="Times New Roman"/>
+          <w:color w:val="000000"/>
+        </w:rPr>
+        <w:t>stomach</w:t>
+      </w:r>
+    </w:p>
+    <w:p>
+      <w:pPr>
+        <w:widowControl w:val="0"/>
+        <w:tabs>
+          <w:tab w:val="left" w:pos="225"/>
+        </w:tabs>
+        <w:autoSpaceDE w:val="0"/>
+        <w:autoSpaceDN w:val="0"/>
+        <w:adjustRightInd w:val="0"/>
+        <w:spacing w:after="0" w:line="240" w:lineRule="auto"/>
+        <w:rPr>
+          <w:rFonts w:ascii="Times New Roman" w:hAnsi="Times New Roman"/>
+          <w:color w:val="000000"/>
+        </w:rPr>
+      </w:pPr>
+      <w:r>
+        <w:rPr>
+          <w:rFonts w:ascii="Times New Roman" w:hAnsi="Times New Roman"/>
+          <w:color w:val="000000"/>
+        </w:rPr>
+        <w:t>Перистальтика</w:t>
       </w:r>
       <w:r>
         <w:rPr>
@@ -3792,37 +3720,35 @@
         </w:rPr>
         <w:t xml:space="preserve"> </w:t>
       </w:r>
-      <w:proofErr w:type="spellStart"/>
-      <w:r>
-        <w:rPr>
-          <w:rFonts w:ascii="Times New Roman" w:hAnsi="Times New Roman"/>
-          <w:color w:val="000000"/>
-        </w:rPr>
-        <w:t>noise</w:t>
-      </w:r>
-      <w:proofErr w:type="spellEnd"/>
-    </w:p>
-    <w:p>
-      <w:pPr>
-        <w:widowControl w:val="0"/>
-        <w:tabs>
-          <w:tab w:val="left" w:pos="225"/>
-        </w:tabs>
-        <w:autoSpaceDE w:val="0"/>
-        <w:autoSpaceDN w:val="0"/>
-        <w:adjustRightInd w:val="0"/>
-        <w:spacing w:after="0" w:line="240" w:lineRule="auto"/>
-        <w:rPr>
-          <w:rFonts w:ascii="Times New Roman" w:hAnsi="Times New Roman"/>
-          <w:color w:val="000000"/>
-        </w:rPr>
-      </w:pPr>
-      <w:r>
-        <w:rPr>
-          <w:rFonts w:ascii="Times New Roman" w:hAnsi="Times New Roman"/>
-          <w:color w:val="000000"/>
-        </w:rPr>
-        <w:t>Пульс определяется</w:t>
+      <w:r>
+        <w:rPr>
+          <w:rFonts w:ascii="Times New Roman" w:hAnsi="Times New Roman"/>
+          <w:color w:val="000000"/>
+        </w:rPr>
+        <w:t>peristalsis</w:t>
+      </w:r>
+    </w:p>
+    <w:p>
+      <w:pPr>
+        <w:widowControl w:val="0"/>
+        <w:tabs>
+          <w:tab w:val="left" w:pos="225"/>
+        </w:tabs>
+        <w:autoSpaceDE w:val="0"/>
+        <w:autoSpaceDN w:val="0"/>
+        <w:adjustRightInd w:val="0"/>
+        <w:spacing w:after="0" w:line="240" w:lineRule="auto"/>
+        <w:rPr>
+          <w:rFonts w:ascii="Times New Roman" w:hAnsi="Times New Roman"/>
+          <w:color w:val="000000"/>
+        </w:rPr>
+      </w:pPr>
+      <w:r>
+        <w:rPr>
+          <w:rFonts w:ascii="Times New Roman" w:hAnsi="Times New Roman"/>
+          <w:color w:val="000000"/>
+        </w:rPr>
+        <w:t>Печень</w:t>
       </w:r>
       <w:r>
         <w:rPr>
@@ -3831,37 +3757,35 @@
         </w:rPr>
         <w:t xml:space="preserve"> </w:t>
       </w:r>
-      <w:proofErr w:type="spellStart"/>
-      <w:r>
-        <w:rPr>
-          <w:rFonts w:ascii="Times New Roman" w:hAnsi="Times New Roman"/>
-          <w:color w:val="000000"/>
-        </w:rPr>
-        <w:t>pulseDetermined</w:t>
-      </w:r>
-      <w:proofErr w:type="spellEnd"/>
-    </w:p>
-    <w:p>
-      <w:pPr>
-        <w:widowControl w:val="0"/>
-        <w:tabs>
-          <w:tab w:val="left" w:pos="225"/>
-        </w:tabs>
-        <w:autoSpaceDE w:val="0"/>
-        <w:autoSpaceDN w:val="0"/>
-        <w:adjustRightInd w:val="0"/>
-        <w:spacing w:after="0" w:line="240" w:lineRule="auto"/>
-        <w:rPr>
-          <w:rFonts w:ascii="Times New Roman" w:hAnsi="Times New Roman"/>
-          <w:color w:val="000000"/>
-        </w:rPr>
-      </w:pPr>
-      <w:r>
-        <w:rPr>
-          <w:rFonts w:ascii="Times New Roman" w:hAnsi="Times New Roman"/>
-          <w:color w:val="000000"/>
-        </w:rPr>
-        <w:t>Симптом бледного пятна</w:t>
+      <w:r>
+        <w:rPr>
+          <w:rFonts w:ascii="Times New Roman" w:hAnsi="Times New Roman"/>
+          <w:color w:val="000000"/>
+        </w:rPr>
+        <w:t>liver</w:t>
+      </w:r>
+    </w:p>
+    <w:p>
+      <w:pPr>
+        <w:widowControl w:val="0"/>
+        <w:tabs>
+          <w:tab w:val="left" w:pos="225"/>
+        </w:tabs>
+        <w:autoSpaceDE w:val="0"/>
+        <w:autoSpaceDN w:val="0"/>
+        <w:adjustRightInd w:val="0"/>
+        <w:spacing w:after="0" w:line="240" w:lineRule="auto"/>
+        <w:rPr>
+          <w:rFonts w:ascii="Times New Roman" w:hAnsi="Times New Roman"/>
+          <w:color w:val="000000"/>
+        </w:rPr>
+      </w:pPr>
+      <w:r>
+        <w:rPr>
+          <w:rFonts w:ascii="Times New Roman" w:hAnsi="Times New Roman"/>
+          <w:color w:val="000000"/>
+        </w:rPr>
+        <w:t>Селезенка</w:t>
       </w:r>
       <w:r>
         <w:rPr>
@@ -3870,61 +3794,65 @@
         </w:rPr>
         <w:t xml:space="preserve"> </w:t>
       </w:r>
-      <w:proofErr w:type="spellStart"/>
-      <w:r>
-        <w:rPr>
-          <w:rFonts w:ascii="Times New Roman" w:hAnsi="Times New Roman"/>
-          <w:color w:val="000000"/>
-        </w:rPr>
-        <w:t>paleSpotSymptom</w:t>
-      </w:r>
-      <w:proofErr w:type="spellEnd"/>
-    </w:p>
-    <w:p>
-      <w:pPr>
-        <w:widowControl w:val="0"/>
-        <w:tabs>
-          <w:tab w:val="left" w:pos="225"/>
-        </w:tabs>
-        <w:autoSpaceDE w:val="0"/>
-        <w:autoSpaceDN w:val="0"/>
-        <w:adjustRightInd w:val="0"/>
-        <w:spacing w:after="0" w:line="240" w:lineRule="auto"/>
-        <w:rPr>
-          <w:rFonts w:ascii="Times New Roman" w:hAnsi="Times New Roman"/>
-          <w:color w:val="000000"/>
-        </w:rPr>
-      </w:pPr>
-      <w:r>
-        <w:rPr>
-          <w:rFonts w:ascii="Times New Roman" w:hAnsi="Times New Roman"/>
-          <w:b/>
-          <w:color w:val="000000"/>
-        </w:rPr>
-        <w:t>Пищеварительная система:</w:t>
-      </w:r>
-    </w:p>
-    <w:p>
-      <w:pPr>
-        <w:widowControl w:val="0"/>
-        <w:tabs>
-          <w:tab w:val="left" w:pos="225"/>
-        </w:tabs>
-        <w:autoSpaceDE w:val="0"/>
-        <w:autoSpaceDN w:val="0"/>
-        <w:adjustRightInd w:val="0"/>
-        <w:spacing w:after="0" w:line="240" w:lineRule="auto"/>
-        <w:rPr>
-          <w:rFonts w:ascii="Times New Roman" w:hAnsi="Times New Roman"/>
-          <w:color w:val="000000"/>
-        </w:rPr>
-      </w:pPr>
-      <w:r>
-        <w:rPr>
-          <w:rFonts w:ascii="Times New Roman" w:hAnsi="Times New Roman"/>
-          <w:color w:val="000000"/>
-        </w:rPr>
-        <w:t>Живот</w:t>
+      <w:r>
+        <w:rPr>
+          <w:rFonts w:ascii="Times New Roman" w:hAnsi="Times New Roman"/>
+          <w:color w:val="000000"/>
+        </w:rPr>
+        <w:t>spleen</w:t>
+      </w:r>
+    </w:p>
+    <w:p>
+      <w:pPr>
+        <w:widowControl w:val="0"/>
+        <w:tabs>
+          <w:tab w:val="left" w:pos="225"/>
+        </w:tabs>
+        <w:autoSpaceDE w:val="0"/>
+        <w:autoSpaceDN w:val="0"/>
+        <w:adjustRightInd w:val="0"/>
+        <w:spacing w:after="0" w:line="240" w:lineRule="auto"/>
+        <w:rPr>
+          <w:rFonts w:ascii="Times New Roman" w:hAnsi="Times New Roman"/>
+          <w:color w:val="000000"/>
+        </w:rPr>
+      </w:pPr>
+      <w:r>
+        <w:rPr>
+          <w:rFonts w:ascii="Times New Roman" w:hAnsi="Times New Roman"/>
+          <w:color w:val="000000"/>
+        </w:rPr>
+        <w:t xml:space="preserve">Кормление </w:t>
+      </w:r>
+      <w:r>
+        <w:rPr>
+          <w:rFonts w:ascii="Times New Roman" w:hAnsi="Times New Roman"/>
+          <w:color w:val="000000"/>
+        </w:rPr>
+        <w:t>feeding</w:t>
+      </w:r>
+    </w:p>
+    <w:p>
+      <w:pPr>
+        <w:widowControl w:val="0"/>
+        <w:tabs>
+          <w:tab w:val="left" w:pos="225"/>
+        </w:tabs>
+        <w:autoSpaceDE w:val="0"/>
+        <w:autoSpaceDN w:val="0"/>
+        <w:adjustRightInd w:val="0"/>
+        <w:spacing w:after="0" w:line="240" w:lineRule="auto"/>
+        <w:rPr>
+          <w:rFonts w:ascii="Times New Roman" w:hAnsi="Times New Roman"/>
+          <w:color w:val="000000"/>
+        </w:rPr>
+      </w:pPr>
+      <w:r>
+        <w:rPr>
+          <w:rFonts w:ascii="Times New Roman" w:hAnsi="Times New Roman"/>
+          <w:color w:val="000000"/>
+        </w:rPr>
+        <w:t>Стул</w:t>
       </w:r>
       <w:r>
         <w:rPr>
@@ -3933,37 +3861,60 @@
         </w:rPr>
         <w:t xml:space="preserve"> </w:t>
       </w:r>
-      <w:proofErr w:type="spellStart"/>
-      <w:r>
-        <w:rPr>
-          <w:rFonts w:ascii="Times New Roman" w:hAnsi="Times New Roman"/>
-          <w:color w:val="000000"/>
-        </w:rPr>
-        <w:t>stomach</w:t>
-      </w:r>
-      <w:proofErr w:type="spellEnd"/>
-    </w:p>
-    <w:p>
-      <w:pPr>
-        <w:widowControl w:val="0"/>
-        <w:tabs>
-          <w:tab w:val="left" w:pos="225"/>
-        </w:tabs>
-        <w:autoSpaceDE w:val="0"/>
-        <w:autoSpaceDN w:val="0"/>
-        <w:adjustRightInd w:val="0"/>
-        <w:spacing w:after="0" w:line="240" w:lineRule="auto"/>
-        <w:rPr>
-          <w:rFonts w:ascii="Times New Roman" w:hAnsi="Times New Roman"/>
-          <w:color w:val="000000"/>
-        </w:rPr>
-      </w:pPr>
-      <w:r>
-        <w:rPr>
-          <w:rFonts w:ascii="Times New Roman" w:hAnsi="Times New Roman"/>
-          <w:color w:val="000000"/>
-        </w:rPr>
-        <w:t>Перистальтика</w:t>
+      <w:r>
+        <w:rPr>
+          <w:rFonts w:ascii="Times New Roman" w:hAnsi="Times New Roman"/>
+          <w:color w:val="000000"/>
+        </w:rPr>
+        <w:t>bowelMovement</w:t>
+      </w:r>
+    </w:p>
+    <w:p>
+      <w:pPr>
+        <w:widowControl w:val="0"/>
+        <w:tabs>
+          <w:tab w:val="left" w:pos="225"/>
+        </w:tabs>
+        <w:autoSpaceDE w:val="0"/>
+        <w:autoSpaceDN w:val="0"/>
+        <w:adjustRightInd w:val="0"/>
+        <w:spacing w:after="0" w:line="240" w:lineRule="auto"/>
+        <w:rPr>
+          <w:rFonts w:ascii="Times New Roman" w:hAnsi="Times New Roman"/>
+          <w:b/>
+          <w:color w:val="000000"/>
+        </w:rPr>
+      </w:pPr>
+      <w:r>
+        <w:rPr>
+          <w:rFonts w:ascii="Times New Roman" w:hAnsi="Times New Roman"/>
+          <w:b/>
+          <w:color w:val="000000"/>
+        </w:rPr>
+        <w:t>Мочевыделительная система:</w:t>
+      </w:r>
+    </w:p>
+    <w:p>
+      <w:pPr>
+        <w:widowControl w:val="0"/>
+        <w:tabs>
+          <w:tab w:val="left" w:pos="225"/>
+        </w:tabs>
+        <w:autoSpaceDE w:val="0"/>
+        <w:autoSpaceDN w:val="0"/>
+        <w:adjustRightInd w:val="0"/>
+        <w:spacing w:after="0" w:line="240" w:lineRule="auto"/>
+        <w:rPr>
+          <w:rFonts w:ascii="Times New Roman" w:hAnsi="Times New Roman"/>
+          <w:color w:val="000000"/>
+        </w:rPr>
+      </w:pPr>
+      <w:r>
+        <w:rPr>
+          <w:rFonts w:ascii="Times New Roman" w:hAnsi="Times New Roman"/>
+          <w:color w:val="000000"/>
+        </w:rPr>
+        <w:t>Почки</w:t>
       </w:r>
       <w:r>
         <w:rPr>
@@ -3972,37 +3923,35 @@
         </w:rPr>
         <w:t xml:space="preserve"> </w:t>
       </w:r>
-      <w:proofErr w:type="spellStart"/>
-      <w:r>
-        <w:rPr>
-          <w:rFonts w:ascii="Times New Roman" w:hAnsi="Times New Roman"/>
-          <w:color w:val="000000"/>
-        </w:rPr>
-        <w:t>peristalsis</w:t>
-      </w:r>
-      <w:proofErr w:type="spellEnd"/>
-    </w:p>
-    <w:p>
-      <w:pPr>
-        <w:widowControl w:val="0"/>
-        <w:tabs>
-          <w:tab w:val="left" w:pos="225"/>
-        </w:tabs>
-        <w:autoSpaceDE w:val="0"/>
-        <w:autoSpaceDN w:val="0"/>
-        <w:adjustRightInd w:val="0"/>
-        <w:spacing w:after="0" w:line="240" w:lineRule="auto"/>
-        <w:rPr>
-          <w:rFonts w:ascii="Times New Roman" w:hAnsi="Times New Roman"/>
-          <w:color w:val="000000"/>
-        </w:rPr>
-      </w:pPr>
-      <w:r>
-        <w:rPr>
-          <w:rFonts w:ascii="Times New Roman" w:hAnsi="Times New Roman"/>
-          <w:color w:val="000000"/>
-        </w:rPr>
-        <w:t>Печень</w:t>
+      <w:r>
+        <w:rPr>
+          <w:rFonts w:ascii="Times New Roman" w:hAnsi="Times New Roman"/>
+          <w:color w:val="000000"/>
+        </w:rPr>
+        <w:t>kidneys</w:t>
+      </w:r>
+    </w:p>
+    <w:p>
+      <w:pPr>
+        <w:widowControl w:val="0"/>
+        <w:tabs>
+          <w:tab w:val="left" w:pos="225"/>
+        </w:tabs>
+        <w:autoSpaceDE w:val="0"/>
+        <w:autoSpaceDN w:val="0"/>
+        <w:adjustRightInd w:val="0"/>
+        <w:spacing w:after="0" w:line="240" w:lineRule="auto"/>
+        <w:rPr>
+          <w:rFonts w:ascii="Times New Roman" w:hAnsi="Times New Roman"/>
+          <w:color w:val="000000"/>
+        </w:rPr>
+      </w:pPr>
+      <w:r>
+        <w:rPr>
+          <w:rFonts w:ascii="Times New Roman" w:hAnsi="Times New Roman"/>
+          <w:color w:val="000000"/>
+        </w:rPr>
+        <w:t>Диурез</w:t>
       </w:r>
       <w:r>
         <w:rPr>
@@ -4011,37 +3960,35 @@
         </w:rPr>
         <w:t xml:space="preserve"> </w:t>
       </w:r>
-      <w:proofErr w:type="spellStart"/>
-      <w:r>
-        <w:rPr>
-          <w:rFonts w:ascii="Times New Roman" w:hAnsi="Times New Roman"/>
-          <w:color w:val="000000"/>
-        </w:rPr>
-        <w:t>liver</w:t>
-      </w:r>
-      <w:proofErr w:type="spellEnd"/>
-    </w:p>
-    <w:p>
-      <w:pPr>
-        <w:widowControl w:val="0"/>
-        <w:tabs>
-          <w:tab w:val="left" w:pos="225"/>
-        </w:tabs>
-        <w:autoSpaceDE w:val="0"/>
-        <w:autoSpaceDN w:val="0"/>
-        <w:adjustRightInd w:val="0"/>
-        <w:spacing w:after="0" w:line="240" w:lineRule="auto"/>
-        <w:rPr>
-          <w:rFonts w:ascii="Times New Roman" w:hAnsi="Times New Roman"/>
-          <w:color w:val="000000"/>
-        </w:rPr>
-      </w:pPr>
-      <w:r>
-        <w:rPr>
-          <w:rFonts w:ascii="Times New Roman" w:hAnsi="Times New Roman"/>
-          <w:color w:val="000000"/>
-        </w:rPr>
-        <w:t>Селезенка</w:t>
+      <w:r>
+        <w:rPr>
+          <w:rFonts w:ascii="Times New Roman" w:hAnsi="Times New Roman"/>
+          <w:color w:val="000000"/>
+        </w:rPr>
+        <w:t>diuresis</w:t>
+      </w:r>
+    </w:p>
+    <w:p>
+      <w:pPr>
+        <w:widowControl w:val="0"/>
+        <w:tabs>
+          <w:tab w:val="left" w:pos="225"/>
+        </w:tabs>
+        <w:autoSpaceDE w:val="0"/>
+        <w:autoSpaceDN w:val="0"/>
+        <w:adjustRightInd w:val="0"/>
+        <w:spacing w:after="0" w:line="240" w:lineRule="auto"/>
+        <w:rPr>
+          <w:rFonts w:ascii="Times New Roman" w:hAnsi="Times New Roman"/>
+          <w:color w:val="000000"/>
+        </w:rPr>
+      </w:pPr>
+      <w:r>
+        <w:rPr>
+          <w:rFonts w:ascii="Times New Roman" w:hAnsi="Times New Roman"/>
+          <w:color w:val="000000"/>
+        </w:rPr>
+        <w:t>Стимуляция диуреза</w:t>
       </w:r>
       <w:r>
         <w:rPr>
@@ -4050,69 +3997,60 @@
         </w:rPr>
         <w:t xml:space="preserve"> </w:t>
       </w:r>
-      <w:proofErr w:type="spellStart"/>
-      <w:r>
-        <w:rPr>
-          <w:rFonts w:ascii="Times New Roman" w:hAnsi="Times New Roman"/>
-          <w:color w:val="000000"/>
-        </w:rPr>
-        <w:t>spleen</w:t>
-      </w:r>
-      <w:proofErr w:type="spellEnd"/>
-    </w:p>
-    <w:p>
-      <w:pPr>
-        <w:widowControl w:val="0"/>
-        <w:tabs>
-          <w:tab w:val="left" w:pos="225"/>
-        </w:tabs>
-        <w:autoSpaceDE w:val="0"/>
-        <w:autoSpaceDN w:val="0"/>
-        <w:adjustRightInd w:val="0"/>
-        <w:spacing w:after="0" w:line="240" w:lineRule="auto"/>
-        <w:rPr>
-          <w:rFonts w:ascii="Times New Roman" w:hAnsi="Times New Roman"/>
-          <w:color w:val="000000"/>
-        </w:rPr>
-      </w:pPr>
-      <w:r>
-        <w:rPr>
-          <w:rFonts w:ascii="Times New Roman" w:hAnsi="Times New Roman"/>
-          <w:color w:val="000000"/>
-        </w:rPr>
-        <w:t xml:space="preserve">Кормление </w:t>
-      </w:r>
-      <w:proofErr w:type="spellStart"/>
-      <w:r>
-        <w:rPr>
-          <w:rFonts w:ascii="Times New Roman" w:hAnsi="Times New Roman"/>
-          <w:color w:val="000000"/>
-        </w:rPr>
-        <w:t>feeding</w:t>
-      </w:r>
-      <w:proofErr w:type="spellEnd"/>
-    </w:p>
-    <w:p>
-      <w:pPr>
-        <w:widowControl w:val="0"/>
-        <w:tabs>
-          <w:tab w:val="left" w:pos="225"/>
-        </w:tabs>
-        <w:autoSpaceDE w:val="0"/>
-        <w:autoSpaceDN w:val="0"/>
-        <w:adjustRightInd w:val="0"/>
-        <w:spacing w:after="0" w:line="240" w:lineRule="auto"/>
-        <w:rPr>
-          <w:rFonts w:ascii="Times New Roman" w:hAnsi="Times New Roman"/>
-          <w:color w:val="000000"/>
-        </w:rPr>
-      </w:pPr>
-      <w:r>
-        <w:rPr>
-          <w:rFonts w:ascii="Times New Roman" w:hAnsi="Times New Roman"/>
-          <w:color w:val="000000"/>
-        </w:rPr>
-        <w:t>Стул</w:t>
+      <w:r>
+        <w:rPr>
+          <w:rFonts w:ascii="Times New Roman" w:hAnsi="Times New Roman"/>
+          <w:color w:val="000000"/>
+        </w:rPr>
+        <w:t>stimulationDiuresis</w:t>
+      </w:r>
+    </w:p>
+    <w:p>
+      <w:pPr>
+        <w:widowControl w:val="0"/>
+        <w:tabs>
+          <w:tab w:val="left" w:pos="225"/>
+        </w:tabs>
+        <w:autoSpaceDE w:val="0"/>
+        <w:autoSpaceDN w:val="0"/>
+        <w:adjustRightInd w:val="0"/>
+        <w:spacing w:after="0" w:line="240" w:lineRule="auto"/>
+        <w:rPr>
+          <w:rFonts w:ascii="Times New Roman" w:hAnsi="Times New Roman"/>
+          <w:b/>
+          <w:color w:val="000000"/>
+        </w:rPr>
+      </w:pPr>
+      <w:r>
+        <w:rPr>
+          <w:rFonts w:ascii="Times New Roman" w:hAnsi="Times New Roman"/>
+          <w:b/>
+          <w:color w:val="000000"/>
+        </w:rPr>
+        <w:t>Наружные половые органы:</w:t>
+      </w:r>
+    </w:p>
+    <w:p>
+      <w:pPr>
+        <w:widowControl w:val="0"/>
+        <w:tabs>
+          <w:tab w:val="left" w:pos="225"/>
+        </w:tabs>
+        <w:autoSpaceDE w:val="0"/>
+        <w:autoSpaceDN w:val="0"/>
+        <w:adjustRightInd w:val="0"/>
+        <w:spacing w:after="0" w:line="240" w:lineRule="auto"/>
+        <w:rPr>
+          <w:rFonts w:ascii="Times New Roman" w:hAnsi="Times New Roman"/>
+          <w:color w:val="000000"/>
+        </w:rPr>
+      </w:pPr>
+      <w:r>
+        <w:rPr>
+          <w:rFonts w:ascii="Times New Roman" w:hAnsi="Times New Roman"/>
+          <w:color w:val="000000"/>
+        </w:rPr>
+        <w:t>Строение наружных половых органов</w:t>
       </w:r>
       <w:r>
         <w:rPr>
@@ -4121,62 +4059,35 @@
         </w:rPr>
         <w:t xml:space="preserve"> </w:t>
       </w:r>
-      <w:proofErr w:type="spellStart"/>
-      <w:r>
-        <w:rPr>
-          <w:rFonts w:ascii="Times New Roman" w:hAnsi="Times New Roman"/>
-          <w:color w:val="000000"/>
-        </w:rPr>
-        <w:t>bowelMovement</w:t>
-      </w:r>
-      <w:proofErr w:type="spellEnd"/>
-    </w:p>
-    <w:p>
-      <w:pPr>
-        <w:widowControl w:val="0"/>
-        <w:tabs>
-          <w:tab w:val="left" w:pos="225"/>
-        </w:tabs>
-        <w:autoSpaceDE w:val="0"/>
-        <w:autoSpaceDN w:val="0"/>
-        <w:adjustRightInd w:val="0"/>
-        <w:spacing w:after="0" w:line="240" w:lineRule="auto"/>
-        <w:rPr>
-          <w:rFonts w:ascii="Times New Roman" w:hAnsi="Times New Roman"/>
-          <w:b/>
-          <w:color w:val="000000"/>
-        </w:rPr>
-      </w:pPr>
-      <w:r>
-        <w:rPr>
-          <w:rFonts w:ascii="Times New Roman" w:hAnsi="Times New Roman"/>
-          <w:b/>
-          <w:color w:val="000000"/>
-        </w:rPr>
-        <w:t>Мочевыделительная система:</w:t>
-      </w:r>
-    </w:p>
-    <w:p>
-      <w:pPr>
-        <w:widowControl w:val="0"/>
-        <w:tabs>
-          <w:tab w:val="left" w:pos="225"/>
-        </w:tabs>
-        <w:autoSpaceDE w:val="0"/>
-        <w:autoSpaceDN w:val="0"/>
-        <w:adjustRightInd w:val="0"/>
-        <w:spacing w:after="0" w:line="240" w:lineRule="auto"/>
-        <w:rPr>
-          <w:rFonts w:ascii="Times New Roman" w:hAnsi="Times New Roman"/>
-          <w:color w:val="000000"/>
-        </w:rPr>
-      </w:pPr>
-      <w:r>
-        <w:rPr>
-          <w:rFonts w:ascii="Times New Roman" w:hAnsi="Times New Roman"/>
-          <w:color w:val="000000"/>
-        </w:rPr>
-        <w:t>Почки</w:t>
+      <w:r>
+        <w:rPr>
+          <w:rFonts w:ascii="Times New Roman" w:hAnsi="Times New Roman"/>
+          <w:color w:val="000000"/>
+        </w:rPr>
+        <w:t>structureExternalGenitalia</w:t>
+      </w:r>
+    </w:p>
+    <w:p>
+      <w:pPr>
+        <w:widowControl w:val="0"/>
+        <w:tabs>
+          <w:tab w:val="left" w:pos="225"/>
+        </w:tabs>
+        <w:autoSpaceDE w:val="0"/>
+        <w:autoSpaceDN w:val="0"/>
+        <w:adjustRightInd w:val="0"/>
+        <w:spacing w:after="0" w:line="240" w:lineRule="auto"/>
+        <w:rPr>
+          <w:rFonts w:ascii="Times New Roman" w:hAnsi="Times New Roman"/>
+          <w:color w:val="000000"/>
+        </w:rPr>
+      </w:pPr>
+      <w:r>
+        <w:rPr>
+          <w:rFonts w:ascii="Times New Roman" w:hAnsi="Times New Roman"/>
+          <w:color w:val="000000"/>
+        </w:rPr>
+        <w:t>Особенности</w:t>
       </w:r>
       <w:r>
         <w:rPr>
@@ -4185,271 +4096,283 @@
         </w:rPr>
         <w:t xml:space="preserve"> </w:t>
       </w:r>
-      <w:proofErr w:type="spellStart"/>
-      <w:r>
-        <w:rPr>
-          <w:rFonts w:ascii="Times New Roman" w:hAnsi="Times New Roman"/>
-          <w:color w:val="000000"/>
-        </w:rPr>
-        <w:t>kidneys</w:t>
-      </w:r>
-      <w:proofErr w:type="spellEnd"/>
-    </w:p>
-    <w:p>
-      <w:pPr>
-        <w:widowControl w:val="0"/>
-        <w:tabs>
-          <w:tab w:val="left" w:pos="225"/>
-        </w:tabs>
-        <w:autoSpaceDE w:val="0"/>
-        <w:autoSpaceDN w:val="0"/>
-        <w:adjustRightInd w:val="0"/>
-        <w:spacing w:after="0" w:line="240" w:lineRule="auto"/>
-        <w:rPr>
-          <w:rFonts w:ascii="Times New Roman" w:hAnsi="Times New Roman"/>
-          <w:color w:val="000000"/>
-        </w:rPr>
-      </w:pPr>
-      <w:r>
-        <w:rPr>
-          <w:rFonts w:ascii="Times New Roman" w:hAnsi="Times New Roman"/>
-          <w:color w:val="000000"/>
-        </w:rPr>
-        <w:t>Диурез</w:t>
-      </w:r>
-      <w:r>
-        <w:rPr>
-          <w:rFonts w:ascii="Times New Roman" w:hAnsi="Times New Roman"/>
+      <w:r>
+        <w:rPr>
+          <w:rFonts w:ascii="Times New Roman" w:hAnsi="Times New Roman"/>
+          <w:color w:val="000000"/>
+        </w:rPr>
+        <w:t>externalGenitalsFeatures</w:t>
+      </w:r>
+    </w:p>
+    <w:p>
+      <w:pPr>
+        <w:widowControl w:val="0"/>
+        <w:tabs>
+          <w:tab w:val="left" w:pos="225"/>
+        </w:tabs>
+        <w:autoSpaceDE w:val="0"/>
+        <w:autoSpaceDN w:val="0"/>
+        <w:adjustRightInd w:val="0"/>
+        <w:spacing w:after="0" w:line="240" w:lineRule="auto"/>
+        <w:rPr>
+          <w:rFonts w:ascii="Times New Roman" w:hAnsi="Times New Roman"/>
+          <w:bCs/>
+          <w:color w:val="000000"/>
+        </w:rPr>
+      </w:pPr>
+      <w:r>
+        <w:rPr>
+          <w:rFonts w:ascii="Times New Roman" w:hAnsi="Times New Roman"/>
+          <w:bCs/>
+          <w:color w:val="000000"/>
+        </w:rPr>
+        <w:t xml:space="preserve">Основные синдромы при </w:t>
+      </w:r>
+      <w:r>
+        <w:rPr>
+          <w:rFonts w:ascii="Times New Roman" w:hAnsi="Times New Roman"/>
+          <w:bCs/>
+          <w:color w:val="000000"/>
+        </w:rPr>
+        <w:t>поступлении</w:t>
+      </w:r>
+      <w:r>
+        <w:rPr>
+          <w:rFonts w:ascii="Times New Roman" w:hAnsi="Times New Roman"/>
+          <w:bCs/>
+          <w:color w:val="000000"/>
+        </w:rPr>
+        <w:t xml:space="preserve">: </w:t>
+      </w:r>
+      <w:r>
+        <w:rPr>
+          <w:rFonts w:ascii="Times New Roman" w:hAnsi="Times New Roman"/>
+          <w:bCs/>
+          <w:color w:val="000000"/>
+        </w:rPr>
+        <w:t>mainSyndromesAdmission</w:t>
+      </w:r>
+    </w:p>
+    <w:p>
+      <w:pPr>
+        <w:widowControl w:val="0"/>
+        <w:tabs>
+          <w:tab w:val="left" w:pos="225"/>
+        </w:tabs>
+        <w:autoSpaceDE w:val="0"/>
+        <w:autoSpaceDN w:val="0"/>
+        <w:adjustRightInd w:val="0"/>
+        <w:spacing w:after="0" w:line="240" w:lineRule="auto"/>
+        <w:rPr>
+          <w:rFonts w:ascii="Times New Roman" w:hAnsi="Times New Roman"/>
+          <w:bCs/>
+          <w:color w:val="000000"/>
+        </w:rPr>
+      </w:pPr>
+      <w:r>
+        <w:rPr>
+          <w:rFonts w:ascii="Times New Roman" w:hAnsi="Times New Roman"/>
+          <w:bCs/>
+          <w:color w:val="000000"/>
+        </w:rPr>
+        <w:t>Диагноз при поступлении:</w:t>
+      </w:r>
+      <w:r>
+        <w:rPr>
+          <w:rFonts w:ascii="Times New Roman" w:hAnsi="Times New Roman"/>
+          <w:bCs/>
           <w:color w:val="000000"/>
         </w:rPr>
         <w:t xml:space="preserve"> </w:t>
       </w:r>
-      <w:proofErr w:type="spellStart"/>
-      <w:r>
-        <w:rPr>
-          <w:rFonts w:ascii="Times New Roman" w:hAnsi="Times New Roman"/>
-          <w:color w:val="000000"/>
-        </w:rPr>
-        <w:t>diuresis</w:t>
-      </w:r>
-      <w:proofErr w:type="spellEnd"/>
-    </w:p>
-    <w:p>
-      <w:pPr>
-        <w:widowControl w:val="0"/>
-        <w:tabs>
-          <w:tab w:val="left" w:pos="225"/>
-        </w:tabs>
-        <w:autoSpaceDE w:val="0"/>
-        <w:autoSpaceDN w:val="0"/>
-        <w:adjustRightInd w:val="0"/>
-        <w:spacing w:after="0" w:line="240" w:lineRule="auto"/>
-        <w:rPr>
-          <w:rFonts w:ascii="Times New Roman" w:hAnsi="Times New Roman"/>
-          <w:color w:val="000000"/>
-        </w:rPr>
-      </w:pPr>
-      <w:r>
-        <w:rPr>
-          <w:rFonts w:ascii="Times New Roman" w:hAnsi="Times New Roman"/>
-          <w:color w:val="000000"/>
-        </w:rPr>
-        <w:t>Стимуляция диуреза</w:t>
-      </w:r>
-      <w:r>
-        <w:rPr>
-          <w:rFonts w:ascii="Times New Roman" w:hAnsi="Times New Roman"/>
+      <w:r>
+        <w:rPr>
+          <w:rFonts w:ascii="Times New Roman" w:hAnsi="Times New Roman"/>
+          <w:bCs/>
+          <w:color w:val="000000"/>
+        </w:rPr>
+        <w:t>diagnosisAdmission</w:t>
+      </w:r>
+    </w:p>
+    <w:p>
+      <w:pPr>
+        <w:widowControl w:val="0"/>
+        <w:tabs>
+          <w:tab w:val="left" w:pos="225"/>
+        </w:tabs>
+        <w:autoSpaceDE w:val="0"/>
+        <w:autoSpaceDN w:val="0"/>
+        <w:adjustRightInd w:val="0"/>
+        <w:spacing w:after="0" w:line="240" w:lineRule="auto"/>
+        <w:rPr>
+          <w:rFonts w:ascii="Times New Roman" w:hAnsi="Times New Roman"/>
+          <w:bCs/>
+          <w:color w:val="000000"/>
+        </w:rPr>
+      </w:pPr>
+      <w:r>
+        <w:rPr>
+          <w:rFonts w:ascii="Times New Roman" w:hAnsi="Times New Roman"/>
+          <w:bCs/>
+          <w:color w:val="000000"/>
+        </w:rPr>
+        <w:t xml:space="preserve">План обследования: </w:t>
+      </w:r>
+      <w:r>
+        <w:rPr>
+          <w:rFonts w:ascii="Times New Roman" w:hAnsi="Times New Roman"/>
+          <w:bCs/>
+          <w:color w:val="000000"/>
+        </w:rPr>
+        <w:t>surveyPlan</w:t>
+      </w:r>
+    </w:p>
+    <w:p>
+      <w:pPr>
+        <w:widowControl w:val="0"/>
+        <w:tabs>
+          <w:tab w:val="left" w:pos="225"/>
+        </w:tabs>
+        <w:autoSpaceDE w:val="0"/>
+        <w:autoSpaceDN w:val="0"/>
+        <w:adjustRightInd w:val="0"/>
+        <w:spacing w:after="0" w:line="240" w:lineRule="auto"/>
+        <w:rPr>
+          <w:rFonts w:ascii="Times New Roman" w:hAnsi="Times New Roman"/>
+          <w:bCs/>
+          <w:color w:val="000000"/>
+        </w:rPr>
+      </w:pPr>
+      <w:r>
+        <w:rPr>
+          <w:rFonts w:ascii="Times New Roman" w:hAnsi="Times New Roman"/>
+          <w:bCs/>
+          <w:color w:val="000000"/>
+        </w:rPr>
+        <w:t>План ухода</w:t>
+      </w:r>
+      <w:r>
+        <w:rPr>
+          <w:rFonts w:ascii="Times New Roman" w:hAnsi="Times New Roman"/>
+          <w:bCs/>
           <w:color w:val="000000"/>
         </w:rPr>
         <w:t xml:space="preserve"> </w:t>
       </w:r>
-      <w:proofErr w:type="spellStart"/>
-      <w:r>
-        <w:rPr>
-          <w:rFonts w:ascii="Times New Roman" w:hAnsi="Times New Roman"/>
-          <w:color w:val="000000"/>
-        </w:rPr>
-        <w:t>stimulationDiuresis</w:t>
-      </w:r>
-      <w:proofErr w:type="spellEnd"/>
-    </w:p>
-    <w:p>
-      <w:pPr>
-        <w:widowControl w:val="0"/>
-        <w:tabs>
-          <w:tab w:val="left" w:pos="225"/>
-        </w:tabs>
-        <w:autoSpaceDE w:val="0"/>
-        <w:autoSpaceDN w:val="0"/>
-        <w:adjustRightInd w:val="0"/>
-        <w:spacing w:after="0" w:line="240" w:lineRule="auto"/>
-        <w:rPr>
-          <w:rFonts w:ascii="Times New Roman" w:hAnsi="Times New Roman"/>
-          <w:b/>
-          <w:color w:val="000000"/>
-        </w:rPr>
-      </w:pPr>
-      <w:r>
-        <w:rPr>
-          <w:rFonts w:ascii="Times New Roman" w:hAnsi="Times New Roman"/>
-          <w:b/>
-          <w:color w:val="000000"/>
-        </w:rPr>
-        <w:t>Наружные половые органы:</w:t>
-      </w:r>
-    </w:p>
-    <w:p>
-      <w:pPr>
-        <w:widowControl w:val="0"/>
-        <w:tabs>
-          <w:tab w:val="left" w:pos="225"/>
-        </w:tabs>
-        <w:autoSpaceDE w:val="0"/>
-        <w:autoSpaceDN w:val="0"/>
-        <w:adjustRightInd w:val="0"/>
-        <w:spacing w:after="0" w:line="240" w:lineRule="auto"/>
-        <w:rPr>
-          <w:rFonts w:ascii="Times New Roman" w:hAnsi="Times New Roman"/>
-          <w:color w:val="000000"/>
-        </w:rPr>
-      </w:pPr>
-      <w:r>
-        <w:rPr>
-          <w:rFonts w:ascii="Times New Roman" w:hAnsi="Times New Roman"/>
-          <w:color w:val="000000"/>
-        </w:rPr>
-        <w:t>Строение наружных половых органов</w:t>
-      </w:r>
-      <w:r>
-        <w:rPr>
-          <w:rFonts w:ascii="Times New Roman" w:hAnsi="Times New Roman"/>
+      <w:r>
+        <w:rPr>
+          <w:rFonts w:ascii="Times New Roman" w:hAnsi="Times New Roman"/>
+          <w:bCs/>
+          <w:color w:val="000000"/>
+        </w:rPr>
+        <w:t>carePlan</w:t>
+      </w:r>
+    </w:p>
+    <w:p>
+      <w:pPr>
+        <w:widowControl w:val="0"/>
+        <w:tabs>
+          <w:tab w:val="left" w:pos="225"/>
+        </w:tabs>
+        <w:autoSpaceDE w:val="0"/>
+        <w:autoSpaceDN w:val="0"/>
+        <w:adjustRightInd w:val="0"/>
+        <w:spacing w:after="0" w:line="240" w:lineRule="auto"/>
+        <w:rPr>
+          <w:rFonts w:ascii="Times New Roman" w:hAnsi="Times New Roman"/>
+          <w:bCs/>
+          <w:color w:val="000000"/>
+        </w:rPr>
+      </w:pPr>
+      <w:r>
+        <w:rPr>
+          <w:rFonts w:ascii="Times New Roman" w:hAnsi="Times New Roman"/>
+          <w:bCs/>
+          <w:color w:val="000000"/>
+        </w:rPr>
+        <w:t>План лечения</w:t>
+      </w:r>
+      <w:r>
+        <w:rPr>
+          <w:rFonts w:ascii="Times New Roman" w:hAnsi="Times New Roman"/>
+          <w:bCs/>
           <w:color w:val="000000"/>
         </w:rPr>
         <w:t xml:space="preserve"> </w:t>
       </w:r>
-      <w:proofErr w:type="spellStart"/>
-      <w:r>
-        <w:rPr>
-          <w:rFonts w:ascii="Times New Roman" w:hAnsi="Times New Roman"/>
-          <w:color w:val="000000"/>
-        </w:rPr>
-        <w:t>structureExternalGenitalia</w:t>
-      </w:r>
-      <w:proofErr w:type="spellEnd"/>
-    </w:p>
-    <w:p>
-      <w:pPr>
-        <w:widowControl w:val="0"/>
-        <w:tabs>
-          <w:tab w:val="left" w:pos="225"/>
-        </w:tabs>
-        <w:autoSpaceDE w:val="0"/>
-        <w:autoSpaceDN w:val="0"/>
-        <w:adjustRightInd w:val="0"/>
-        <w:spacing w:after="0" w:line="240" w:lineRule="auto"/>
-        <w:rPr>
-          <w:rFonts w:ascii="Times New Roman" w:hAnsi="Times New Roman"/>
-          <w:color w:val="000000"/>
-        </w:rPr>
-      </w:pPr>
-      <w:r>
-        <w:rPr>
-          <w:rFonts w:ascii="Times New Roman" w:hAnsi="Times New Roman"/>
-          <w:color w:val="000000"/>
-        </w:rPr>
-        <w:t>Особенности</w:t>
-      </w:r>
-      <w:r>
-        <w:rPr>
-          <w:rFonts w:ascii="Times New Roman" w:hAnsi="Times New Roman"/>
+      <w:r>
+        <w:rPr>
+          <w:rFonts w:ascii="Times New Roman" w:hAnsi="Times New Roman"/>
+          <w:bCs/>
+          <w:color w:val="000000"/>
+        </w:rPr>
+        <w:t>treatmentPlan</w:t>
+      </w:r>
+    </w:p>
+    <w:p>
+      <w:pPr>
+        <w:widowControl w:val="0"/>
+        <w:tabs>
+          <w:tab w:val="left" w:pos="225"/>
+        </w:tabs>
+        <w:autoSpaceDE w:val="0"/>
+        <w:autoSpaceDN w:val="0"/>
+        <w:adjustRightInd w:val="0"/>
+        <w:spacing w:after="0" w:line="240" w:lineRule="auto"/>
+        <w:rPr>
+          <w:rFonts w:ascii="Times New Roman" w:hAnsi="Times New Roman"/>
+          <w:bCs/>
+          <w:color w:val="000000"/>
+        </w:rPr>
+      </w:pPr>
+      <w:r>
+        <w:rPr>
+          <w:rFonts w:ascii="Times New Roman" w:hAnsi="Times New Roman"/>
+          <w:bCs/>
+          <w:color w:val="000000"/>
+        </w:rPr>
+        <w:t>Парентеральное питание</w:t>
+      </w:r>
+      <w:r>
+        <w:rPr>
+          <w:rFonts w:ascii="Times New Roman" w:hAnsi="Times New Roman"/>
+          <w:bCs/>
           <w:color w:val="000000"/>
         </w:rPr>
         <w:t xml:space="preserve"> </w:t>
       </w:r>
-      <w:proofErr w:type="spellStart"/>
-      <w:r>
-        <w:rPr>
-          <w:rFonts w:ascii="Times New Roman" w:hAnsi="Times New Roman"/>
-          <w:color w:val="000000"/>
-        </w:rPr>
-        <w:t>externalGenitalsFeatures</w:t>
-      </w:r>
-      <w:proofErr w:type="spellEnd"/>
-    </w:p>
-    <w:p>
-      <w:pPr>
-        <w:widowControl w:val="0"/>
-        <w:tabs>
-          <w:tab w:val="left" w:pos="225"/>
-        </w:tabs>
-        <w:autoSpaceDE w:val="0"/>
-        <w:autoSpaceDN w:val="0"/>
-        <w:adjustRightInd w:val="0"/>
-        <w:spacing w:after="0" w:line="240" w:lineRule="auto"/>
-        <w:rPr>
-          <w:rFonts w:ascii="Times New Roman" w:hAnsi="Times New Roman"/>
-          <w:bCs/>
-          <w:color w:val="000000"/>
-        </w:rPr>
-      </w:pPr>
-      <w:r>
-        <w:rPr>
-          <w:rFonts w:ascii="Times New Roman" w:hAnsi="Times New Roman"/>
-          <w:bCs/>
-          <w:color w:val="000000"/>
-        </w:rPr>
-        <w:t xml:space="preserve">Основные синдромы при </w:t>
-      </w:r>
-      <w:r>
-        <w:rPr>
-          <w:rFonts w:ascii="Times New Roman" w:hAnsi="Times New Roman"/>
-          <w:bCs/>
-          <w:color w:val="000000"/>
-        </w:rPr>
-        <w:t>поступлении</w:t>
-      </w:r>
-      <w:r>
-        <w:rPr>
-          <w:rFonts w:ascii="Times New Roman" w:hAnsi="Times New Roman"/>
-          <w:bCs/>
-          <w:color w:val="000000"/>
-        </w:rPr>
-        <w:t xml:space="preserve">: </w:t>
-      </w:r>
-      <w:proofErr w:type="spellStart"/>
-      <w:r>
-        <w:rPr>
-          <w:rFonts w:ascii="Times New Roman" w:hAnsi="Times New Roman"/>
-          <w:bCs/>
-          <w:color w:val="000000"/>
-        </w:rPr>
-        <w:t>mainSyndromesAdmission</w:t>
-      </w:r>
-      <w:proofErr w:type="spellEnd"/>
-    </w:p>
-    <w:p>
-      <w:pPr>
-        <w:widowControl w:val="0"/>
-        <w:tabs>
-          <w:tab w:val="left" w:pos="225"/>
-        </w:tabs>
-        <w:autoSpaceDE w:val="0"/>
-        <w:autoSpaceDN w:val="0"/>
-        <w:adjustRightInd w:val="0"/>
-        <w:spacing w:after="0" w:line="240" w:lineRule="auto"/>
-        <w:rPr>
-          <w:rFonts w:ascii="Times New Roman" w:hAnsi="Times New Roman"/>
-          <w:bCs/>
-          <w:color w:val="000000"/>
-        </w:rPr>
-      </w:pPr>
-      <w:r>
-        <w:rPr>
-          <w:rFonts w:ascii="Times New Roman" w:hAnsi="Times New Roman"/>
-          <w:bCs/>
-          <w:color w:val="000000"/>
-        </w:rPr>
-        <w:t>Диагноз при поступлении:</w:t>
+      <w:r>
+        <w:rPr>
+          <w:rFonts w:ascii="Times New Roman" w:hAnsi="Times New Roman"/>
+          <w:bCs/>
+          <w:color w:val="000000"/>
+        </w:rPr>
+        <w:t>parenteralNutrition</w:t>
+      </w:r>
+    </w:p>
+    <w:p>
+      <w:pPr>
+        <w:widowControl w:val="0"/>
+        <w:tabs>
+          <w:tab w:val="left" w:pos="225"/>
+        </w:tabs>
+        <w:autoSpaceDE w:val="0"/>
+        <w:autoSpaceDN w:val="0"/>
+        <w:adjustRightInd w:val="0"/>
+        <w:spacing w:after="0" w:line="240" w:lineRule="auto"/>
+        <w:rPr>
+          <w:rFonts w:ascii="Times New Roman" w:hAnsi="Times New Roman"/>
+          <w:bCs/>
+          <w:color w:val="000000"/>
+        </w:rPr>
+      </w:pPr>
+      <w:r>
+        <w:rPr>
+          <w:rFonts w:ascii="Times New Roman" w:hAnsi="Times New Roman"/>
+          <w:bCs/>
+          <w:color w:val="000000"/>
+        </w:rPr>
+        <w:t>Расчет питания</w:t>
       </w:r>
       <w:r>
         <w:rPr>
@@ -4459,214 +4382,6 @@
         </w:rPr>
         <w:t xml:space="preserve"> </w:t>
       </w:r>
-      <w:proofErr w:type="spellStart"/>
-      <w:r>
-        <w:rPr>
-          <w:rFonts w:ascii="Times New Roman" w:hAnsi="Times New Roman"/>
-          <w:bCs/>
-          <w:color w:val="000000"/>
-        </w:rPr>
-        <w:t>diagnosisAdmission</w:t>
-      </w:r>
-      <w:proofErr w:type="spellEnd"/>
-    </w:p>
-    <w:p>
-      <w:pPr>
-        <w:widowControl w:val="0"/>
-        <w:tabs>
-          <w:tab w:val="left" w:pos="225"/>
-        </w:tabs>
-        <w:autoSpaceDE w:val="0"/>
-        <w:autoSpaceDN w:val="0"/>
-        <w:adjustRightInd w:val="0"/>
-        <w:spacing w:after="0" w:line="240" w:lineRule="auto"/>
-        <w:rPr>
-          <w:rFonts w:ascii="Times New Roman" w:hAnsi="Times New Roman"/>
-          <w:bCs/>
-          <w:color w:val="000000"/>
-        </w:rPr>
-      </w:pPr>
-      <w:r>
-        <w:rPr>
-          <w:rFonts w:ascii="Times New Roman" w:hAnsi="Times New Roman"/>
-          <w:bCs/>
-          <w:color w:val="000000"/>
-        </w:rPr>
-        <w:t xml:space="preserve">План обследования: </w:t>
-      </w:r>
-      <w:proofErr w:type="spellStart"/>
-      <w:r>
-        <w:rPr>
-          <w:rFonts w:ascii="Times New Roman" w:hAnsi="Times New Roman"/>
-          <w:bCs/>
-          <w:color w:val="000000"/>
-        </w:rPr>
-        <w:t>surveyPlan</w:t>
-      </w:r>
-      <w:proofErr w:type="spellEnd"/>
-    </w:p>
-    <w:p>
-      <w:pPr>
-        <w:widowControl w:val="0"/>
-        <w:tabs>
-          <w:tab w:val="left" w:pos="225"/>
-        </w:tabs>
-        <w:autoSpaceDE w:val="0"/>
-        <w:autoSpaceDN w:val="0"/>
-        <w:adjustRightInd w:val="0"/>
-        <w:spacing w:after="0" w:line="240" w:lineRule="auto"/>
-        <w:rPr>
-          <w:rFonts w:ascii="Times New Roman" w:hAnsi="Times New Roman"/>
-          <w:bCs/>
-          <w:color w:val="000000"/>
-        </w:rPr>
-      </w:pPr>
-      <w:r>
-        <w:rPr>
-          <w:rFonts w:ascii="Times New Roman" w:hAnsi="Times New Roman"/>
-          <w:bCs/>
-          <w:color w:val="000000"/>
-        </w:rPr>
-        <w:t>План ухода</w:t>
-      </w:r>
-      <w:r>
-        <w:rPr>
-          <w:rFonts w:ascii="Times New Roman" w:hAnsi="Times New Roman"/>
-          <w:bCs/>
-          <w:color w:val="000000"/>
-        </w:rPr>
-        <w:t xml:space="preserve"> </w:t>
-      </w:r>
-      <w:proofErr w:type="spellStart"/>
-      <w:r>
-        <w:rPr>
-          <w:rFonts w:ascii="Times New Roman" w:hAnsi="Times New Roman"/>
-          <w:bCs/>
-          <w:color w:val="000000"/>
-        </w:rPr>
-        <w:t>carePlan</w:t>
-      </w:r>
-      <w:proofErr w:type="spellEnd"/>
-    </w:p>
-    <w:p>
-      <w:pPr>
-        <w:widowControl w:val="0"/>
-        <w:tabs>
-          <w:tab w:val="left" w:pos="225"/>
-        </w:tabs>
-        <w:autoSpaceDE w:val="0"/>
-        <w:autoSpaceDN w:val="0"/>
-        <w:adjustRightInd w:val="0"/>
-        <w:spacing w:after="0" w:line="240" w:lineRule="auto"/>
-        <w:rPr>
-          <w:rFonts w:ascii="Times New Roman" w:hAnsi="Times New Roman"/>
-          <w:bCs/>
-          <w:color w:val="000000"/>
-        </w:rPr>
-      </w:pPr>
-      <w:r>
-        <w:rPr>
-          <w:rFonts w:ascii="Times New Roman" w:hAnsi="Times New Roman"/>
-          <w:bCs/>
-          <w:color w:val="000000"/>
-        </w:rPr>
-        <w:t>План лечения</w:t>
-      </w:r>
-      <w:r>
-        <w:rPr>
-          <w:rFonts w:ascii="Times New Roman" w:hAnsi="Times New Roman"/>
-          <w:bCs/>
-          <w:color w:val="000000"/>
-        </w:rPr>
-        <w:t xml:space="preserve"> </w:t>
-      </w:r>
-      <w:proofErr w:type="spellStart"/>
-      <w:r>
-        <w:rPr>
-          <w:rFonts w:ascii="Times New Roman" w:hAnsi="Times New Roman"/>
-          <w:bCs/>
-          <w:color w:val="000000"/>
-        </w:rPr>
-        <w:t>treatmentPlan</w:t>
-      </w:r>
-      <w:proofErr w:type="spellEnd"/>
-    </w:p>
-    <w:p>
-      <w:pPr>
-        <w:widowControl w:val="0"/>
-        <w:tabs>
-          <w:tab w:val="left" w:pos="225"/>
-        </w:tabs>
-        <w:autoSpaceDE w:val="0"/>
-        <w:autoSpaceDN w:val="0"/>
-        <w:adjustRightInd w:val="0"/>
-        <w:spacing w:after="0" w:line="240" w:lineRule="auto"/>
-        <w:rPr>
-          <w:rFonts w:ascii="Times New Roman" w:hAnsi="Times New Roman"/>
-          <w:bCs/>
-          <w:color w:val="000000"/>
-        </w:rPr>
-      </w:pPr>
-      <w:r>
-        <w:rPr>
-          <w:rFonts w:ascii="Times New Roman" w:hAnsi="Times New Roman"/>
-          <w:bCs/>
-          <w:color w:val="000000"/>
-        </w:rPr>
-        <w:t>Парентеральное питание</w:t>
-      </w:r>
-      <w:r>
-        <w:rPr>
-          <w:rFonts w:ascii="Times New Roman" w:hAnsi="Times New Roman"/>
-          <w:bCs/>
-          <w:color w:val="000000"/>
-        </w:rPr>
-        <w:t xml:space="preserve"> </w:t>
-      </w:r>
-      <w:proofErr w:type="spellStart"/>
-      <w:r>
-        <w:rPr>
-          <w:rFonts w:ascii="Times New Roman" w:hAnsi="Times New Roman"/>
-          <w:bCs/>
-          <w:color w:val="000000"/>
-        </w:rPr>
-        <w:t>parenteralNutrition</w:t>
-      </w:r>
-      <w:proofErr w:type="spellEnd"/>
-    </w:p>
-    <w:p>
-      <w:pPr>
-        <w:widowControl w:val="0"/>
-        <w:tabs>
-          <w:tab w:val="left" w:pos="225"/>
-        </w:tabs>
-        <w:autoSpaceDE w:val="0"/>
-        <w:autoSpaceDN w:val="0"/>
-        <w:adjustRightInd w:val="0"/>
-        <w:spacing w:after="0" w:line="240" w:lineRule="auto"/>
-        <w:rPr>
-          <w:rFonts w:ascii="Times New Roman" w:hAnsi="Times New Roman"/>
-          <w:bCs/>
-          <w:color w:val="000000"/>
-        </w:rPr>
-      </w:pPr>
-      <w:r>
-        <w:rPr>
-          <w:rFonts w:ascii="Times New Roman" w:hAnsi="Times New Roman"/>
-          <w:bCs/>
-          <w:color w:val="000000"/>
-        </w:rPr>
-        <w:t>Расчет питания</w:t>
-      </w:r>
-      <w:r>
-        <w:rPr>
-          <w:rFonts w:ascii="Times New Roman" w:hAnsi="Times New Roman"/>
-          <w:bCs/>
-          <w:color w:val="000000"/>
-        </w:rPr>
-        <w:t xml:space="preserve"> </w:t>
-      </w:r>
-      <w:proofErr w:type="spellStart"/>
       <w:r>
         <w:rPr>
           <w:rFonts w:ascii="Times New Roman" w:hAnsi="Times New Roman"/>
@@ -4675,7 +4390,6 @@
         </w:rPr>
         <w:t>nutritionCalculation</w:t>
       </w:r>
-      <w:proofErr w:type="spellEnd"/>
     </w:p>
     <w:p>
       <w:pPr>
@@ -4789,7 +4503,6 @@
         </w:rPr>
         <w:t xml:space="preserve">Если поле группа крови </w:t>
       </w:r>
-      <w:proofErr w:type="spellStart"/>
       <w:r>
         <w:rPr>
           <w:rFonts w:ascii="Times New Roman" w:hAnsi="Times New Roman"/>
@@ -4797,7 +4510,6 @@
         </w:rPr>
         <w:t>childBloodType</w:t>
       </w:r>
-      <w:proofErr w:type="spellEnd"/>
       <w:r>
         <w:rPr>
           <w:rFonts w:ascii="Times New Roman" w:hAnsi="Times New Roman"/>
@@ -4851,7 +4563,6 @@
           <w:color w:val="000000"/>
         </w:rPr>
       </w:pPr>
-      <w:proofErr w:type="spellStart"/>
       <w:r>
         <w:rPr>
           <w:rFonts w:ascii="Times New Roman" w:hAnsi="Times New Roman"/>
@@ -4859,7 +4570,6 @@
         </w:rPr>
         <w:t>textConclusion</w:t>
       </w:r>
-      <w:proofErr w:type="spellEnd"/>
     </w:p>
     <w:p>
       <w:pPr>
@@ -6203,18 +5913,8 @@
           <w:bCs/>
           <w:color w:val="000000"/>
         </w:rPr>
-        <w:t>В сознании Да/нет Реакция на осмотр /выбор/ адекватная/снижена/</w:t>
-      </w:r>
-      <w:proofErr w:type="spellStart"/>
-      <w:r>
-        <w:rPr>
-          <w:rFonts w:ascii="Times New Roman" w:hAnsi="Times New Roman"/>
-          <w:bCs/>
-          <w:color w:val="000000"/>
-        </w:rPr>
-        <w:t>гиперэстезия</w:t>
-      </w:r>
-      <w:proofErr w:type="spellEnd"/>
+        <w:t>В сознании Да/нет Реакция на осмотр /выбор/ адекватная/снижена/гиперэстезия</w:t>
+      </w:r>
     </w:p>
     <w:p>
       <w:pPr>
@@ -6749,6 +6449,7 @@
   <w:style w:type="character" w:default="1" w:styleId="a0">
     <w:name w:val="Default Paragraph Font"/>
     <w:uiPriority w:val="1"/>
+    <w:semiHidden/>
     <w:unhideWhenUsed/>
   </w:style>
   <w:style w:type="table" w:default="1" w:styleId="a1">

</xml_diff>

<commit_message>
Perform refactoring and optimization
</commit_message>
<xml_diff>
--- a/src/main/resources/templates/primary_examination_OPN.docx
+++ b/src/main/resources/templates/primary_examination_OPN.docx
@@ -42,6 +42,13 @@
         <w:rPr>
           <w:rFonts w:ascii="Times New Roman" w:hAnsi="Times New Roman"/>
           <w:color w:val="000000"/>
+        </w:rPr>
+        <w:t>$$</w:t>
+      </w:r>
+      <w:r>
+        <w:rPr>
+          <w:rFonts w:ascii="Times New Roman" w:hAnsi="Times New Roman"/>
+          <w:color w:val="000000"/>
           <w:lang w:val="en-US"/>
         </w:rPr>
         <w:t>receiptDate</w:t>
@@ -73,6 +80,13 @@
           <w:color w:val="000000"/>
         </w:rPr>
         <w:t xml:space="preserve"> </w:t>
+      </w:r>
+      <w:r>
+        <w:rPr>
+          <w:rFonts w:ascii="Times New Roman" w:hAnsi="Times New Roman"/>
+          <w:color w:val="000000"/>
+        </w:rPr>
+        <w:t>$$</w:t>
       </w:r>
       <w:r>
         <w:t>arrivalTime</w:t>
@@ -107,6 +121,7 @@
         <w:autoSpaceDN w:val="0"/>
         <w:adjustRightInd w:val="0"/>
         <w:spacing w:after="0" w:line="240" w:lineRule="auto"/>
+        <w:jc w:val="center"/>
         <w:rPr>
           <w:rFonts w:ascii="Times New Roman" w:hAnsi="Times New Roman"/>
           <w:b/>
@@ -116,19 +131,6 @@
           <w:color w:val="000000"/>
         </w:rPr>
       </w:pPr>
-      <w:r>
-        <w:rPr>
-          <w:rFonts w:ascii="Times New Roman" w:hAnsi="Times New Roman"/>
-          <w:color w:val="000000"/>
-        </w:rPr>
-        <w:t xml:space="preserve">                           </w:t>
-      </w:r>
-      <w:r>
-        <w:rPr>
-          <w:rFonts w:ascii="Times New Roman" w:hAnsi="Times New Roman"/>
-        </w:rPr>
-        <w:tab/>
-      </w:r>
       <w:r>
         <w:rPr>
           <w:rFonts w:ascii="Times New Roman" w:hAnsi="Times New Roman"/>
@@ -181,10 +183,7 @@
         <w:spacing w:before="4" w:after="0" w:line="240" w:lineRule="auto"/>
         <w:rPr>
           <w:rFonts w:ascii="Times New Roman" w:hAnsi="Times New Roman"/>
-          <w:b/>
-          <w:bCs/>
-          <w:color w:val="000000"/>
-          <w:lang w:val="en-US"/>
+          <w:color w:val="000000"/>
         </w:rPr>
       </w:pPr>
       <w:r>
@@ -197,16 +196,30 @@
       <w:r>
         <w:rPr>
           <w:rFonts w:ascii="Times New Roman" w:hAnsi="Times New Roman"/>
-        </w:rPr>
-        <w:tab/>
-      </w:r>
-      <w:r>
-        <w:rPr>
-          <w:rFonts w:ascii="Times New Roman" w:hAnsi="Times New Roman"/>
-          <w:color w:val="000000"/>
-          <w:lang w:val="en-US"/>
+          <w:color w:val="000000"/>
+        </w:rPr>
+        <w:t xml:space="preserve"> </w:t>
+      </w:r>
+      <w:r>
+        <w:rPr>
+          <w:rFonts w:ascii="Times New Roman" w:hAnsi="Times New Roman"/>
+          <w:color w:val="000000"/>
+        </w:rPr>
+        <w:t>$$</w:t>
+      </w:r>
+      <w:r>
+        <w:rPr>
+          <w:rFonts w:ascii="Times New Roman" w:hAnsi="Times New Roman"/>
+          <w:color w:val="000000"/>
         </w:rPr>
         <w:t>fullNameChild</w:t>
+      </w:r>
+      <w:r>
+        <w:rPr>
+          <w:rFonts w:ascii="Times New Roman" w:hAnsi="Times New Roman"/>
+          <w:color w:val="000000"/>
+        </w:rPr>
+        <w:t>.</w:t>
       </w:r>
     </w:p>
     <w:p>
@@ -238,12 +251,28 @@
       <w:r>
         <w:rPr>
           <w:rFonts w:ascii="Times New Roman" w:hAnsi="Times New Roman"/>
+          <w:color w:val="000000"/>
+        </w:rPr>
+        <w:t>т</w:t>
+      </w:r>
+      <w:r>
+        <w:rPr>
+          <w:rFonts w:ascii="Times New Roman" w:hAnsi="Times New Roman"/>
+          <w:color w:val="000000"/>
         </w:rPr>
         <w:t xml:space="preserve"> </w:t>
       </w:r>
       <w:r>
         <w:rPr>
           <w:rFonts w:ascii="Times New Roman" w:hAnsi="Times New Roman"/>
+          <w:color w:val="000000"/>
+        </w:rPr>
+        <w:t>$$</w:t>
+      </w:r>
+      <w:r>
+        <w:rPr>
+          <w:rFonts w:ascii="Times New Roman" w:hAnsi="Times New Roman"/>
+          <w:color w:val="000000"/>
         </w:rPr>
         <w:t xml:space="preserve">comeFurtherTreatmentAndExamination </w:t>
       </w:r>
@@ -252,7 +281,7 @@
           <w:rFonts w:ascii="Times New Roman" w:hAnsi="Times New Roman"/>
           <w:color w:val="000000"/>
         </w:rPr>
-        <w:t xml:space="preserve">для дальнейшего лечения и обследования.  </w:t>
+        <w:t>для дальнейшего лечения и обследования.</w:t>
       </w:r>
     </w:p>
     <w:p>
@@ -286,7 +315,21 @@
           <w:rFonts w:ascii="Times New Roman" w:hAnsi="Times New Roman"/>
           <w:color w:val="000000"/>
         </w:rPr>
+        <w:t>$$</w:t>
+      </w:r>
+      <w:r>
+        <w:rPr>
+          <w:rFonts w:ascii="Times New Roman" w:hAnsi="Times New Roman"/>
+          <w:color w:val="000000"/>
+        </w:rPr>
         <w:t>born</w:t>
+      </w:r>
+      <w:r>
+        <w:rPr>
+          <w:rFonts w:ascii="Times New Roman" w:hAnsi="Times New Roman"/>
+          <w:color w:val="000000"/>
+        </w:rPr>
+        <w:t>.</w:t>
       </w:r>
     </w:p>
     <w:p>
@@ -320,7 +363,21 @@
           <w:rFonts w:ascii="Times New Roman" w:hAnsi="Times New Roman"/>
           <w:color w:val="000000"/>
         </w:rPr>
+        <w:t>$$</w:t>
+      </w:r>
+      <w:r>
+        <w:rPr>
+          <w:rFonts w:ascii="Times New Roman" w:hAnsi="Times New Roman"/>
+          <w:color w:val="000000"/>
+        </w:rPr>
         <w:t>admissionAge</w:t>
+      </w:r>
+      <w:r>
+        <w:rPr>
+          <w:rFonts w:ascii="Times New Roman" w:hAnsi="Times New Roman"/>
+          <w:color w:val="000000"/>
+        </w:rPr>
+        <w:t>.</w:t>
       </w:r>
     </w:p>
     <w:p>
@@ -337,6 +394,10 @@
         <w:autoSpaceDN w:val="0"/>
         <w:adjustRightInd w:val="0"/>
         <w:spacing w:after="0" w:line="240" w:lineRule="auto"/>
+        <w:rPr>
+          <w:rFonts w:ascii="Times New Roman" w:hAnsi="Times New Roman"/>
+          <w:color w:val="000000"/>
+        </w:rPr>
       </w:pPr>
       <w:r>
         <w:rPr>
@@ -350,8 +411,22 @@
           <w:rFonts w:ascii="Times New Roman" w:hAnsi="Times New Roman"/>
           <w:color w:val="000000"/>
         </w:rPr>
+        <w:t>$$</w:t>
+      </w:r>
+      <w:r>
+        <w:rPr>
+          <w:rFonts w:ascii="Times New Roman" w:hAnsi="Times New Roman"/>
+          <w:color w:val="000000"/>
+        </w:rPr>
         <w:t>comesFrom</w:t>
       </w:r>
+      <w:r>
+        <w:rPr>
+          <w:rFonts w:ascii="Times New Roman" w:hAnsi="Times New Roman"/>
+          <w:color w:val="000000"/>
+        </w:rPr>
+        <w:t>.</w:t>
+      </w:r>
     </w:p>
     <w:p>
       <w:pPr>
@@ -376,6 +451,10 @@
         <w:t xml:space="preserve">Транспортировку в отделение </w:t>
       </w:r>
       <w:r>
+        <w:rPr>
+          <w:rFonts w:ascii="Times New Roman" w:hAnsi="Times New Roman"/>
+          <w:color w:val="000000"/>
+        </w:rPr>
         <w:t>перенес</w:t>
       </w:r>
       <w:r>
@@ -413,7 +492,22 @@
           <w:rFonts w:ascii="Times New Roman" w:hAnsi="Times New Roman"/>
           <w:color w:val="000000"/>
         </w:rPr>
-        <w:t>Емурашин</w:t>
+        <w:t>$$</w:t>
+      </w:r>
+      <w:r>
+        <w:rPr>
+          <w:rFonts w:ascii="Times New Roman" w:hAnsi="Times New Roman"/>
+          <w:color w:val="000000"/>
+          <w:lang w:val="en-US"/>
+        </w:rPr>
+        <w:t>EPIDNumber</w:t>
+      </w:r>
+      <w:r>
+        <w:rPr>
+          <w:rFonts w:ascii="Times New Roman" w:hAnsi="Times New Roman"/>
+          <w:color w:val="000000"/>
+        </w:rPr>
+        <w:t>.</w:t>
       </w:r>
     </w:p>
     <w:p>
@@ -475,14 +569,12 @@
         <w:spacing w:before="20" w:after="0" w:line="240" w:lineRule="auto"/>
         <w:rPr>
           <w:rFonts w:ascii="Times New Roman" w:hAnsi="Times New Roman"/>
-          <w:bCs/>
-          <w:color w:val="000000"/>
-        </w:rPr>
-      </w:pPr>
-      <w:r>
-        <w:rPr>
-          <w:rFonts w:ascii="Times New Roman" w:hAnsi="Times New Roman"/>
-          <w:bCs/>
+          <w:color w:val="000000"/>
+        </w:rPr>
+      </w:pPr>
+      <w:r>
+        <w:rPr>
+          <w:rFonts w:ascii="Times New Roman" w:hAnsi="Times New Roman"/>
           <w:color w:val="000000"/>
         </w:rPr>
         <w:t xml:space="preserve">Дата рождения матери: </w:t>
@@ -490,11 +582,24 @@
       <w:r>
         <w:rPr>
           <w:rFonts w:ascii="Times New Roman" w:hAnsi="Times New Roman"/>
-          <w:bCs/>
+          <w:color w:val="000000"/>
+        </w:rPr>
+        <w:t>$$</w:t>
+      </w:r>
+      <w:r>
+        <w:rPr>
+          <w:rFonts w:ascii="Times New Roman" w:hAnsi="Times New Roman"/>
           <w:color w:val="000000"/>
         </w:rPr>
         <w:t>motherDateBirth</w:t>
       </w:r>
+      <w:r>
+        <w:rPr>
+          <w:rFonts w:ascii="Times New Roman" w:hAnsi="Times New Roman"/>
+          <w:color w:val="000000"/>
+        </w:rPr>
+        <w:t>.</w:t>
+      </w:r>
     </w:p>
     <w:p>
       <w:pPr>
@@ -508,14 +613,12 @@
         <w:spacing w:after="0" w:line="240" w:lineRule="auto"/>
         <w:rPr>
           <w:rFonts w:ascii="Times New Roman" w:hAnsi="Times New Roman"/>
-          <w:bCs/>
-          <w:color w:val="000000"/>
-        </w:rPr>
-      </w:pPr>
-      <w:r>
-        <w:rPr>
-          <w:rFonts w:ascii="Times New Roman" w:hAnsi="Times New Roman"/>
-          <w:bCs/>
+          <w:color w:val="000000"/>
+        </w:rPr>
+      </w:pPr>
+      <w:r>
+        <w:rPr>
+          <w:rFonts w:ascii="Times New Roman" w:hAnsi="Times New Roman"/>
           <w:color w:val="000000"/>
         </w:rPr>
         <w:t xml:space="preserve">Семейное положение: </w:t>
@@ -523,11 +626,24 @@
       <w:r>
         <w:rPr>
           <w:rFonts w:ascii="Times New Roman" w:hAnsi="Times New Roman"/>
-          <w:bCs/>
+          <w:color w:val="000000"/>
+        </w:rPr>
+        <w:t>$$</w:t>
+      </w:r>
+      <w:r>
+        <w:rPr>
+          <w:rFonts w:ascii="Times New Roman" w:hAnsi="Times New Roman"/>
           <w:color w:val="000000"/>
         </w:rPr>
         <w:t>familyStatus</w:t>
       </w:r>
+      <w:r>
+        <w:rPr>
+          <w:rFonts w:ascii="Times New Roman" w:hAnsi="Times New Roman"/>
+          <w:color w:val="000000"/>
+        </w:rPr>
+        <w:t>.</w:t>
+      </w:r>
     </w:p>
     <w:p>
       <w:pPr>
@@ -541,14 +657,12 @@
         <w:spacing w:after="0" w:line="240" w:lineRule="auto"/>
         <w:rPr>
           <w:rFonts w:ascii="Times New Roman" w:hAnsi="Times New Roman"/>
-          <w:bCs/>
-          <w:color w:val="000000"/>
-        </w:rPr>
-      </w:pPr>
-      <w:r>
-        <w:rPr>
-          <w:rFonts w:ascii="Times New Roman" w:hAnsi="Times New Roman"/>
-          <w:bCs/>
+          <w:color w:val="000000"/>
+        </w:rPr>
+      </w:pPr>
+      <w:r>
+        <w:rPr>
+          <w:rFonts w:ascii="Times New Roman" w:hAnsi="Times New Roman"/>
           <w:color w:val="000000"/>
         </w:rPr>
         <w:t>Заболевания матери</w:t>
@@ -556,7 +670,6 @@
       <w:r>
         <w:rPr>
           <w:rFonts w:ascii="Times New Roman" w:hAnsi="Times New Roman"/>
-          <w:bCs/>
           <w:color w:val="000000"/>
         </w:rPr>
         <w:t>:</w:t>
@@ -564,7 +677,6 @@
       <w:r>
         <w:rPr>
           <w:rFonts w:ascii="Times New Roman" w:hAnsi="Times New Roman"/>
-          <w:bCs/>
           <w:color w:val="000000"/>
         </w:rPr>
         <w:t xml:space="preserve"> </w:t>
@@ -572,10 +684,23 @@
       <w:r>
         <w:rPr>
           <w:rFonts w:ascii="Times New Roman" w:hAnsi="Times New Roman"/>
-          <w:bCs/>
+          <w:color w:val="000000"/>
+        </w:rPr>
+        <w:t>$$</w:t>
+      </w:r>
+      <w:r>
+        <w:rPr>
+          <w:rFonts w:ascii="Times New Roman" w:hAnsi="Times New Roman"/>
           <w:color w:val="000000"/>
         </w:rPr>
         <w:t>maternalIllnesses</w:t>
+      </w:r>
+      <w:r>
+        <w:rPr>
+          <w:rFonts w:ascii="Times New Roman" w:hAnsi="Times New Roman"/>
+          <w:color w:val="000000"/>
+        </w:rPr>
+        <w:t>.</w:t>
       </w:r>
     </w:p>
     <w:p>
@@ -592,14 +717,12 @@
         <w:spacing w:before="20" w:after="0" w:line="240" w:lineRule="auto"/>
         <w:rPr>
           <w:rFonts w:ascii="Times New Roman" w:hAnsi="Times New Roman"/>
-          <w:bCs/>
-          <w:color w:val="000000"/>
-        </w:rPr>
-      </w:pPr>
-      <w:r>
-        <w:rPr>
-          <w:rFonts w:ascii="Times New Roman" w:hAnsi="Times New Roman"/>
-          <w:bCs/>
+          <w:color w:val="000000"/>
+        </w:rPr>
+      </w:pPr>
+      <w:r>
+        <w:rPr>
+          <w:rFonts w:ascii="Times New Roman" w:hAnsi="Times New Roman"/>
           <w:color w:val="000000"/>
         </w:rPr>
         <w:t>Группа крови матери</w:t>
@@ -607,7 +730,6 @@
       <w:r>
         <w:rPr>
           <w:rFonts w:ascii="Times New Roman" w:hAnsi="Times New Roman"/>
-          <w:bCs/>
           <w:color w:val="000000"/>
         </w:rPr>
         <w:t>:</w:t>
@@ -615,7 +737,6 @@
       <w:r>
         <w:rPr>
           <w:rFonts w:ascii="Times New Roman" w:hAnsi="Times New Roman"/>
-          <w:bCs/>
           <w:color w:val="000000"/>
         </w:rPr>
         <w:t xml:space="preserve"> </w:t>
@@ -623,10 +744,23 @@
       <w:r>
         <w:rPr>
           <w:rFonts w:ascii="Times New Roman" w:hAnsi="Times New Roman"/>
-          <w:bCs/>
+          <w:color w:val="000000"/>
+        </w:rPr>
+        <w:t>$$</w:t>
+      </w:r>
+      <w:r>
+        <w:rPr>
+          <w:rFonts w:ascii="Times New Roman" w:hAnsi="Times New Roman"/>
           <w:color w:val="000000"/>
         </w:rPr>
         <w:t>motherBloodGroup</w:t>
+      </w:r>
+      <w:r>
+        <w:rPr>
+          <w:rFonts w:ascii="Times New Roman" w:hAnsi="Times New Roman"/>
+          <w:color w:val="000000"/>
+        </w:rPr>
+        <w:t>.</w:t>
       </w:r>
     </w:p>
     <w:p>
@@ -643,14 +777,12 @@
         <w:spacing w:before="20" w:after="0" w:line="240" w:lineRule="auto"/>
         <w:rPr>
           <w:rFonts w:ascii="Times New Roman" w:hAnsi="Times New Roman"/>
-          <w:bCs/>
-          <w:color w:val="000000"/>
-        </w:rPr>
-      </w:pPr>
-      <w:r>
-        <w:rPr>
-          <w:rFonts w:ascii="Times New Roman" w:hAnsi="Times New Roman"/>
-          <w:bCs/>
+          <w:color w:val="000000"/>
+        </w:rPr>
+      </w:pPr>
+      <w:r>
+        <w:rPr>
+          <w:rFonts w:ascii="Times New Roman" w:hAnsi="Times New Roman"/>
           <w:color w:val="000000"/>
         </w:rPr>
         <w:t>Обследование на ВИЧ:</w:t>
@@ -658,7 +790,6 @@
       <w:r>
         <w:rPr>
           <w:rFonts w:ascii="Times New Roman" w:hAnsi="Times New Roman"/>
-          <w:bCs/>
           <w:color w:val="000000"/>
         </w:rPr>
         <w:t xml:space="preserve"> мать: </w:t>
@@ -666,7 +797,13 @@
       <w:r>
         <w:rPr>
           <w:rFonts w:ascii="Times New Roman" w:hAnsi="Times New Roman"/>
-          <w:bCs/>
+          <w:color w:val="000000"/>
+        </w:rPr>
+        <w:t>$$</w:t>
+      </w:r>
+      <w:r>
+        <w:rPr>
+          <w:rFonts w:ascii="Times New Roman" w:hAnsi="Times New Roman"/>
           <w:color w:val="000000"/>
         </w:rPr>
         <w:t>HIVTestingMother</w:t>
@@ -674,7 +811,6 @@
       <w:r>
         <w:rPr>
           <w:rFonts w:ascii="Times New Roman" w:hAnsi="Times New Roman"/>
-          <w:bCs/>
           <w:color w:val="000000"/>
         </w:rPr>
         <w:t xml:space="preserve"> отец: </w:t>
@@ -682,10 +818,23 @@
       <w:r>
         <w:rPr>
           <w:rFonts w:ascii="Times New Roman" w:hAnsi="Times New Roman"/>
-          <w:bCs/>
+          <w:color w:val="000000"/>
+        </w:rPr>
+        <w:t>$$</w:t>
+      </w:r>
+      <w:r>
+        <w:rPr>
+          <w:rFonts w:ascii="Times New Roman" w:hAnsi="Times New Roman"/>
           <w:color w:val="000000"/>
         </w:rPr>
         <w:t>HIVTestingFather</w:t>
+      </w:r>
+      <w:r>
+        <w:rPr>
+          <w:rFonts w:ascii="Times New Roman" w:hAnsi="Times New Roman"/>
+          <w:color w:val="000000"/>
+        </w:rPr>
+        <w:t>.</w:t>
       </w:r>
     </w:p>
     <w:p>
@@ -702,14 +851,12 @@
         <w:spacing w:before="20" w:after="0" w:line="240" w:lineRule="auto"/>
         <w:rPr>
           <w:rFonts w:ascii="Times New Roman" w:hAnsi="Times New Roman"/>
-          <w:bCs/>
-          <w:color w:val="000000"/>
-        </w:rPr>
-      </w:pPr>
-      <w:r>
-        <w:rPr>
-          <w:rFonts w:ascii="Times New Roman" w:hAnsi="Times New Roman"/>
-          <w:bCs/>
+          <w:color w:val="000000"/>
+        </w:rPr>
+      </w:pPr>
+      <w:r>
+        <w:rPr>
+          <w:rFonts w:ascii="Times New Roman" w:hAnsi="Times New Roman"/>
           <w:color w:val="000000"/>
         </w:rPr>
         <w:t xml:space="preserve">Инфекционный анамнез матери: </w:t>
@@ -717,10 +864,23 @@
       <w:r>
         <w:rPr>
           <w:rFonts w:ascii="Times New Roman" w:hAnsi="Times New Roman"/>
-          <w:bCs/>
+          <w:color w:val="000000"/>
+        </w:rPr>
+        <w:t>$$</w:t>
+      </w:r>
+      <w:r>
+        <w:rPr>
+          <w:rFonts w:ascii="Times New Roman" w:hAnsi="Times New Roman"/>
           <w:color w:val="000000"/>
         </w:rPr>
         <w:t>maternalInfectiousHistory</w:t>
+      </w:r>
+      <w:r>
+        <w:rPr>
+          <w:rFonts w:ascii="Times New Roman" w:hAnsi="Times New Roman"/>
+          <w:color w:val="000000"/>
+        </w:rPr>
+        <w:t>.</w:t>
       </w:r>
     </w:p>
     <w:p>
@@ -773,14 +933,12 @@
         <w:spacing w:before="20" w:after="0" w:line="240" w:lineRule="auto"/>
         <w:rPr>
           <w:rFonts w:ascii="Times New Roman" w:hAnsi="Times New Roman"/>
-          <w:bCs/>
-          <w:color w:val="000000"/>
-        </w:rPr>
-      </w:pPr>
-      <w:r>
-        <w:rPr>
-          <w:rFonts w:ascii="Times New Roman" w:hAnsi="Times New Roman"/>
-          <w:bCs/>
+          <w:color w:val="000000"/>
+        </w:rPr>
+      </w:pPr>
+      <w:r>
+        <w:rPr>
+          <w:rFonts w:ascii="Times New Roman" w:hAnsi="Times New Roman"/>
           <w:color w:val="000000"/>
         </w:rPr>
         <w:t xml:space="preserve">Беременность </w:t>
@@ -788,10 +946,23 @@
       <w:r>
         <w:rPr>
           <w:rFonts w:ascii="Times New Roman" w:hAnsi="Times New Roman"/>
-          <w:bCs/>
+          <w:color w:val="000000"/>
+        </w:rPr>
+        <w:t>$$</w:t>
+      </w:r>
+      <w:r>
+        <w:rPr>
+          <w:rFonts w:ascii="Times New Roman" w:hAnsi="Times New Roman"/>
           <w:color w:val="000000"/>
         </w:rPr>
         <w:t>pregnancy</w:t>
+      </w:r>
+      <w:r>
+        <w:rPr>
+          <w:rFonts w:ascii="Times New Roman" w:hAnsi="Times New Roman"/>
+          <w:color w:val="000000"/>
+        </w:rPr>
+        <w:t>.</w:t>
       </w:r>
     </w:p>
     <w:p>
@@ -808,14 +979,12 @@
         <w:spacing w:before="20" w:after="0" w:line="240" w:lineRule="auto"/>
         <w:rPr>
           <w:rFonts w:ascii="Times New Roman" w:hAnsi="Times New Roman"/>
-          <w:bCs/>
-          <w:color w:val="000000"/>
-        </w:rPr>
-      </w:pPr>
-      <w:r>
-        <w:rPr>
-          <w:rFonts w:ascii="Times New Roman" w:hAnsi="Times New Roman"/>
-          <w:bCs/>
+          <w:color w:val="000000"/>
+        </w:rPr>
+      </w:pPr>
+      <w:r>
+        <w:rPr>
+          <w:rFonts w:ascii="Times New Roman" w:hAnsi="Times New Roman"/>
           <w:color w:val="000000"/>
         </w:rPr>
         <w:t xml:space="preserve">Роды </w:t>
@@ -823,10 +992,23 @@
       <w:r>
         <w:rPr>
           <w:rFonts w:ascii="Times New Roman" w:hAnsi="Times New Roman"/>
-          <w:bCs/>
+          <w:color w:val="000000"/>
+        </w:rPr>
+        <w:t>$$</w:t>
+      </w:r>
+      <w:r>
+        <w:rPr>
+          <w:rFonts w:ascii="Times New Roman" w:hAnsi="Times New Roman"/>
           <w:color w:val="000000"/>
         </w:rPr>
         <w:t>childbirth</w:t>
+      </w:r>
+      <w:r>
+        <w:rPr>
+          <w:rFonts w:ascii="Times New Roman" w:hAnsi="Times New Roman"/>
+          <w:color w:val="000000"/>
+        </w:rPr>
+        <w:t>.</w:t>
       </w:r>
     </w:p>
     <w:p>
@@ -843,14 +1025,12 @@
         <w:spacing w:before="20" w:after="0" w:line="240" w:lineRule="auto"/>
         <w:rPr>
           <w:rFonts w:ascii="Times New Roman" w:hAnsi="Times New Roman"/>
-          <w:bCs/>
-          <w:color w:val="000000"/>
-        </w:rPr>
-      </w:pPr>
-      <w:r>
-        <w:rPr>
-          <w:rFonts w:ascii="Times New Roman" w:hAnsi="Times New Roman"/>
-          <w:bCs/>
+          <w:color w:val="000000"/>
+        </w:rPr>
+      </w:pPr>
+      <w:r>
+        <w:rPr>
+          <w:rFonts w:ascii="Times New Roman" w:hAnsi="Times New Roman"/>
           <w:color w:val="000000"/>
         </w:rPr>
         <w:t>Предыдущие беременности</w:t>
@@ -858,7 +1038,6 @@
       <w:r>
         <w:rPr>
           <w:rFonts w:ascii="Times New Roman" w:hAnsi="Times New Roman"/>
-          <w:bCs/>
           <w:color w:val="000000"/>
         </w:rPr>
         <w:t xml:space="preserve">: </w:t>
@@ -866,7 +1045,13 @@
       <w:r>
         <w:rPr>
           <w:rFonts w:ascii="Times New Roman" w:hAnsi="Times New Roman"/>
-          <w:bCs/>
+          <w:color w:val="000000"/>
+        </w:rPr>
+        <w:t>$$</w:t>
+      </w:r>
+      <w:r>
+        <w:rPr>
+          <w:rFonts w:ascii="Times New Roman" w:hAnsi="Times New Roman"/>
           <w:color w:val="000000"/>
         </w:rPr>
         <w:t>previousPregnancies</w:t>
@@ -874,7 +1059,6 @@
       <w:r>
         <w:rPr>
           <w:rFonts w:ascii="Times New Roman" w:hAnsi="Times New Roman"/>
-          <w:bCs/>
           <w:color w:val="000000"/>
         </w:rPr>
         <w:t xml:space="preserve">, </w:t>
@@ -882,7 +1066,6 @@
       <w:r>
         <w:rPr>
           <w:rFonts w:ascii="Times New Roman" w:hAnsi="Times New Roman"/>
-          <w:bCs/>
           <w:color w:val="000000"/>
         </w:rPr>
         <w:t xml:space="preserve">данные о сибсах: </w:t>
@@ -890,10 +1073,23 @@
       <w:r>
         <w:rPr>
           <w:rFonts w:ascii="Times New Roman" w:hAnsi="Times New Roman"/>
-          <w:bCs/>
+          <w:color w:val="000000"/>
+        </w:rPr>
+        <w:t>$$</w:t>
+      </w:r>
+      <w:r>
+        <w:rPr>
+          <w:rFonts w:ascii="Times New Roman" w:hAnsi="Times New Roman"/>
           <w:color w:val="000000"/>
         </w:rPr>
         <w:t>dataSiblings</w:t>
+      </w:r>
+      <w:r>
+        <w:rPr>
+          <w:rFonts w:ascii="Times New Roman" w:hAnsi="Times New Roman"/>
+          <w:color w:val="000000"/>
+        </w:rPr>
+        <w:t>.</w:t>
       </w:r>
     </w:p>
     <w:p>
@@ -910,14 +1106,12 @@
         <w:spacing w:before="20" w:after="0" w:line="240" w:lineRule="auto"/>
         <w:rPr>
           <w:rFonts w:ascii="Times New Roman" w:hAnsi="Times New Roman"/>
-          <w:bCs/>
-          <w:color w:val="000000"/>
-        </w:rPr>
-      </w:pPr>
-      <w:r>
-        <w:rPr>
-          <w:rFonts w:ascii="Times New Roman" w:hAnsi="Times New Roman"/>
-          <w:bCs/>
+          <w:color w:val="000000"/>
+        </w:rPr>
+      </w:pPr>
+      <w:r>
+        <w:rPr>
+          <w:rFonts w:ascii="Times New Roman" w:hAnsi="Times New Roman"/>
           <w:color w:val="000000"/>
         </w:rPr>
         <w:t xml:space="preserve">Особенности течения беременности: </w:t>
@@ -925,10 +1119,23 @@
       <w:r>
         <w:rPr>
           <w:rFonts w:ascii="Times New Roman" w:hAnsi="Times New Roman"/>
-          <w:bCs/>
+          <w:color w:val="000000"/>
+        </w:rPr>
+        <w:t>$$</w:t>
+      </w:r>
+      <w:r>
+        <w:rPr>
+          <w:rFonts w:ascii="Times New Roman" w:hAnsi="Times New Roman"/>
           <w:color w:val="000000"/>
         </w:rPr>
         <w:t>featuresCoursePregnancy</w:t>
+      </w:r>
+      <w:r>
+        <w:rPr>
+          <w:rFonts w:ascii="Times New Roman" w:hAnsi="Times New Roman"/>
+          <w:color w:val="000000"/>
+        </w:rPr>
+        <w:t>.</w:t>
       </w:r>
     </w:p>
     <w:p>
@@ -945,14 +1152,12 @@
         <w:spacing w:before="20" w:after="0" w:line="240" w:lineRule="auto"/>
         <w:rPr>
           <w:rFonts w:ascii="Times New Roman" w:hAnsi="Times New Roman"/>
-          <w:bCs/>
-          <w:color w:val="000000"/>
-        </w:rPr>
-      </w:pPr>
-      <w:r>
-        <w:rPr>
-          <w:rFonts w:ascii="Times New Roman" w:hAnsi="Times New Roman"/>
-          <w:bCs/>
+          <w:color w:val="000000"/>
+        </w:rPr>
+      </w:pPr>
+      <w:r>
+        <w:rPr>
+          <w:rFonts w:ascii="Times New Roman" w:hAnsi="Times New Roman"/>
           <w:color w:val="000000"/>
         </w:rPr>
         <w:t>Стероидная профилактика</w:t>
@@ -960,7 +1165,6 @@
       <w:r>
         <w:rPr>
           <w:rFonts w:ascii="Times New Roman" w:hAnsi="Times New Roman"/>
-          <w:bCs/>
           <w:color w:val="000000"/>
         </w:rPr>
         <w:t xml:space="preserve">: </w:t>
@@ -968,10 +1172,23 @@
       <w:r>
         <w:rPr>
           <w:rFonts w:ascii="Times New Roman" w:hAnsi="Times New Roman"/>
-          <w:bCs/>
+          <w:color w:val="000000"/>
+        </w:rPr>
+        <w:t>$$</w:t>
+      </w:r>
+      <w:r>
+        <w:rPr>
+          <w:rFonts w:ascii="Times New Roman" w:hAnsi="Times New Roman"/>
           <w:color w:val="000000"/>
         </w:rPr>
         <w:t>steroidProphylaxis</w:t>
+      </w:r>
+      <w:r>
+        <w:rPr>
+          <w:rFonts w:ascii="Times New Roman" w:hAnsi="Times New Roman"/>
+          <w:color w:val="000000"/>
+        </w:rPr>
+        <w:t>.</w:t>
       </w:r>
     </w:p>
     <w:p>
@@ -1034,14 +1251,12 @@
         <w:spacing w:before="20" w:after="0" w:line="240" w:lineRule="auto"/>
         <w:rPr>
           <w:rFonts w:ascii="Times New Roman" w:hAnsi="Times New Roman"/>
-          <w:bCs/>
-          <w:color w:val="000000"/>
-        </w:rPr>
-      </w:pPr>
-      <w:r>
-        <w:rPr>
-          <w:rFonts w:ascii="Times New Roman" w:hAnsi="Times New Roman"/>
-          <w:bCs/>
+          <w:color w:val="000000"/>
+        </w:rPr>
+      </w:pPr>
+      <w:r>
+        <w:rPr>
+          <w:rFonts w:ascii="Times New Roman" w:hAnsi="Times New Roman"/>
           <w:color w:val="000000"/>
         </w:rPr>
         <w:t xml:space="preserve">Срок гестации: </w:t>
@@ -1049,10 +1264,23 @@
       <w:r>
         <w:rPr>
           <w:rFonts w:ascii="Times New Roman" w:hAnsi="Times New Roman"/>
-          <w:bCs/>
+          <w:color w:val="000000"/>
+        </w:rPr>
+        <w:t>$$</w:t>
+      </w:r>
+      <w:r>
+        <w:rPr>
+          <w:rFonts w:ascii="Times New Roman" w:hAnsi="Times New Roman"/>
           <w:color w:val="000000"/>
         </w:rPr>
         <w:t>gestationalAge</w:t>
+      </w:r>
+      <w:r>
+        <w:rPr>
+          <w:rFonts w:ascii="Times New Roman" w:hAnsi="Times New Roman"/>
+          <w:color w:val="000000"/>
+        </w:rPr>
+        <w:t>.</w:t>
       </w:r>
     </w:p>
     <w:p>
@@ -1069,14 +1297,12 @@
         <w:spacing w:before="20" w:after="0" w:line="240" w:lineRule="auto"/>
         <w:rPr>
           <w:rFonts w:ascii="Times New Roman" w:hAnsi="Times New Roman"/>
-          <w:bCs/>
-          <w:color w:val="000000"/>
-        </w:rPr>
-      </w:pPr>
-      <w:r>
-        <w:rPr>
-          <w:rFonts w:ascii="Times New Roman" w:hAnsi="Times New Roman"/>
-          <w:bCs/>
+          <w:color w:val="000000"/>
+        </w:rPr>
+      </w:pPr>
+      <w:r>
+        <w:rPr>
+          <w:rFonts w:ascii="Times New Roman" w:hAnsi="Times New Roman"/>
           <w:color w:val="000000"/>
         </w:rPr>
         <w:t xml:space="preserve">Особенности течения родов: </w:t>
@@ -1084,10 +1310,23 @@
       <w:r>
         <w:rPr>
           <w:rFonts w:ascii="Times New Roman" w:hAnsi="Times New Roman"/>
-          <w:bCs/>
+          <w:color w:val="000000"/>
+        </w:rPr>
+        <w:t>$$</w:t>
+      </w:r>
+      <w:r>
+        <w:rPr>
+          <w:rFonts w:ascii="Times New Roman" w:hAnsi="Times New Roman"/>
           <w:color w:val="000000"/>
         </w:rPr>
         <w:t>featuresCourseChildbirth</w:t>
+      </w:r>
+      <w:r>
+        <w:rPr>
+          <w:rFonts w:ascii="Times New Roman" w:hAnsi="Times New Roman"/>
+          <w:color w:val="000000"/>
+        </w:rPr>
+        <w:t>.</w:t>
       </w:r>
     </w:p>
     <w:p>
@@ -1104,14 +1343,12 @@
         <w:spacing w:before="20" w:after="0" w:line="240" w:lineRule="auto"/>
         <w:rPr>
           <w:rFonts w:ascii="Times New Roman" w:hAnsi="Times New Roman"/>
-          <w:bCs/>
-          <w:color w:val="000000"/>
-        </w:rPr>
-      </w:pPr>
-      <w:r>
-        <w:rPr>
-          <w:rFonts w:ascii="Times New Roman" w:hAnsi="Times New Roman"/>
-          <w:bCs/>
+          <w:color w:val="000000"/>
+        </w:rPr>
+      </w:pPr>
+      <w:r>
+        <w:rPr>
+          <w:rFonts w:ascii="Times New Roman" w:hAnsi="Times New Roman"/>
           <w:color w:val="000000"/>
         </w:rPr>
         <w:t xml:space="preserve">Предлежание: </w:t>
@@ -1119,10 +1356,23 @@
       <w:r>
         <w:rPr>
           <w:rFonts w:ascii="Times New Roman" w:hAnsi="Times New Roman"/>
-          <w:bCs/>
+          <w:color w:val="000000"/>
+        </w:rPr>
+        <w:t>$$</w:t>
+      </w:r>
+      <w:r>
+        <w:rPr>
+          <w:rFonts w:ascii="Times New Roman" w:hAnsi="Times New Roman"/>
           <w:color w:val="000000"/>
         </w:rPr>
         <w:t>presentation</w:t>
+      </w:r>
+      <w:r>
+        <w:rPr>
+          <w:rFonts w:ascii="Times New Roman" w:hAnsi="Times New Roman"/>
+          <w:color w:val="000000"/>
+        </w:rPr>
+        <w:t>.</w:t>
       </w:r>
     </w:p>
     <w:p>
@@ -1139,14 +1389,12 @@
         <w:spacing w:before="20" w:after="0" w:line="240" w:lineRule="auto"/>
         <w:rPr>
           <w:rFonts w:ascii="Times New Roman" w:hAnsi="Times New Roman"/>
-          <w:bCs/>
-          <w:color w:val="000000"/>
-        </w:rPr>
-      </w:pPr>
-      <w:r>
-        <w:rPr>
-          <w:rFonts w:ascii="Times New Roman" w:hAnsi="Times New Roman"/>
-          <w:bCs/>
+          <w:color w:val="000000"/>
+        </w:rPr>
+      </w:pPr>
+      <w:r>
+        <w:rPr>
+          <w:rFonts w:ascii="Times New Roman" w:hAnsi="Times New Roman"/>
           <w:color w:val="000000"/>
         </w:rPr>
         <w:t xml:space="preserve">Способ родоразрешения: </w:t>
@@ -1154,10 +1402,23 @@
       <w:r>
         <w:rPr>
           <w:rFonts w:ascii="Times New Roman" w:hAnsi="Times New Roman"/>
-          <w:bCs/>
+          <w:color w:val="000000"/>
+        </w:rPr>
+        <w:t>$$</w:t>
+      </w:r>
+      <w:r>
+        <w:rPr>
+          <w:rFonts w:ascii="Times New Roman" w:hAnsi="Times New Roman"/>
           <w:color w:val="000000"/>
         </w:rPr>
         <w:t>methodDelivery</w:t>
+      </w:r>
+      <w:r>
+        <w:rPr>
+          <w:rFonts w:ascii="Times New Roman" w:hAnsi="Times New Roman"/>
+          <w:color w:val="000000"/>
+        </w:rPr>
+        <w:t>.</w:t>
       </w:r>
     </w:p>
     <w:p>
@@ -1194,7 +1455,13 @@
       <w:r>
         <w:rPr>
           <w:rFonts w:ascii="Times New Roman" w:hAnsi="Times New Roman"/>
-          <w:bCs/>
+          <w:color w:val="000000"/>
+        </w:rPr>
+        <w:t>$$</w:t>
+      </w:r>
+      <w:r>
+        <w:rPr>
+          <w:rFonts w:ascii="Times New Roman" w:hAnsi="Times New Roman"/>
           <w:color w:val="000000"/>
         </w:rPr>
         <w:t>durationLabor</w:t>
@@ -1211,6 +1478,13 @@
           <w:rFonts w:ascii="Times New Roman" w:hAnsi="Times New Roman"/>
           <w:color w:val="000000"/>
         </w:rPr>
+        <w:t>$$</w:t>
+      </w:r>
+      <w:r>
+        <w:rPr>
+          <w:rFonts w:ascii="Times New Roman" w:hAnsi="Times New Roman"/>
+          <w:color w:val="000000"/>
+        </w:rPr>
         <w:t>strainingPeriod</w:t>
       </w:r>
       <w:r>
@@ -1218,7 +1492,7 @@
           <w:rFonts w:ascii="Times New Roman" w:hAnsi="Times New Roman"/>
           <w:color w:val="000000"/>
         </w:rPr>
-        <w:t xml:space="preserve">; </w:t>
+        <w:t>;</w:t>
       </w:r>
     </w:p>
     <w:p>
@@ -1257,7 +1531,21 @@
           <w:rFonts w:ascii="Times New Roman" w:hAnsi="Times New Roman"/>
           <w:color w:val="000000"/>
         </w:rPr>
+        <w:t>$$</w:t>
+      </w:r>
+      <w:r>
+        <w:rPr>
+          <w:rFonts w:ascii="Times New Roman" w:hAnsi="Times New Roman"/>
+          <w:color w:val="000000"/>
+        </w:rPr>
         <w:t>anhydrousPeriod</w:t>
+      </w:r>
+      <w:r>
+        <w:rPr>
+          <w:rFonts w:ascii="Times New Roman" w:hAnsi="Times New Roman"/>
+          <w:color w:val="000000"/>
+        </w:rPr>
+        <w:t>.</w:t>
       </w:r>
     </w:p>
     <w:p>
@@ -1274,14 +1562,12 @@
         <w:spacing w:before="20" w:after="0" w:line="240" w:lineRule="auto"/>
         <w:rPr>
           <w:rFonts w:ascii="Times New Roman" w:hAnsi="Times New Roman"/>
-          <w:bCs/>
-          <w:color w:val="000000"/>
-        </w:rPr>
-      </w:pPr>
-      <w:r>
-        <w:rPr>
-          <w:rFonts w:ascii="Times New Roman" w:hAnsi="Times New Roman"/>
-          <w:bCs/>
+          <w:color w:val="000000"/>
+        </w:rPr>
+      </w:pPr>
+      <w:r>
+        <w:rPr>
+          <w:rFonts w:ascii="Times New Roman" w:hAnsi="Times New Roman"/>
           <w:color w:val="000000"/>
         </w:rPr>
         <w:t xml:space="preserve">Воды: </w:t>
@@ -1289,10 +1575,23 @@
       <w:r>
         <w:rPr>
           <w:rFonts w:ascii="Times New Roman" w:hAnsi="Times New Roman"/>
-          <w:bCs/>
+          <w:color w:val="000000"/>
+        </w:rPr>
+        <w:t>$$</w:t>
+      </w:r>
+      <w:r>
+        <w:rPr>
+          <w:rFonts w:ascii="Times New Roman" w:hAnsi="Times New Roman"/>
           <w:color w:val="000000"/>
         </w:rPr>
         <w:t>waters</w:t>
+      </w:r>
+      <w:r>
+        <w:rPr>
+          <w:rFonts w:ascii="Times New Roman" w:hAnsi="Times New Roman"/>
+          <w:color w:val="000000"/>
+        </w:rPr>
+        <w:t>.</w:t>
       </w:r>
     </w:p>
     <w:p>
@@ -1309,14 +1608,12 @@
         <w:spacing w:before="20" w:after="0" w:line="240" w:lineRule="auto"/>
         <w:rPr>
           <w:rFonts w:ascii="Times New Roman" w:hAnsi="Times New Roman"/>
-          <w:bCs/>
-          <w:color w:val="000000"/>
-        </w:rPr>
-      </w:pPr>
-      <w:r>
-        <w:rPr>
-          <w:rFonts w:ascii="Times New Roman" w:hAnsi="Times New Roman"/>
-          <w:bCs/>
+          <w:color w:val="000000"/>
+        </w:rPr>
+      </w:pPr>
+      <w:r>
+        <w:rPr>
+          <w:rFonts w:ascii="Times New Roman" w:hAnsi="Times New Roman"/>
           <w:color w:val="000000"/>
         </w:rPr>
         <w:t xml:space="preserve">Пол </w:t>
@@ -1324,10 +1621,23 @@
       <w:r>
         <w:rPr>
           <w:rFonts w:ascii="Times New Roman" w:hAnsi="Times New Roman"/>
-          <w:bCs/>
+          <w:color w:val="000000"/>
+        </w:rPr>
+        <w:t>$$</w:t>
+      </w:r>
+      <w:r>
+        <w:rPr>
+          <w:rFonts w:ascii="Times New Roman" w:hAnsi="Times New Roman"/>
           <w:color w:val="000000"/>
         </w:rPr>
         <w:t>gender</w:t>
+      </w:r>
+      <w:r>
+        <w:rPr>
+          <w:rFonts w:ascii="Times New Roman" w:hAnsi="Times New Roman"/>
+          <w:color w:val="000000"/>
+        </w:rPr>
+        <w:t>.</w:t>
       </w:r>
     </w:p>
     <w:p>
@@ -1359,6 +1669,13 @@
           <w:rFonts w:ascii="Times New Roman" w:hAnsi="Times New Roman"/>
           <w:color w:val="000000"/>
         </w:rPr>
+        <w:t>$$</w:t>
+      </w:r>
+      <w:r>
+        <w:rPr>
+          <w:rFonts w:ascii="Times New Roman" w:hAnsi="Times New Roman"/>
+          <w:color w:val="000000"/>
+        </w:rPr>
         <w:t>birthWeight</w:t>
       </w:r>
       <w:r>
@@ -1371,7 +1688,13 @@
       <w:r>
         <w:rPr>
           <w:rFonts w:ascii="Times New Roman" w:hAnsi="Times New Roman"/>
-          <w:bCs/>
+          <w:color w:val="000000"/>
+        </w:rPr>
+        <w:t>$$</w:t>
+      </w:r>
+      <w:r>
+        <w:rPr>
+          <w:rFonts w:ascii="Times New Roman" w:hAnsi="Times New Roman"/>
           <w:color w:val="000000"/>
         </w:rPr>
         <w:t>length</w:t>
@@ -1386,7 +1709,13 @@
       <w:r>
         <w:rPr>
           <w:rFonts w:ascii="Times New Roman" w:hAnsi="Times New Roman"/>
-          <w:b/>
+          <w:color w:val="000000"/>
+        </w:rPr>
+        <w:t>$$</w:t>
+      </w:r>
+      <w:r>
+        <w:rPr>
+          <w:rFonts w:ascii="Times New Roman" w:hAnsi="Times New Roman"/>
           <w:color w:val="000000"/>
         </w:rPr>
         <w:t>headCircumference</w:t>
@@ -1396,7 +1725,7 @@
           <w:rFonts w:ascii="Times New Roman" w:hAnsi="Times New Roman"/>
           <w:color w:val="000000"/>
         </w:rPr>
-        <w:t xml:space="preserve">; </w:t>
+        <w:t>;</w:t>
       </w:r>
     </w:p>
     <w:p>
@@ -1426,10 +1755,23 @@
       <w:r>
         <w:rPr>
           <w:rFonts w:ascii="Times New Roman" w:hAnsi="Times New Roman"/>
-          <w:bCs/>
+          <w:color w:val="000000"/>
+        </w:rPr>
+        <w:t>$$</w:t>
+      </w:r>
+      <w:r>
+        <w:rPr>
+          <w:rFonts w:ascii="Times New Roman" w:hAnsi="Times New Roman"/>
           <w:color w:val="000000"/>
         </w:rPr>
         <w:t>chestCircumference</w:t>
+      </w:r>
+      <w:r>
+        <w:rPr>
+          <w:rFonts w:ascii="Times New Roman" w:hAnsi="Times New Roman"/>
+          <w:color w:val="000000"/>
+        </w:rPr>
+        <w:t>.</w:t>
       </w:r>
     </w:p>
     <w:p>
@@ -1446,14 +1788,12 @@
         <w:spacing w:before="20" w:after="0" w:line="240" w:lineRule="auto"/>
         <w:rPr>
           <w:rFonts w:ascii="Times New Roman" w:hAnsi="Times New Roman"/>
-          <w:bCs/>
-          <w:color w:val="000000"/>
-        </w:rPr>
-      </w:pPr>
-      <w:r>
-        <w:rPr>
-          <w:rFonts w:ascii="Times New Roman" w:hAnsi="Times New Roman"/>
-          <w:bCs/>
+          <w:color w:val="000000"/>
+        </w:rPr>
+      </w:pPr>
+      <w:r>
+        <w:rPr>
+          <w:rFonts w:ascii="Times New Roman" w:hAnsi="Times New Roman"/>
           <w:color w:val="000000"/>
         </w:rPr>
         <w:t xml:space="preserve">Оценка по Апгар: </w:t>
@@ -1461,10 +1801,23 @@
       <w:r>
         <w:rPr>
           <w:rFonts w:ascii="Times New Roman" w:hAnsi="Times New Roman"/>
-          <w:bCs/>
+          <w:color w:val="000000"/>
+        </w:rPr>
+        <w:t>$$</w:t>
+      </w:r>
+      <w:r>
+        <w:rPr>
+          <w:rFonts w:ascii="Times New Roman" w:hAnsi="Times New Roman"/>
           <w:color w:val="000000"/>
         </w:rPr>
         <w:t>apgarScore</w:t>
+      </w:r>
+      <w:r>
+        <w:rPr>
+          <w:rFonts w:ascii="Times New Roman" w:hAnsi="Times New Roman"/>
+          <w:color w:val="000000"/>
+        </w:rPr>
+        <w:t>.</w:t>
       </w:r>
     </w:p>
     <w:p>
@@ -1481,14 +1834,12 @@
         <w:spacing w:before="20" w:after="0" w:line="240" w:lineRule="auto"/>
         <w:rPr>
           <w:rFonts w:ascii="Times New Roman" w:hAnsi="Times New Roman"/>
-          <w:bCs/>
-          <w:color w:val="000000"/>
-        </w:rPr>
-      </w:pPr>
-      <w:r>
-        <w:rPr>
-          <w:rFonts w:ascii="Times New Roman" w:hAnsi="Times New Roman"/>
-          <w:bCs/>
+          <w:color w:val="000000"/>
+        </w:rPr>
+      </w:pPr>
+      <w:r>
+        <w:rPr>
+          <w:rFonts w:ascii="Times New Roman" w:hAnsi="Times New Roman"/>
           <w:color w:val="000000"/>
         </w:rPr>
         <w:t xml:space="preserve">Объем помощи в родовом зале: </w:t>
@@ -1496,11 +1847,24 @@
       <w:r>
         <w:rPr>
           <w:rFonts w:ascii="Times New Roman" w:hAnsi="Times New Roman"/>
-          <w:bCs/>
+          <w:color w:val="000000"/>
+        </w:rPr>
+        <w:t>$$</w:t>
+      </w:r>
+      <w:r>
+        <w:rPr>
+          <w:rFonts w:ascii="Times New Roman" w:hAnsi="Times New Roman"/>
           <w:color w:val="000000"/>
         </w:rPr>
         <w:t>amountAssistanceDeliveryRoom</w:t>
       </w:r>
+      <w:r>
+        <w:rPr>
+          <w:rFonts w:ascii="Times New Roman" w:hAnsi="Times New Roman"/>
+          <w:color w:val="000000"/>
+        </w:rPr>
+        <w:t>.</w:t>
+      </w:r>
     </w:p>
     <w:p>
       <w:pPr>
@@ -1545,6 +1909,45 @@
         <w:spacing w:before="31" w:after="0" w:line="240" w:lineRule="auto"/>
         <w:rPr>
           <w:rFonts w:ascii="Times New Roman" w:hAnsi="Times New Roman"/>
+          <w:color w:val="000000"/>
+        </w:rPr>
+      </w:pPr>
+      <w:r>
+        <w:rPr>
+          <w:rFonts w:ascii="Times New Roman" w:hAnsi="Times New Roman"/>
+          <w:color w:val="000000"/>
+        </w:rPr>
+        <w:t>$$</w:t>
+      </w:r>
+      <w:r>
+        <w:rPr>
+          <w:rFonts w:ascii="Times New Roman" w:hAnsi="Times New Roman"/>
+          <w:color w:val="000000"/>
+        </w:rPr>
+        <w:t>diseaseHistory</w:t>
+      </w:r>
+      <w:r>
+        <w:rPr>
+          <w:rFonts w:ascii="Times New Roman" w:hAnsi="Times New Roman"/>
+          <w:color w:val="000000"/>
+        </w:rPr>
+        <w:t>.</w:t>
+      </w:r>
+    </w:p>
+    <w:p>
+      <w:pPr>
+        <w:widowControl w:val="0"/>
+        <w:tabs>
+          <w:tab w:val="left" w:pos="113"/>
+        </w:tabs>
+        <w:autoSpaceDE w:val="0"/>
+        <w:autoSpaceDN w:val="0"/>
+        <w:adjustRightInd w:val="0"/>
+        <w:spacing w:before="31" w:after="0" w:line="240" w:lineRule="auto"/>
+        <w:rPr>
+          <w:rFonts w:ascii="Times New Roman" w:hAnsi="Times New Roman"/>
+          <w:b/>
+          <w:bCs/>
           <w:iCs/>
           <w:color w:val="000000"/>
           <w:u w:val="single"/>
@@ -1553,11 +1956,13 @@
       <w:r>
         <w:rPr>
           <w:rFonts w:ascii="Times New Roman" w:hAnsi="Times New Roman"/>
+          <w:b/>
+          <w:bCs/>
           <w:iCs/>
           <w:color w:val="000000"/>
           <w:u w:val="single"/>
         </w:rPr>
-        <w:t>diseaseHistory</w:t>
+        <w:t>Данные обследования, скрининг и прививки:</w:t>
       </w:r>
     </w:p>
     <w:p>
@@ -1572,50 +1977,28 @@
         <w:spacing w:before="31" w:after="0" w:line="240" w:lineRule="auto"/>
         <w:rPr>
           <w:rFonts w:ascii="Times New Roman" w:hAnsi="Times New Roman"/>
-          <w:b/>
           <w:bCs/>
           <w:iCs/>
           <w:color w:val="000000"/>
-          <w:u w:val="single"/>
-        </w:rPr>
-      </w:pPr>
-      <w:r>
-        <w:rPr>
-          <w:rFonts w:ascii="Times New Roman" w:hAnsi="Times New Roman"/>
-          <w:b/>
+        </w:rPr>
+      </w:pPr>
+      <w:r>
+        <w:rPr>
+          <w:rFonts w:ascii="Times New Roman" w:hAnsi="Times New Roman"/>
           <w:bCs/>
           <w:iCs/>
           <w:color w:val="000000"/>
-          <w:u w:val="single"/>
-        </w:rPr>
-        <w:t>Данные обследования, скрининг и прививки:</w:t>
-      </w:r>
-    </w:p>
-    <w:p>
-      <w:pPr>
-        <w:widowControl w:val="0"/>
-        <w:tabs>
-          <w:tab w:val="left" w:pos="113"/>
-        </w:tabs>
-        <w:autoSpaceDE w:val="0"/>
-        <w:autoSpaceDN w:val="0"/>
-        <w:adjustRightInd w:val="0"/>
-        <w:spacing w:before="31" w:after="0" w:line="240" w:lineRule="auto"/>
+        </w:rPr>
+        <w:t>Выводятся все таблицы из блока 6 и 7, имеющие внесенные данные</w:t>
+      </w:r>
+      <w:r>
         <w:rPr>
           <w:rFonts w:ascii="Times New Roman" w:hAnsi="Times New Roman"/>
           <w:bCs/>
           <w:iCs/>
           <w:color w:val="000000"/>
         </w:rPr>
-      </w:pPr>
-      <w:r>
-        <w:rPr>
-          <w:rFonts w:ascii="Times New Roman" w:hAnsi="Times New Roman"/>
-          <w:bCs/>
-          <w:iCs/>
-          <w:color w:val="000000"/>
-        </w:rPr>
-        <w:t>Выводятся все таблицы из блока 6 и 7, имеющие внесенные данные</w:t>
+        <w:t>.</w:t>
       </w:r>
     </w:p>
     <w:p>
@@ -1646,12 +2029,6 @@
         </w:rPr>
         <w:t>До ОПН проведено лечение:</w:t>
       </w:r>
-      <w:r>
-        <w:rPr>
-          <w:rFonts w:ascii="Times New Roman" w:hAnsi="Times New Roman"/>
-        </w:rPr>
-        <w:t xml:space="preserve">  </w:t>
-      </w:r>
     </w:p>
     <w:p>
       <w:pPr>
@@ -1680,8 +2057,22 @@
           <w:rFonts w:ascii="Times New Roman" w:hAnsi="Times New Roman"/>
           <w:color w:val="000000"/>
         </w:rPr>
+        <w:t>$$</w:t>
+      </w:r>
+      <w:r>
+        <w:rPr>
+          <w:rFonts w:ascii="Times New Roman" w:hAnsi="Times New Roman"/>
+          <w:color w:val="000000"/>
+        </w:rPr>
         <w:t>respiratorySupport</w:t>
       </w:r>
+      <w:r>
+        <w:rPr>
+          <w:rFonts w:ascii="Times New Roman" w:hAnsi="Times New Roman"/>
+          <w:color w:val="000000"/>
+        </w:rPr>
+        <w:t>.</w:t>
+      </w:r>
     </w:p>
     <w:p>
       <w:pPr>
@@ -1710,8 +2101,22 @@
           <w:rFonts w:ascii="Times New Roman" w:hAnsi="Times New Roman"/>
           <w:color w:val="000000"/>
         </w:rPr>
+        <w:t>$$</w:t>
+      </w:r>
+      <w:r>
+        <w:rPr>
+          <w:rFonts w:ascii="Times New Roman" w:hAnsi="Times New Roman"/>
+          <w:color w:val="000000"/>
+        </w:rPr>
         <w:t>drugTherapy</w:t>
       </w:r>
+      <w:r>
+        <w:rPr>
+          <w:rFonts w:ascii="Times New Roman" w:hAnsi="Times New Roman"/>
+          <w:color w:val="000000"/>
+        </w:rPr>
+        <w:t>.</w:t>
+      </w:r>
     </w:p>
     <w:p>
       <w:pPr>
@@ -1740,8 +2145,22 @@
           <w:rFonts w:ascii="Times New Roman" w:hAnsi="Times New Roman"/>
           <w:color w:val="000000"/>
         </w:rPr>
+        <w:t>$$</w:t>
+      </w:r>
+      <w:r>
+        <w:rPr>
+          <w:rFonts w:ascii="Times New Roman" w:hAnsi="Times New Roman"/>
+          <w:color w:val="000000"/>
+        </w:rPr>
         <w:t>deeding</w:t>
       </w:r>
+      <w:r>
+        <w:rPr>
+          <w:rFonts w:ascii="Times New Roman" w:hAnsi="Times New Roman"/>
+          <w:color w:val="000000"/>
+        </w:rPr>
+        <w:t>.</w:t>
+      </w:r>
     </w:p>
     <w:p>
       <w:pPr>
@@ -1770,8 +2189,22 @@
           <w:rFonts w:ascii="Times New Roman" w:hAnsi="Times New Roman"/>
           <w:color w:val="000000"/>
         </w:rPr>
+        <w:t>$$</w:t>
+      </w:r>
+      <w:r>
+        <w:rPr>
+          <w:rFonts w:ascii="Times New Roman" w:hAnsi="Times New Roman"/>
+          <w:color w:val="000000"/>
+        </w:rPr>
         <w:t>venousAccess</w:t>
       </w:r>
+      <w:r>
+        <w:rPr>
+          <w:rFonts w:ascii="Times New Roman" w:hAnsi="Times New Roman"/>
+          <w:color w:val="000000"/>
+        </w:rPr>
+        <w:t>.</w:t>
+      </w:r>
     </w:p>
     <w:p>
       <w:pPr>
@@ -1800,8 +2233,22 @@
           <w:rFonts w:ascii="Times New Roman" w:hAnsi="Times New Roman"/>
           <w:color w:val="000000"/>
         </w:rPr>
+        <w:t>$$</w:t>
+      </w:r>
+      <w:r>
+        <w:rPr>
+          <w:rFonts w:ascii="Times New Roman" w:hAnsi="Times New Roman"/>
+          <w:color w:val="000000"/>
+        </w:rPr>
         <w:t>phototherapy</w:t>
       </w:r>
+      <w:r>
+        <w:rPr>
+          <w:rFonts w:ascii="Times New Roman" w:hAnsi="Times New Roman"/>
+          <w:color w:val="000000"/>
+        </w:rPr>
+        <w:t>.</w:t>
+      </w:r>
     </w:p>
     <w:p>
       <w:pPr>
@@ -1844,7 +2291,21 @@
           <w:rFonts w:ascii="Times New Roman" w:hAnsi="Times New Roman"/>
           <w:color w:val="000000"/>
         </w:rPr>
+        <w:t>$$</w:t>
+      </w:r>
+      <w:r>
+        <w:rPr>
+          <w:rFonts w:ascii="Times New Roman" w:hAnsi="Times New Roman"/>
+          <w:color w:val="000000"/>
+        </w:rPr>
         <w:t>hypothermia</w:t>
+      </w:r>
+      <w:r>
+        <w:rPr>
+          <w:rFonts w:ascii="Times New Roman" w:hAnsi="Times New Roman"/>
+          <w:color w:val="000000"/>
+        </w:rPr>
+        <w:t>.</w:t>
       </w:r>
     </w:p>
     <w:p>
@@ -1978,16 +2439,12 @@
         <w:spacing w:after="0" w:line="240" w:lineRule="auto"/>
         <w:rPr>
           <w:rFonts w:ascii="Times New Roman" w:hAnsi="Times New Roman"/>
-          <w:bCs/>
-          <w:iCs/>
-          <w:color w:val="000000"/>
-        </w:rPr>
-      </w:pPr>
-      <w:r>
-        <w:rPr>
-          <w:rFonts w:ascii="Times New Roman" w:hAnsi="Times New Roman"/>
-          <w:bCs/>
-          <w:iCs/>
+          <w:color w:val="000000"/>
+        </w:rPr>
+      </w:pPr>
+      <w:r>
+        <w:rPr>
+          <w:rFonts w:ascii="Times New Roman" w:hAnsi="Times New Roman"/>
           <w:color w:val="000000"/>
         </w:rPr>
         <w:t>Состояние</w:t>
@@ -1995,11 +2452,30 @@
       <w:r>
         <w:rPr>
           <w:rFonts w:ascii="Times New Roman" w:hAnsi="Times New Roman"/>
-          <w:bCs/>
-          <w:iCs/>
-          <w:color w:val="000000"/>
-        </w:rPr>
-        <w:t xml:space="preserve"> statusAtAdmission</w:t>
+          <w:color w:val="000000"/>
+        </w:rPr>
+        <w:t xml:space="preserve"> </w:t>
+      </w:r>
+      <w:r>
+        <w:rPr>
+          <w:rFonts w:ascii="Times New Roman" w:hAnsi="Times New Roman"/>
+          <w:color w:val="000000"/>
+        </w:rPr>
+        <w:t>$$</w:t>
+      </w:r>
+      <w:r>
+        <w:rPr>
+          <w:rFonts w:ascii="Times New Roman" w:hAnsi="Times New Roman"/>
+          <w:color w:val="000000"/>
+        </w:rPr>
+        <w:t>statusAtAdmission</w:t>
+      </w:r>
+      <w:r>
+        <w:rPr>
+          <w:rFonts w:ascii="Times New Roman" w:hAnsi="Times New Roman"/>
+          <w:color w:val="000000"/>
+        </w:rPr>
+        <w:t>.</w:t>
       </w:r>
     </w:p>
     <w:p>
@@ -2020,8 +2496,6 @@
       <w:r>
         <w:rPr>
           <w:rFonts w:ascii="Times New Roman" w:hAnsi="Times New Roman"/>
-          <w:bCs/>
-          <w:iCs/>
           <w:color w:val="000000"/>
         </w:rPr>
         <w:t>Тяжесть обусловлена</w:t>
@@ -2029,16 +2503,31 @@
       <w:r>
         <w:rPr>
           <w:rFonts w:ascii="Times New Roman" w:hAnsi="Times New Roman"/>
-        </w:rPr>
-        <w:t xml:space="preserve"> severityDue </w:t>
-      </w:r>
-      <w:r>
-        <w:rPr>
-          <w:rFonts w:ascii="Times New Roman" w:hAnsi="Times New Roman"/>
           <w:color w:val="000000"/>
         </w:rPr>
         <w:t xml:space="preserve"> </w:t>
       </w:r>
+      <w:r>
+        <w:rPr>
+          <w:rFonts w:ascii="Times New Roman" w:hAnsi="Times New Roman"/>
+          <w:color w:val="000000"/>
+        </w:rPr>
+        <w:t>$$</w:t>
+      </w:r>
+      <w:r>
+        <w:rPr>
+          <w:rFonts w:ascii="Times New Roman" w:hAnsi="Times New Roman"/>
+          <w:color w:val="000000"/>
+        </w:rPr>
+        <w:t>severityDue</w:t>
+      </w:r>
+      <w:r>
+        <w:rPr>
+          <w:rFonts w:ascii="Times New Roman" w:hAnsi="Times New Roman"/>
+          <w:color w:val="000000"/>
+        </w:rPr>
+        <w:t>.</w:t>
+      </w:r>
     </w:p>
     <w:p>
       <w:pPr>
@@ -2074,8 +2563,22 @@
           <w:rFonts w:ascii="Times New Roman" w:hAnsi="Times New Roman"/>
           <w:color w:val="000000"/>
         </w:rPr>
+        <w:t>$$</w:t>
+      </w:r>
+      <w:r>
+        <w:rPr>
+          <w:rFonts w:ascii="Times New Roman" w:hAnsi="Times New Roman"/>
+          <w:color w:val="000000"/>
+        </w:rPr>
         <w:t>reactionInspection</w:t>
       </w:r>
+      <w:r>
+        <w:rPr>
+          <w:rFonts w:ascii="Times New Roman" w:hAnsi="Times New Roman"/>
+          <w:color w:val="000000"/>
+        </w:rPr>
+        <w:t>.</w:t>
+      </w:r>
     </w:p>
     <w:p>
       <w:pPr>
@@ -2110,10 +2613,23 @@
         <w:rPr>
           <w:rFonts w:ascii="Times New Roman" w:hAnsi="Times New Roman"/>
           <w:color w:val="000000"/>
-          <w:lang w:val="en-US"/>
+        </w:rPr>
+        <w:t>$$</w:t>
+      </w:r>
+      <w:r>
+        <w:rPr>
+          <w:rFonts w:ascii="Times New Roman" w:hAnsi="Times New Roman"/>
+          <w:color w:val="000000"/>
         </w:rPr>
         <w:t>convulsions</w:t>
       </w:r>
+      <w:r>
+        <w:rPr>
+          <w:rFonts w:ascii="Times New Roman" w:hAnsi="Times New Roman"/>
+          <w:color w:val="000000"/>
+        </w:rPr>
+        <w:t>.</w:t>
+      </w:r>
     </w:p>
     <w:p>
       <w:pPr>
@@ -2148,10 +2664,23 @@
         <w:rPr>
           <w:rFonts w:ascii="Times New Roman" w:hAnsi="Times New Roman"/>
           <w:color w:val="000000"/>
-          <w:lang w:val="en-US"/>
+        </w:rPr>
+        <w:t>$$</w:t>
+      </w:r>
+      <w:r>
+        <w:rPr>
+          <w:rFonts w:ascii="Times New Roman" w:hAnsi="Times New Roman"/>
+          <w:color w:val="000000"/>
         </w:rPr>
         <w:t>muscleTone</w:t>
       </w:r>
+      <w:r>
+        <w:rPr>
+          <w:rFonts w:ascii="Times New Roman" w:hAnsi="Times New Roman"/>
+          <w:color w:val="000000"/>
+        </w:rPr>
+        <w:t>.</w:t>
+      </w:r>
     </w:p>
     <w:p>
       <w:pPr>
@@ -2186,10 +2715,23 @@
         <w:rPr>
           <w:rFonts w:ascii="Times New Roman" w:hAnsi="Times New Roman"/>
           <w:color w:val="000000"/>
-          <w:lang w:val="en-US"/>
+        </w:rPr>
+        <w:t>$$</w:t>
+      </w:r>
+      <w:r>
+        <w:rPr>
+          <w:rFonts w:ascii="Times New Roman" w:hAnsi="Times New Roman"/>
+          <w:color w:val="000000"/>
         </w:rPr>
         <w:t>reflexesNewborn</w:t>
       </w:r>
+      <w:r>
+        <w:rPr>
+          <w:rFonts w:ascii="Times New Roman" w:hAnsi="Times New Roman"/>
+          <w:color w:val="000000"/>
+        </w:rPr>
+        <w:t>.</w:t>
+      </w:r>
     </w:p>
     <w:p>
       <w:pPr>
@@ -2224,10 +2766,23 @@
         <w:rPr>
           <w:rFonts w:ascii="Times New Roman" w:hAnsi="Times New Roman"/>
           <w:color w:val="000000"/>
-          <w:lang w:val="en-US"/>
+        </w:rPr>
+        <w:t>$$</w:t>
+      </w:r>
+      <w:r>
+        <w:rPr>
+          <w:rFonts w:ascii="Times New Roman" w:hAnsi="Times New Roman"/>
+          <w:color w:val="000000"/>
         </w:rPr>
         <w:t>bulbarDisorders</w:t>
       </w:r>
+      <w:r>
+        <w:rPr>
+          <w:rFonts w:ascii="Times New Roman" w:hAnsi="Times New Roman"/>
+          <w:color w:val="000000"/>
+        </w:rPr>
+        <w:t>.</w:t>
+      </w:r>
     </w:p>
     <w:p>
       <w:pPr>
@@ -2262,9 +2817,22 @@
         <w:rPr>
           <w:rFonts w:ascii="Times New Roman" w:hAnsi="Times New Roman"/>
           <w:color w:val="000000"/>
-          <w:lang w:val="en-US"/>
+        </w:rPr>
+        <w:t>$$</w:t>
+      </w:r>
+      <w:r>
+        <w:rPr>
+          <w:rFonts w:ascii="Times New Roman" w:hAnsi="Times New Roman"/>
+          <w:color w:val="000000"/>
         </w:rPr>
         <w:t>skullShape</w:t>
+      </w:r>
+      <w:r>
+        <w:rPr>
+          <w:rFonts w:ascii="Times New Roman" w:hAnsi="Times New Roman"/>
+          <w:color w:val="000000"/>
+        </w:rPr>
+        <w:t>.</w:t>
       </w:r>
     </w:p>
     <w:p>
@@ -2301,10 +2869,23 @@
         <w:rPr>
           <w:rFonts w:ascii="Times New Roman" w:hAnsi="Times New Roman"/>
           <w:color w:val="000000"/>
-          <w:lang w:val="en-US"/>
+        </w:rPr>
+        <w:t>$$</w:t>
+      </w:r>
+      <w:r>
+        <w:rPr>
+          <w:rFonts w:ascii="Times New Roman" w:hAnsi="Times New Roman"/>
+          <w:color w:val="000000"/>
         </w:rPr>
         <w:t>cephalhematomas</w:t>
       </w:r>
+      <w:r>
+        <w:rPr>
+          <w:rFonts w:ascii="Times New Roman" w:hAnsi="Times New Roman"/>
+          <w:color w:val="000000"/>
+        </w:rPr>
+        <w:t>.</w:t>
+      </w:r>
     </w:p>
     <w:p>
       <w:pPr>
@@ -2339,10 +2920,23 @@
         <w:rPr>
           <w:rFonts w:ascii="Times New Roman" w:hAnsi="Times New Roman"/>
           <w:color w:val="000000"/>
-          <w:lang w:val="en-US"/>
+        </w:rPr>
+        <w:t>$$</w:t>
+      </w:r>
+      <w:r>
+        <w:rPr>
+          <w:rFonts w:ascii="Times New Roman" w:hAnsi="Times New Roman"/>
+          <w:color w:val="000000"/>
         </w:rPr>
         <w:t>skullSutures</w:t>
       </w:r>
+      <w:r>
+        <w:rPr>
+          <w:rFonts w:ascii="Times New Roman" w:hAnsi="Times New Roman"/>
+          <w:color w:val="000000"/>
+        </w:rPr>
+        <w:t>.</w:t>
+      </w:r>
     </w:p>
     <w:p>
       <w:pPr>
@@ -2377,10 +2971,23 @@
         <w:rPr>
           <w:rFonts w:ascii="Times New Roman" w:hAnsi="Times New Roman"/>
           <w:color w:val="000000"/>
-          <w:lang w:val="en-US"/>
+        </w:rPr>
+        <w:t>$$</w:t>
+      </w:r>
+      <w:r>
+        <w:rPr>
+          <w:rFonts w:ascii="Times New Roman" w:hAnsi="Times New Roman"/>
+          <w:color w:val="000000"/>
         </w:rPr>
         <w:t>bigFontanel</w:t>
       </w:r>
+      <w:r>
+        <w:rPr>
+          <w:rFonts w:ascii="Times New Roman" w:hAnsi="Times New Roman"/>
+          <w:color w:val="000000"/>
+        </w:rPr>
+        <w:t>.</w:t>
+      </w:r>
     </w:p>
     <w:p>
       <w:pPr>
@@ -2415,10 +3022,23 @@
         <w:rPr>
           <w:rFonts w:ascii="Times New Roman" w:hAnsi="Times New Roman"/>
           <w:color w:val="000000"/>
-          <w:lang w:val="en-US"/>
+        </w:rPr>
+        <w:t>$$</w:t>
+      </w:r>
+      <w:r>
+        <w:rPr>
+          <w:rFonts w:ascii="Times New Roman" w:hAnsi="Times New Roman"/>
+          <w:color w:val="000000"/>
         </w:rPr>
         <w:t>meningealSymptoms</w:t>
       </w:r>
+      <w:r>
+        <w:rPr>
+          <w:rFonts w:ascii="Times New Roman" w:hAnsi="Times New Roman"/>
+          <w:color w:val="000000"/>
+        </w:rPr>
+        <w:t>.</w:t>
+      </w:r>
     </w:p>
     <w:p>
       <w:pPr>
@@ -2453,10 +3073,23 @@
         <w:rPr>
           <w:rFonts w:ascii="Times New Roman" w:hAnsi="Times New Roman"/>
           <w:color w:val="000000"/>
-          <w:lang w:val="en-US"/>
+        </w:rPr>
+        <w:t>$$</w:t>
+      </w:r>
+      <w:r>
+        <w:rPr>
+          <w:rFonts w:ascii="Times New Roman" w:hAnsi="Times New Roman"/>
+          <w:color w:val="000000"/>
         </w:rPr>
         <w:t>statusAtAdmissionOther</w:t>
       </w:r>
+      <w:r>
+        <w:rPr>
+          <w:rFonts w:ascii="Times New Roman" w:hAnsi="Times New Roman"/>
+          <w:color w:val="000000"/>
+        </w:rPr>
+        <w:t>.</w:t>
+      </w:r>
     </w:p>
     <w:p>
       <w:pPr>
@@ -2470,14 +3103,12 @@
         <w:spacing w:after="0" w:line="240" w:lineRule="auto"/>
         <w:rPr>
           <w:rFonts w:ascii="Times New Roman" w:hAnsi="Times New Roman"/>
-          <w:b/>
-          <w:color w:val="000000"/>
-        </w:rPr>
-      </w:pPr>
-      <w:r>
-        <w:rPr>
-          <w:rFonts w:ascii="Times New Roman" w:hAnsi="Times New Roman"/>
-          <w:b/>
+          <w:color w:val="000000"/>
+        </w:rPr>
+      </w:pPr>
+      <w:r>
+        <w:rPr>
+          <w:rFonts w:ascii="Times New Roman" w:hAnsi="Times New Roman"/>
           <w:color w:val="000000"/>
         </w:rPr>
         <w:t>Опорно-двигательный аппарат:</w:t>
@@ -2503,14 +3134,7 @@
           <w:rFonts w:ascii="Times New Roman" w:hAnsi="Times New Roman"/>
           <w:color w:val="000000"/>
         </w:rPr>
-        <w:t>Кости</w:t>
-      </w:r>
-      <w:r>
-        <w:rPr>
-          <w:rFonts w:ascii="Times New Roman" w:hAnsi="Times New Roman"/>
-          <w:color w:val="000000"/>
-        </w:rPr>
-        <w:t xml:space="preserve"> скелета</w:t>
+        <w:t>Кости скелета</w:t>
       </w:r>
       <w:r>
         <w:rPr>
@@ -2524,8 +3148,22 @@
           <w:rFonts w:ascii="Times New Roman" w:hAnsi="Times New Roman"/>
           <w:color w:val="000000"/>
         </w:rPr>
+        <w:t>$$</w:t>
+      </w:r>
+      <w:r>
+        <w:rPr>
+          <w:rFonts w:ascii="Times New Roman" w:hAnsi="Times New Roman"/>
+          <w:color w:val="000000"/>
+        </w:rPr>
         <w:t>skeletonBones</w:t>
       </w:r>
+      <w:r>
+        <w:rPr>
+          <w:rFonts w:ascii="Times New Roman" w:hAnsi="Times New Roman"/>
+          <w:color w:val="000000"/>
+        </w:rPr>
+        <w:t>.</w:t>
+      </w:r>
     </w:p>
     <w:p>
       <w:pPr>
@@ -2560,10 +3198,23 @@
         <w:rPr>
           <w:rFonts w:ascii="Times New Roman" w:hAnsi="Times New Roman"/>
           <w:color w:val="000000"/>
-          <w:lang w:val="en-US"/>
+        </w:rPr>
+        <w:t>$$</w:t>
+      </w:r>
+      <w:r>
+        <w:rPr>
+          <w:rFonts w:ascii="Times New Roman" w:hAnsi="Times New Roman"/>
+          <w:color w:val="000000"/>
         </w:rPr>
         <w:t>skullBones</w:t>
       </w:r>
+      <w:r>
+        <w:rPr>
+          <w:rFonts w:ascii="Times New Roman" w:hAnsi="Times New Roman"/>
+          <w:color w:val="000000"/>
+        </w:rPr>
+        <w:t>.</w:t>
+      </w:r>
     </w:p>
     <w:p>
       <w:pPr>
@@ -2598,10 +3249,23 @@
         <w:rPr>
           <w:rFonts w:ascii="Times New Roman" w:hAnsi="Times New Roman"/>
           <w:color w:val="000000"/>
-          <w:lang w:val="en-US"/>
+        </w:rPr>
+        <w:t>$$</w:t>
+      </w:r>
+      <w:r>
+        <w:rPr>
+          <w:rFonts w:ascii="Times New Roman" w:hAnsi="Times New Roman"/>
+          <w:color w:val="000000"/>
         </w:rPr>
         <w:t>clavicle</w:t>
       </w:r>
+      <w:r>
+        <w:rPr>
+          <w:rFonts w:ascii="Times New Roman" w:hAnsi="Times New Roman"/>
+          <w:color w:val="000000"/>
+        </w:rPr>
+        <w:t>.</w:t>
+      </w:r>
     </w:p>
     <w:p>
       <w:pPr>
@@ -2636,10 +3300,23 @@
         <w:rPr>
           <w:rFonts w:ascii="Times New Roman" w:hAnsi="Times New Roman"/>
           <w:color w:val="000000"/>
-          <w:lang w:val="en-US"/>
+        </w:rPr>
+        <w:t>$$</w:t>
+      </w:r>
+      <w:r>
+        <w:rPr>
+          <w:rFonts w:ascii="Times New Roman" w:hAnsi="Times New Roman"/>
+          <w:color w:val="000000"/>
         </w:rPr>
         <w:t>joints</w:t>
       </w:r>
+      <w:r>
+        <w:rPr>
+          <w:rFonts w:ascii="Times New Roman" w:hAnsi="Times New Roman"/>
+          <w:color w:val="000000"/>
+        </w:rPr>
+        <w:t>.</w:t>
+      </w:r>
     </w:p>
     <w:p>
       <w:pPr>
@@ -2653,25 +3330,15 @@
         <w:spacing w:after="0" w:line="240" w:lineRule="auto"/>
         <w:rPr>
           <w:rFonts w:ascii="Times New Roman" w:hAnsi="Times New Roman"/>
-          <w:b/>
-          <w:color w:val="000000"/>
-        </w:rPr>
-      </w:pPr>
-      <w:r>
-        <w:rPr>
-          <w:rFonts w:ascii="Times New Roman" w:hAnsi="Times New Roman"/>
-          <w:b/>
-          <w:color w:val="000000"/>
-        </w:rPr>
-        <w:t>К</w:t>
-      </w:r>
-      <w:r>
-        <w:rPr>
-          <w:rFonts w:ascii="Times New Roman" w:hAnsi="Times New Roman"/>
-          <w:b/>
-          <w:color w:val="000000"/>
-        </w:rPr>
-        <w:t>ожный покров и слизистые:</w:t>
+          <w:color w:val="000000"/>
+        </w:rPr>
+      </w:pPr>
+      <w:r>
+        <w:rPr>
+          <w:rFonts w:ascii="Times New Roman" w:hAnsi="Times New Roman"/>
+          <w:color w:val="000000"/>
+        </w:rPr>
+        <w:t>Кожный покров и слизистые:</w:t>
       </w:r>
     </w:p>
     <w:p>
@@ -2707,10 +3374,23 @@
         <w:rPr>
           <w:rFonts w:ascii="Times New Roman" w:hAnsi="Times New Roman"/>
           <w:color w:val="000000"/>
-          <w:lang w:val="en-US"/>
+        </w:rPr>
+        <w:t>$$</w:t>
+      </w:r>
+      <w:r>
+        <w:rPr>
+          <w:rFonts w:ascii="Times New Roman" w:hAnsi="Times New Roman"/>
+          <w:color w:val="000000"/>
         </w:rPr>
         <w:t>skinColor</w:t>
       </w:r>
+      <w:r>
+        <w:rPr>
+          <w:rFonts w:ascii="Times New Roman" w:hAnsi="Times New Roman"/>
+          <w:color w:val="000000"/>
+        </w:rPr>
+        <w:t>.</w:t>
+      </w:r>
     </w:p>
     <w:p>
       <w:pPr>
@@ -2745,10 +3425,23 @@
         <w:rPr>
           <w:rFonts w:ascii="Times New Roman" w:hAnsi="Times New Roman"/>
           <w:color w:val="000000"/>
-          <w:lang w:val="en-US"/>
+        </w:rPr>
+        <w:t>$$</w:t>
+      </w:r>
+      <w:r>
+        <w:rPr>
+          <w:rFonts w:ascii="Times New Roman" w:hAnsi="Times New Roman"/>
+          <w:color w:val="000000"/>
         </w:rPr>
         <w:t>damage</w:t>
       </w:r>
+      <w:r>
+        <w:rPr>
+          <w:rFonts w:ascii="Times New Roman" w:hAnsi="Times New Roman"/>
+          <w:color w:val="000000"/>
+        </w:rPr>
+        <w:t>.</w:t>
+      </w:r>
     </w:p>
     <w:p>
       <w:pPr>
@@ -2783,10 +3476,23 @@
         <w:rPr>
           <w:rFonts w:ascii="Times New Roman" w:hAnsi="Times New Roman"/>
           <w:color w:val="000000"/>
-          <w:lang w:val="en-US"/>
+        </w:rPr>
+        <w:t>$$</w:t>
+      </w:r>
+      <w:r>
+        <w:rPr>
+          <w:rFonts w:ascii="Times New Roman" w:hAnsi="Times New Roman"/>
+          <w:color w:val="000000"/>
         </w:rPr>
         <w:t>hematomas</w:t>
       </w:r>
+      <w:r>
+        <w:rPr>
+          <w:rFonts w:ascii="Times New Roman" w:hAnsi="Times New Roman"/>
+          <w:color w:val="000000"/>
+        </w:rPr>
+        <w:t>.</w:t>
+      </w:r>
     </w:p>
     <w:p>
       <w:pPr>
@@ -2822,8 +3528,22 @@
           <w:rFonts w:ascii="Times New Roman" w:hAnsi="Times New Roman"/>
           <w:color w:val="000000"/>
         </w:rPr>
+        <w:t>$$</w:t>
+      </w:r>
+      <w:r>
+        <w:rPr>
+          <w:rFonts w:ascii="Times New Roman" w:hAnsi="Times New Roman"/>
+          <w:color w:val="000000"/>
+        </w:rPr>
         <w:t>rashes</w:t>
       </w:r>
+      <w:r>
+        <w:rPr>
+          <w:rFonts w:ascii="Times New Roman" w:hAnsi="Times New Roman"/>
+          <w:color w:val="000000"/>
+        </w:rPr>
+        <w:t>.</w:t>
+      </w:r>
     </w:p>
     <w:p>
       <w:pPr>
@@ -2859,8 +3579,22 @@
           <w:rFonts w:ascii="Times New Roman" w:hAnsi="Times New Roman"/>
           <w:color w:val="000000"/>
         </w:rPr>
+        <w:t>$$</w:t>
+      </w:r>
+      <w:r>
+        <w:rPr>
+          <w:rFonts w:ascii="Times New Roman" w:hAnsi="Times New Roman"/>
+          <w:color w:val="000000"/>
+        </w:rPr>
         <w:t>pathologicalFormations</w:t>
       </w:r>
+      <w:r>
+        <w:rPr>
+          <w:rFonts w:ascii="Times New Roman" w:hAnsi="Times New Roman"/>
+          <w:color w:val="000000"/>
+        </w:rPr>
+        <w:t>.</w:t>
+      </w:r>
     </w:p>
     <w:p>
       <w:pPr>
@@ -2896,8 +3630,22 @@
           <w:rFonts w:ascii="Times New Roman" w:hAnsi="Times New Roman"/>
           <w:color w:val="000000"/>
         </w:rPr>
+        <w:t>$$</w:t>
+      </w:r>
+      <w:r>
+        <w:rPr>
+          <w:rFonts w:ascii="Times New Roman" w:hAnsi="Times New Roman"/>
+          <w:color w:val="000000"/>
+        </w:rPr>
         <w:t>peeling</w:t>
       </w:r>
+      <w:r>
+        <w:rPr>
+          <w:rFonts w:ascii="Times New Roman" w:hAnsi="Times New Roman"/>
+          <w:color w:val="000000"/>
+        </w:rPr>
+        <w:t>.</w:t>
+      </w:r>
     </w:p>
     <w:p>
       <w:pPr>
@@ -2933,8 +3681,22 @@
           <w:rFonts w:ascii="Times New Roman" w:hAnsi="Times New Roman"/>
           <w:color w:val="000000"/>
         </w:rPr>
+        <w:t>$$</w:t>
+      </w:r>
+      <w:r>
+        <w:rPr>
+          <w:rFonts w:ascii="Times New Roman" w:hAnsi="Times New Roman"/>
+          <w:color w:val="000000"/>
+        </w:rPr>
         <w:t>edema</w:t>
       </w:r>
+      <w:r>
+        <w:rPr>
+          <w:rFonts w:ascii="Times New Roman" w:hAnsi="Times New Roman"/>
+          <w:color w:val="000000"/>
+        </w:rPr>
+        <w:t>.</w:t>
+      </w:r>
     </w:p>
     <w:p>
       <w:pPr>
@@ -2970,8 +3732,22 @@
           <w:rFonts w:ascii="Times New Roman" w:hAnsi="Times New Roman"/>
           <w:color w:val="000000"/>
         </w:rPr>
+        <w:t>$$</w:t>
+      </w:r>
+      <w:r>
+        <w:rPr>
+          <w:rFonts w:ascii="Times New Roman" w:hAnsi="Times New Roman"/>
+          <w:color w:val="000000"/>
+        </w:rPr>
         <w:t>elasticity</w:t>
       </w:r>
+      <w:r>
+        <w:rPr>
+          <w:rFonts w:ascii="Times New Roman" w:hAnsi="Times New Roman"/>
+          <w:color w:val="000000"/>
+        </w:rPr>
+        <w:t>.</w:t>
+      </w:r>
     </w:p>
     <w:p>
       <w:pPr>
@@ -3007,8 +3783,22 @@
           <w:rFonts w:ascii="Times New Roman" w:hAnsi="Times New Roman"/>
           <w:color w:val="000000"/>
         </w:rPr>
+        <w:t>$$</w:t>
+      </w:r>
+      <w:r>
+        <w:rPr>
+          <w:rFonts w:ascii="Times New Roman" w:hAnsi="Times New Roman"/>
+          <w:color w:val="000000"/>
+        </w:rPr>
         <w:t>turgor</w:t>
       </w:r>
+      <w:r>
+        <w:rPr>
+          <w:rFonts w:ascii="Times New Roman" w:hAnsi="Times New Roman"/>
+          <w:color w:val="000000"/>
+        </w:rPr>
+        <w:t>.</w:t>
+      </w:r>
     </w:p>
     <w:p>
       <w:pPr>
@@ -3044,8 +3834,22 @@
           <w:rFonts w:ascii="Times New Roman" w:hAnsi="Times New Roman"/>
           <w:color w:val="000000"/>
         </w:rPr>
+        <w:t>$$</w:t>
+      </w:r>
+      <w:r>
+        <w:rPr>
+          <w:rFonts w:ascii="Times New Roman" w:hAnsi="Times New Roman"/>
+          <w:color w:val="000000"/>
+        </w:rPr>
         <w:t>cordRemnant</w:t>
       </w:r>
+      <w:r>
+        <w:rPr>
+          <w:rFonts w:ascii="Times New Roman" w:hAnsi="Times New Roman"/>
+          <w:color w:val="000000"/>
+        </w:rPr>
+        <w:t>.</w:t>
+      </w:r>
     </w:p>
     <w:p>
       <w:pPr>
@@ -3081,8 +3885,22 @@
           <w:rFonts w:ascii="Times New Roman" w:hAnsi="Times New Roman"/>
           <w:color w:val="000000"/>
         </w:rPr>
+        <w:t>$$</w:t>
+      </w:r>
+      <w:r>
+        <w:rPr>
+          <w:rFonts w:ascii="Times New Roman" w:hAnsi="Times New Roman"/>
+          <w:color w:val="000000"/>
+        </w:rPr>
         <w:t>umbilicalWound</w:t>
       </w:r>
+      <w:r>
+        <w:rPr>
+          <w:rFonts w:ascii="Times New Roman" w:hAnsi="Times New Roman"/>
+          <w:color w:val="000000"/>
+        </w:rPr>
+        <w:t>.</w:t>
+      </w:r>
     </w:p>
     <w:p>
       <w:pPr>
@@ -3118,8 +3936,22 @@
           <w:rFonts w:ascii="Times New Roman" w:hAnsi="Times New Roman"/>
           <w:color w:val="000000"/>
         </w:rPr>
+        <w:t>$$</w:t>
+      </w:r>
+      <w:r>
+        <w:rPr>
+          <w:rFonts w:ascii="Times New Roman" w:hAnsi="Times New Roman"/>
+          <w:color w:val="000000"/>
+        </w:rPr>
         <w:t>mucous</w:t>
       </w:r>
+      <w:r>
+        <w:rPr>
+          <w:rFonts w:ascii="Times New Roman" w:hAnsi="Times New Roman"/>
+          <w:color w:val="000000"/>
+        </w:rPr>
+        <w:t>.</w:t>
+      </w:r>
     </w:p>
     <w:p>
       <w:pPr>
@@ -3133,14 +3965,12 @@
         <w:spacing w:after="0" w:line="240" w:lineRule="auto"/>
         <w:rPr>
           <w:rFonts w:ascii="Times New Roman" w:hAnsi="Times New Roman"/>
-          <w:b/>
-          <w:color w:val="000000"/>
-        </w:rPr>
-      </w:pPr>
-      <w:r>
-        <w:rPr>
-          <w:rFonts w:ascii="Times New Roman" w:hAnsi="Times New Roman"/>
-          <w:b/>
+          <w:color w:val="000000"/>
+        </w:rPr>
+      </w:pPr>
+      <w:r>
+        <w:rPr>
+          <w:rFonts w:ascii="Times New Roman" w:hAnsi="Times New Roman"/>
           <w:color w:val="000000"/>
         </w:rPr>
         <w:t>Дыхательная система:</w:t>
@@ -3166,14 +3996,7 @@
           <w:rFonts w:ascii="Times New Roman" w:hAnsi="Times New Roman"/>
           <w:color w:val="000000"/>
         </w:rPr>
-        <w:t>Кислород</w:t>
-      </w:r>
-      <w:r>
-        <w:rPr>
-          <w:rFonts w:ascii="Times New Roman" w:hAnsi="Times New Roman"/>
-          <w:color w:val="000000"/>
-        </w:rPr>
-        <w:t>озависимость</w:t>
+        <w:t>Кислородозависимость</w:t>
       </w:r>
       <w:r>
         <w:rPr>
@@ -3187,8 +4010,22 @@
           <w:rFonts w:ascii="Times New Roman" w:hAnsi="Times New Roman"/>
           <w:color w:val="000000"/>
         </w:rPr>
+        <w:t>$$</w:t>
+      </w:r>
+      <w:r>
+        <w:rPr>
+          <w:rFonts w:ascii="Times New Roman" w:hAnsi="Times New Roman"/>
+          <w:color w:val="000000"/>
+        </w:rPr>
         <w:t>oxygenDependence</w:t>
       </w:r>
+      <w:r>
+        <w:rPr>
+          <w:rFonts w:ascii="Times New Roman" w:hAnsi="Times New Roman"/>
+          <w:color w:val="000000"/>
+        </w:rPr>
+        <w:t>.</w:t>
+      </w:r>
     </w:p>
     <w:p>
       <w:pPr>
@@ -3224,8 +4061,22 @@
           <w:rFonts w:ascii="Times New Roman" w:hAnsi="Times New Roman"/>
           <w:color w:val="000000"/>
         </w:rPr>
+        <w:t>$$</w:t>
+      </w:r>
+      <w:r>
+        <w:rPr>
+          <w:rFonts w:ascii="Times New Roman" w:hAnsi="Times New Roman"/>
+          <w:color w:val="000000"/>
+        </w:rPr>
         <w:t>chestShape</w:t>
       </w:r>
+      <w:r>
+        <w:rPr>
+          <w:rFonts w:ascii="Times New Roman" w:hAnsi="Times New Roman"/>
+          <w:color w:val="000000"/>
+        </w:rPr>
+        <w:t>.</w:t>
+      </w:r>
     </w:p>
     <w:p>
       <w:pPr>
@@ -3261,7 +4112,21 @@
           <w:rFonts w:ascii="Times New Roman" w:hAnsi="Times New Roman"/>
           <w:color w:val="000000"/>
         </w:rPr>
+        <w:t>$$</w:t>
+      </w:r>
+      <w:r>
+        <w:rPr>
+          <w:rFonts w:ascii="Times New Roman" w:hAnsi="Times New Roman"/>
+          <w:color w:val="000000"/>
+        </w:rPr>
         <w:t>breathingThroughNose</w:t>
+      </w:r>
+      <w:r>
+        <w:rPr>
+          <w:rFonts w:ascii="Times New Roman" w:hAnsi="Times New Roman"/>
+          <w:color w:val="000000"/>
+        </w:rPr>
+        <w:t>.</w:t>
       </w:r>
     </w:p>
     <w:p>
@@ -3299,8 +4164,22 @@
           <w:rFonts w:ascii="Times New Roman" w:hAnsi="Times New Roman"/>
           <w:color w:val="000000"/>
         </w:rPr>
+        <w:t>$$</w:t>
+      </w:r>
+      <w:r>
+        <w:rPr>
+          <w:rFonts w:ascii="Times New Roman" w:hAnsi="Times New Roman"/>
+          <w:color w:val="000000"/>
+        </w:rPr>
         <w:t>biomechanicsRespiration</w:t>
       </w:r>
+      <w:r>
+        <w:rPr>
+          <w:rFonts w:ascii="Times New Roman" w:hAnsi="Times New Roman"/>
+          <w:color w:val="000000"/>
+        </w:rPr>
+        <w:t>.</w:t>
+      </w:r>
     </w:p>
     <w:p>
       <w:pPr>
@@ -3336,8 +4215,22 @@
           <w:rFonts w:ascii="Times New Roman" w:hAnsi="Times New Roman"/>
           <w:color w:val="000000"/>
         </w:rPr>
+        <w:t>$$</w:t>
+      </w:r>
+      <w:r>
+        <w:rPr>
+          <w:rFonts w:ascii="Times New Roman" w:hAnsi="Times New Roman"/>
+          <w:color w:val="000000"/>
+        </w:rPr>
         <w:t>auscultatoryPicture</w:t>
       </w:r>
+      <w:r>
+        <w:rPr>
+          <w:rFonts w:ascii="Times New Roman" w:hAnsi="Times New Roman"/>
+          <w:color w:val="000000"/>
+        </w:rPr>
+        <w:t>.</w:t>
+      </w:r>
     </w:p>
     <w:p>
       <w:pPr>
@@ -3380,8 +4273,22 @@
           <w:rFonts w:ascii="Times New Roman" w:hAnsi="Times New Roman"/>
           <w:color w:val="000000"/>
         </w:rPr>
+        <w:t>$$</w:t>
+      </w:r>
+      <w:r>
+        <w:rPr>
+          <w:rFonts w:ascii="Times New Roman" w:hAnsi="Times New Roman"/>
+          <w:color w:val="000000"/>
+        </w:rPr>
         <w:t>respirationRate</w:t>
       </w:r>
+      <w:r>
+        <w:rPr>
+          <w:rFonts w:ascii="Times New Roman" w:hAnsi="Times New Roman"/>
+          <w:color w:val="000000"/>
+        </w:rPr>
+        <w:t>.</w:t>
+      </w:r>
     </w:p>
     <w:p>
       <w:pPr>
@@ -3395,14 +4302,12 @@
         <w:spacing w:after="0" w:line="240" w:lineRule="auto"/>
         <w:rPr>
           <w:rFonts w:ascii="Times New Roman" w:hAnsi="Times New Roman"/>
-          <w:b/>
-          <w:color w:val="000000"/>
-        </w:rPr>
-      </w:pPr>
-      <w:r>
-        <w:rPr>
-          <w:rFonts w:ascii="Times New Roman" w:hAnsi="Times New Roman"/>
-          <w:b/>
+          <w:color w:val="000000"/>
+        </w:rPr>
+      </w:pPr>
+      <w:r>
+        <w:rPr>
+          <w:rFonts w:ascii="Times New Roman" w:hAnsi="Times New Roman"/>
           <w:color w:val="000000"/>
         </w:rPr>
         <w:t>Сердечно-сосудистая система:</w:t>
@@ -3442,8 +4347,22 @@
           <w:rFonts w:ascii="Times New Roman" w:hAnsi="Times New Roman"/>
           <w:color w:val="000000"/>
         </w:rPr>
+        <w:t>$$</w:t>
+      </w:r>
+      <w:r>
+        <w:rPr>
+          <w:rFonts w:ascii="Times New Roman" w:hAnsi="Times New Roman"/>
+          <w:color w:val="000000"/>
+        </w:rPr>
         <w:t>hemodynamics</w:t>
       </w:r>
+      <w:r>
+        <w:rPr>
+          <w:rFonts w:ascii="Times New Roman" w:hAnsi="Times New Roman"/>
+          <w:color w:val="000000"/>
+        </w:rPr>
+        <w:t>.</w:t>
+      </w:r>
     </w:p>
     <w:p>
       <w:pPr>
@@ -3479,8 +4398,22 @@
           <w:rFonts w:ascii="Times New Roman" w:hAnsi="Times New Roman"/>
           <w:color w:val="000000"/>
         </w:rPr>
+        <w:t>$$</w:t>
+      </w:r>
+      <w:r>
+        <w:rPr>
+          <w:rFonts w:ascii="Times New Roman" w:hAnsi="Times New Roman"/>
+          <w:color w:val="000000"/>
+        </w:rPr>
         <w:t>heartSounds</w:t>
       </w:r>
+      <w:r>
+        <w:rPr>
+          <w:rFonts w:ascii="Times New Roman" w:hAnsi="Times New Roman"/>
+          <w:color w:val="000000"/>
+        </w:rPr>
+        <w:t>.</w:t>
+      </w:r>
     </w:p>
     <w:p>
       <w:pPr>
@@ -3516,8 +4449,22 @@
           <w:rFonts w:ascii="Times New Roman" w:hAnsi="Times New Roman"/>
           <w:color w:val="000000"/>
         </w:rPr>
+        <w:t>$$</w:t>
+      </w:r>
+      <w:r>
+        <w:rPr>
+          <w:rFonts w:ascii="Times New Roman" w:hAnsi="Times New Roman"/>
+          <w:color w:val="000000"/>
+        </w:rPr>
         <w:t>heartRate</w:t>
       </w:r>
+      <w:r>
+        <w:rPr>
+          <w:rFonts w:ascii="Times New Roman" w:hAnsi="Times New Roman"/>
+          <w:color w:val="000000"/>
+        </w:rPr>
+        <w:t>.</w:t>
+      </w:r>
     </w:p>
     <w:p>
       <w:pPr>
@@ -3553,6 +4500,13 @@
           <w:rFonts w:ascii="Times New Roman" w:hAnsi="Times New Roman"/>
           <w:color w:val="000000"/>
         </w:rPr>
+        <w:t>$$</w:t>
+      </w:r>
+      <w:r>
+        <w:rPr>
+          <w:rFonts w:ascii="Times New Roman" w:hAnsi="Times New Roman"/>
+          <w:color w:val="000000"/>
+        </w:rPr>
         <w:t>noise</w:t>
       </w:r>
     </w:p>
@@ -3590,6 +4544,13 @@
           <w:rFonts w:ascii="Times New Roman" w:hAnsi="Times New Roman"/>
           <w:color w:val="000000"/>
         </w:rPr>
+        <w:t>$$</w:t>
+      </w:r>
+      <w:r>
+        <w:rPr>
+          <w:rFonts w:ascii="Times New Roman" w:hAnsi="Times New Roman"/>
+          <w:color w:val="000000"/>
+        </w:rPr>
         <w:t>pulseDetermined</w:t>
       </w:r>
     </w:p>
@@ -3627,8 +4588,22 @@
           <w:rFonts w:ascii="Times New Roman" w:hAnsi="Times New Roman"/>
           <w:color w:val="000000"/>
         </w:rPr>
+        <w:t>$$</w:t>
+      </w:r>
+      <w:r>
+        <w:rPr>
+          <w:rFonts w:ascii="Times New Roman" w:hAnsi="Times New Roman"/>
+          <w:color w:val="000000"/>
+        </w:rPr>
         <w:t>paleSpotSymptom</w:t>
       </w:r>
+      <w:r>
+        <w:rPr>
+          <w:rFonts w:ascii="Times New Roman" w:hAnsi="Times New Roman"/>
+          <w:color w:val="000000"/>
+        </w:rPr>
+        <w:t>.</w:t>
+      </w:r>
     </w:p>
     <w:p>
       <w:pPr>
@@ -3648,7 +4623,6 @@
       <w:r>
         <w:rPr>
           <w:rFonts w:ascii="Times New Roman" w:hAnsi="Times New Roman"/>
-          <w:b/>
           <w:color w:val="000000"/>
         </w:rPr>
         <w:t>Пищеварительная система:</w:t>
@@ -3688,8 +4662,22 @@
           <w:rFonts w:ascii="Times New Roman" w:hAnsi="Times New Roman"/>
           <w:color w:val="000000"/>
         </w:rPr>
+        <w:t>$$</w:t>
+      </w:r>
+      <w:r>
+        <w:rPr>
+          <w:rFonts w:ascii="Times New Roman" w:hAnsi="Times New Roman"/>
+          <w:color w:val="000000"/>
+        </w:rPr>
         <w:t>stomach</w:t>
       </w:r>
+      <w:r>
+        <w:rPr>
+          <w:rFonts w:ascii="Times New Roman" w:hAnsi="Times New Roman"/>
+          <w:color w:val="000000"/>
+        </w:rPr>
+        <w:t>.</w:t>
+      </w:r>
     </w:p>
     <w:p>
       <w:pPr>
@@ -3725,8 +4713,22 @@
           <w:rFonts w:ascii="Times New Roman" w:hAnsi="Times New Roman"/>
           <w:color w:val="000000"/>
         </w:rPr>
+        <w:t>$$</w:t>
+      </w:r>
+      <w:r>
+        <w:rPr>
+          <w:rFonts w:ascii="Times New Roman" w:hAnsi="Times New Roman"/>
+          <w:color w:val="000000"/>
+        </w:rPr>
         <w:t>peristalsis</w:t>
       </w:r>
+      <w:r>
+        <w:rPr>
+          <w:rFonts w:ascii="Times New Roman" w:hAnsi="Times New Roman"/>
+          <w:color w:val="000000"/>
+        </w:rPr>
+        <w:t>.</w:t>
+      </w:r>
     </w:p>
     <w:p>
       <w:pPr>
@@ -3762,8 +4764,22 @@
           <w:rFonts w:ascii="Times New Roman" w:hAnsi="Times New Roman"/>
           <w:color w:val="000000"/>
         </w:rPr>
+        <w:t>$$</w:t>
+      </w:r>
+      <w:r>
+        <w:rPr>
+          <w:rFonts w:ascii="Times New Roman" w:hAnsi="Times New Roman"/>
+          <w:color w:val="000000"/>
+        </w:rPr>
         <w:t>liver</w:t>
       </w:r>
+      <w:r>
+        <w:rPr>
+          <w:rFonts w:ascii="Times New Roman" w:hAnsi="Times New Roman"/>
+          <w:color w:val="000000"/>
+        </w:rPr>
+        <w:t>.</w:t>
+      </w:r>
     </w:p>
     <w:p>
       <w:pPr>
@@ -3799,8 +4815,22 @@
           <w:rFonts w:ascii="Times New Roman" w:hAnsi="Times New Roman"/>
           <w:color w:val="000000"/>
         </w:rPr>
+        <w:t>$$</w:t>
+      </w:r>
+      <w:r>
+        <w:rPr>
+          <w:rFonts w:ascii="Times New Roman" w:hAnsi="Times New Roman"/>
+          <w:color w:val="000000"/>
+        </w:rPr>
         <w:t>spleen</w:t>
       </w:r>
+      <w:r>
+        <w:rPr>
+          <w:rFonts w:ascii="Times New Roman" w:hAnsi="Times New Roman"/>
+          <w:color w:val="000000"/>
+        </w:rPr>
+        <w:t>.</w:t>
+      </w:r>
     </w:p>
     <w:p>
       <w:pPr>
@@ -3829,8 +4859,22 @@
           <w:rFonts w:ascii="Times New Roman" w:hAnsi="Times New Roman"/>
           <w:color w:val="000000"/>
         </w:rPr>
+        <w:t>$$</w:t>
+      </w:r>
+      <w:r>
+        <w:rPr>
+          <w:rFonts w:ascii="Times New Roman" w:hAnsi="Times New Roman"/>
+          <w:color w:val="000000"/>
+        </w:rPr>
         <w:t>feeding</w:t>
       </w:r>
+      <w:r>
+        <w:rPr>
+          <w:rFonts w:ascii="Times New Roman" w:hAnsi="Times New Roman"/>
+          <w:color w:val="000000"/>
+        </w:rPr>
+        <w:t>.</w:t>
+      </w:r>
     </w:p>
     <w:p>
       <w:pPr>
@@ -3866,8 +4910,22 @@
           <w:rFonts w:ascii="Times New Roman" w:hAnsi="Times New Roman"/>
           <w:color w:val="000000"/>
         </w:rPr>
+        <w:t>$$</w:t>
+      </w:r>
+      <w:r>
+        <w:rPr>
+          <w:rFonts w:ascii="Times New Roman" w:hAnsi="Times New Roman"/>
+          <w:color w:val="000000"/>
+        </w:rPr>
         <w:t>bowelMovement</w:t>
       </w:r>
+      <w:r>
+        <w:rPr>
+          <w:rFonts w:ascii="Times New Roman" w:hAnsi="Times New Roman"/>
+          <w:color w:val="000000"/>
+        </w:rPr>
+        <w:t>.</w:t>
+      </w:r>
     </w:p>
     <w:p>
       <w:pPr>
@@ -3881,14 +4939,12 @@
         <w:spacing w:after="0" w:line="240" w:lineRule="auto"/>
         <w:rPr>
           <w:rFonts w:ascii="Times New Roman" w:hAnsi="Times New Roman"/>
-          <w:b/>
-          <w:color w:val="000000"/>
-        </w:rPr>
-      </w:pPr>
-      <w:r>
-        <w:rPr>
-          <w:rFonts w:ascii="Times New Roman" w:hAnsi="Times New Roman"/>
-          <w:b/>
+          <w:color w:val="000000"/>
+        </w:rPr>
+      </w:pPr>
+      <w:r>
+        <w:rPr>
+          <w:rFonts w:ascii="Times New Roman" w:hAnsi="Times New Roman"/>
           <w:color w:val="000000"/>
         </w:rPr>
         <w:t>Мочевыделительная система:</w:t>
@@ -3928,8 +4984,22 @@
           <w:rFonts w:ascii="Times New Roman" w:hAnsi="Times New Roman"/>
           <w:color w:val="000000"/>
         </w:rPr>
+        <w:t>$$</w:t>
+      </w:r>
+      <w:r>
+        <w:rPr>
+          <w:rFonts w:ascii="Times New Roman" w:hAnsi="Times New Roman"/>
+          <w:color w:val="000000"/>
+        </w:rPr>
         <w:t>kidneys</w:t>
       </w:r>
+      <w:r>
+        <w:rPr>
+          <w:rFonts w:ascii="Times New Roman" w:hAnsi="Times New Roman"/>
+          <w:color w:val="000000"/>
+        </w:rPr>
+        <w:t>.</w:t>
+      </w:r>
     </w:p>
     <w:p>
       <w:pPr>
@@ -3944,6 +5014,7 @@
         <w:rPr>
           <w:rFonts w:ascii="Times New Roman" w:hAnsi="Times New Roman"/>
           <w:color w:val="000000"/>
+          <w:lang w:val="en-US"/>
         </w:rPr>
       </w:pPr>
       <w:r>
@@ -3957,6 +5028,7 @@
         <w:rPr>
           <w:rFonts w:ascii="Times New Roman" w:hAnsi="Times New Roman"/>
           <w:color w:val="000000"/>
+          <w:lang w:val="en-US"/>
         </w:rPr>
         <w:t xml:space="preserve"> </w:t>
       </w:r>
@@ -3964,9 +5036,26 @@
         <w:rPr>
           <w:rFonts w:ascii="Times New Roman" w:hAnsi="Times New Roman"/>
           <w:color w:val="000000"/>
+          <w:lang w:val="en-US"/>
+        </w:rPr>
+        <w:t>$$</w:t>
+      </w:r>
+      <w:r>
+        <w:rPr>
+          <w:rFonts w:ascii="Times New Roman" w:hAnsi="Times New Roman"/>
+          <w:color w:val="000000"/>
+          <w:lang w:val="en-US"/>
         </w:rPr>
         <w:t>diuresis</w:t>
       </w:r>
+      <w:r>
+        <w:rPr>
+          <w:rFonts w:ascii="Times New Roman" w:hAnsi="Times New Roman"/>
+          <w:color w:val="000000"/>
+          <w:lang w:val="en-US"/>
+        </w:rPr>
+        <w:t>.</w:t>
+      </w:r>
     </w:p>
     <w:p>
       <w:pPr>
@@ -3981,19 +5070,21 @@
         <w:rPr>
           <w:rFonts w:ascii="Times New Roman" w:hAnsi="Times New Roman"/>
           <w:color w:val="000000"/>
-        </w:rPr>
-      </w:pPr>
-      <w:r>
-        <w:rPr>
-          <w:rFonts w:ascii="Times New Roman" w:hAnsi="Times New Roman"/>
-          <w:color w:val="000000"/>
-        </w:rPr>
-        <w:t>Стимуляция диуреза</w:t>
-      </w:r>
-      <w:r>
-        <w:rPr>
-          <w:rFonts w:ascii="Times New Roman" w:hAnsi="Times New Roman"/>
-          <w:color w:val="000000"/>
+          <w:lang w:val="en-US"/>
+        </w:rPr>
+      </w:pPr>
+      <w:r>
+        <w:rPr>
+          <w:rFonts w:ascii="Times New Roman" w:hAnsi="Times New Roman"/>
+          <w:color w:val="000000"/>
+        </w:rPr>
+        <w:t>Стимуляция</w:t>
+      </w:r>
+      <w:r>
+        <w:rPr>
+          <w:rFonts w:ascii="Times New Roman" w:hAnsi="Times New Roman"/>
+          <w:color w:val="000000"/>
+          <w:lang w:val="en-US"/>
         </w:rPr>
         <w:t xml:space="preserve"> </w:t>
       </w:r>
@@ -4002,8 +5093,40 @@
           <w:rFonts w:ascii="Times New Roman" w:hAnsi="Times New Roman"/>
           <w:color w:val="000000"/>
         </w:rPr>
+        <w:t>диуреза</w:t>
+      </w:r>
+      <w:r>
+        <w:rPr>
+          <w:rFonts w:ascii="Times New Roman" w:hAnsi="Times New Roman"/>
+          <w:color w:val="000000"/>
+          <w:lang w:val="en-US"/>
+        </w:rPr>
+        <w:t xml:space="preserve"> </w:t>
+      </w:r>
+      <w:r>
+        <w:rPr>
+          <w:rFonts w:ascii="Times New Roman" w:hAnsi="Times New Roman"/>
+          <w:color w:val="000000"/>
+          <w:lang w:val="en-US"/>
+        </w:rPr>
+        <w:t>$$</w:t>
+      </w:r>
+      <w:r>
+        <w:rPr>
+          <w:rFonts w:ascii="Times New Roman" w:hAnsi="Times New Roman"/>
+          <w:color w:val="000000"/>
+          <w:lang w:val="en-US"/>
+        </w:rPr>
         <w:t>stimulationDiuresis</w:t>
       </w:r>
+      <w:r>
+        <w:rPr>
+          <w:rFonts w:ascii="Times New Roman" w:hAnsi="Times New Roman"/>
+          <w:color w:val="000000"/>
+          <w:lang w:val="en-US"/>
+        </w:rPr>
+        <w:t>.</w:t>
+      </w:r>
     </w:p>
     <w:p>
       <w:pPr>
@@ -4017,14 +5140,12 @@
         <w:spacing w:after="0" w:line="240" w:lineRule="auto"/>
         <w:rPr>
           <w:rFonts w:ascii="Times New Roman" w:hAnsi="Times New Roman"/>
-          <w:b/>
-          <w:color w:val="000000"/>
-        </w:rPr>
-      </w:pPr>
-      <w:r>
-        <w:rPr>
-          <w:rFonts w:ascii="Times New Roman" w:hAnsi="Times New Roman"/>
-          <w:b/>
+          <w:color w:val="000000"/>
+        </w:rPr>
+      </w:pPr>
+      <w:r>
+        <w:rPr>
+          <w:rFonts w:ascii="Times New Roman" w:hAnsi="Times New Roman"/>
           <w:color w:val="000000"/>
         </w:rPr>
         <w:t>Наружные половые органы:</w:t>
@@ -4064,8 +5185,22 @@
           <w:rFonts w:ascii="Times New Roman" w:hAnsi="Times New Roman"/>
           <w:color w:val="000000"/>
         </w:rPr>
+        <w:t>$$</w:t>
+      </w:r>
+      <w:r>
+        <w:rPr>
+          <w:rFonts w:ascii="Times New Roman" w:hAnsi="Times New Roman"/>
+          <w:color w:val="000000"/>
+        </w:rPr>
         <w:t>structureExternalGenitalia</w:t>
       </w:r>
+      <w:r>
+        <w:rPr>
+          <w:rFonts w:ascii="Times New Roman" w:hAnsi="Times New Roman"/>
+          <w:color w:val="000000"/>
+        </w:rPr>
+        <w:t>.</w:t>
+      </w:r>
     </w:p>
     <w:p>
       <w:pPr>
@@ -4101,8 +5236,22 @@
           <w:rFonts w:ascii="Times New Roman" w:hAnsi="Times New Roman"/>
           <w:color w:val="000000"/>
         </w:rPr>
+        <w:t>$$</w:t>
+      </w:r>
+      <w:r>
+        <w:rPr>
+          <w:rFonts w:ascii="Times New Roman" w:hAnsi="Times New Roman"/>
+          <w:color w:val="000000"/>
+        </w:rPr>
         <w:t>externalGenitalsFeatures</w:t>
       </w:r>
+      <w:r>
+        <w:rPr>
+          <w:rFonts w:ascii="Times New Roman" w:hAnsi="Times New Roman"/>
+          <w:color w:val="000000"/>
+        </w:rPr>
+        <w:t>.</w:t>
+      </w:r>
     </w:p>
     <w:p>
       <w:pPr>
@@ -4116,14 +5265,12 @@
         <w:spacing w:after="0" w:line="240" w:lineRule="auto"/>
         <w:rPr>
           <w:rFonts w:ascii="Times New Roman" w:hAnsi="Times New Roman"/>
-          <w:bCs/>
-          <w:color w:val="000000"/>
-        </w:rPr>
-      </w:pPr>
-      <w:r>
-        <w:rPr>
-          <w:rFonts w:ascii="Times New Roman" w:hAnsi="Times New Roman"/>
-          <w:bCs/>
+          <w:color w:val="000000"/>
+        </w:rPr>
+      </w:pPr>
+      <w:r>
+        <w:rPr>
+          <w:rFonts w:ascii="Times New Roman" w:hAnsi="Times New Roman"/>
           <w:color w:val="000000"/>
         </w:rPr>
         <w:t xml:space="preserve">Основные синдромы при </w:t>
@@ -4131,7 +5278,6 @@
       <w:r>
         <w:rPr>
           <w:rFonts w:ascii="Times New Roman" w:hAnsi="Times New Roman"/>
-          <w:bCs/>
           <w:color w:val="000000"/>
         </w:rPr>
         <w:t>поступлении</w:t>
@@ -4139,7 +5285,6 @@
       <w:r>
         <w:rPr>
           <w:rFonts w:ascii="Times New Roman" w:hAnsi="Times New Roman"/>
-          <w:bCs/>
           <w:color w:val="000000"/>
         </w:rPr>
         <w:t xml:space="preserve">: </w:t>
@@ -4147,11 +5292,24 @@
       <w:r>
         <w:rPr>
           <w:rFonts w:ascii="Times New Roman" w:hAnsi="Times New Roman"/>
-          <w:bCs/>
+          <w:color w:val="000000"/>
+        </w:rPr>
+        <w:t>$$</w:t>
+      </w:r>
+      <w:r>
+        <w:rPr>
+          <w:rFonts w:ascii="Times New Roman" w:hAnsi="Times New Roman"/>
           <w:color w:val="000000"/>
         </w:rPr>
         <w:t>mainSyndromesAdmission</w:t>
       </w:r>
+      <w:r>
+        <w:rPr>
+          <w:rFonts w:ascii="Times New Roman" w:hAnsi="Times New Roman"/>
+          <w:color w:val="000000"/>
+        </w:rPr>
+        <w:t>.</w:t>
+      </w:r>
     </w:p>
     <w:p>
       <w:pPr>
@@ -4165,14 +5323,12 @@
         <w:spacing w:after="0" w:line="240" w:lineRule="auto"/>
         <w:rPr>
           <w:rFonts w:ascii="Times New Roman" w:hAnsi="Times New Roman"/>
-          <w:bCs/>
-          <w:color w:val="000000"/>
-        </w:rPr>
-      </w:pPr>
-      <w:r>
-        <w:rPr>
-          <w:rFonts w:ascii="Times New Roman" w:hAnsi="Times New Roman"/>
-          <w:bCs/>
+          <w:color w:val="000000"/>
+        </w:rPr>
+      </w:pPr>
+      <w:r>
+        <w:rPr>
+          <w:rFonts w:ascii="Times New Roman" w:hAnsi="Times New Roman"/>
           <w:color w:val="000000"/>
         </w:rPr>
         <w:t>Диагноз при поступлении:</w:t>
@@ -4180,7 +5336,6 @@
       <w:r>
         <w:rPr>
           <w:rFonts w:ascii="Times New Roman" w:hAnsi="Times New Roman"/>
-          <w:bCs/>
           <w:color w:val="000000"/>
         </w:rPr>
         <w:t xml:space="preserve"> </w:t>
@@ -4188,11 +5343,24 @@
       <w:r>
         <w:rPr>
           <w:rFonts w:ascii="Times New Roman" w:hAnsi="Times New Roman"/>
-          <w:bCs/>
+          <w:color w:val="000000"/>
+        </w:rPr>
+        <w:t>$$</w:t>
+      </w:r>
+      <w:r>
+        <w:rPr>
+          <w:rFonts w:ascii="Times New Roman" w:hAnsi="Times New Roman"/>
           <w:color w:val="000000"/>
         </w:rPr>
         <w:t>diagnosisAdmission</w:t>
       </w:r>
+      <w:r>
+        <w:rPr>
+          <w:rFonts w:ascii="Times New Roman" w:hAnsi="Times New Roman"/>
+          <w:color w:val="000000"/>
+        </w:rPr>
+        <w:t>.</w:t>
+      </w:r>
     </w:p>
     <w:p>
       <w:pPr>
@@ -4206,14 +5374,12 @@
         <w:spacing w:after="0" w:line="240" w:lineRule="auto"/>
         <w:rPr>
           <w:rFonts w:ascii="Times New Roman" w:hAnsi="Times New Roman"/>
-          <w:bCs/>
-          <w:color w:val="000000"/>
-        </w:rPr>
-      </w:pPr>
-      <w:r>
-        <w:rPr>
-          <w:rFonts w:ascii="Times New Roman" w:hAnsi="Times New Roman"/>
-          <w:bCs/>
+          <w:color w:val="000000"/>
+        </w:rPr>
+      </w:pPr>
+      <w:r>
+        <w:rPr>
+          <w:rFonts w:ascii="Times New Roman" w:hAnsi="Times New Roman"/>
           <w:color w:val="000000"/>
         </w:rPr>
         <w:t xml:space="preserve">План обследования: </w:t>
@@ -4221,11 +5387,24 @@
       <w:r>
         <w:rPr>
           <w:rFonts w:ascii="Times New Roman" w:hAnsi="Times New Roman"/>
-          <w:bCs/>
+          <w:color w:val="000000"/>
+        </w:rPr>
+        <w:t>$$</w:t>
+      </w:r>
+      <w:r>
+        <w:rPr>
+          <w:rFonts w:ascii="Times New Roman" w:hAnsi="Times New Roman"/>
           <w:color w:val="000000"/>
         </w:rPr>
         <w:t>surveyPlan</w:t>
       </w:r>
+      <w:r>
+        <w:rPr>
+          <w:rFonts w:ascii="Times New Roman" w:hAnsi="Times New Roman"/>
+          <w:color w:val="000000"/>
+        </w:rPr>
+        <w:t>.</w:t>
+      </w:r>
     </w:p>
     <w:p>
       <w:pPr>
@@ -4239,14 +5418,12 @@
         <w:spacing w:after="0" w:line="240" w:lineRule="auto"/>
         <w:rPr>
           <w:rFonts w:ascii="Times New Roman" w:hAnsi="Times New Roman"/>
-          <w:bCs/>
-          <w:color w:val="000000"/>
-        </w:rPr>
-      </w:pPr>
-      <w:r>
-        <w:rPr>
-          <w:rFonts w:ascii="Times New Roman" w:hAnsi="Times New Roman"/>
-          <w:bCs/>
+          <w:color w:val="000000"/>
+        </w:rPr>
+      </w:pPr>
+      <w:r>
+        <w:rPr>
+          <w:rFonts w:ascii="Times New Roman" w:hAnsi="Times New Roman"/>
           <w:color w:val="000000"/>
         </w:rPr>
         <w:t>План ухода</w:t>
@@ -4254,7 +5431,6 @@
       <w:r>
         <w:rPr>
           <w:rFonts w:ascii="Times New Roman" w:hAnsi="Times New Roman"/>
-          <w:bCs/>
           <w:color w:val="000000"/>
         </w:rPr>
         <w:t xml:space="preserve"> </w:t>
@@ -4262,11 +5438,24 @@
       <w:r>
         <w:rPr>
           <w:rFonts w:ascii="Times New Roman" w:hAnsi="Times New Roman"/>
-          <w:bCs/>
+          <w:color w:val="000000"/>
+        </w:rPr>
+        <w:t>$$</w:t>
+      </w:r>
+      <w:r>
+        <w:rPr>
+          <w:rFonts w:ascii="Times New Roman" w:hAnsi="Times New Roman"/>
           <w:color w:val="000000"/>
         </w:rPr>
         <w:t>carePlan</w:t>
       </w:r>
+      <w:r>
+        <w:rPr>
+          <w:rFonts w:ascii="Times New Roman" w:hAnsi="Times New Roman"/>
+          <w:color w:val="000000"/>
+        </w:rPr>
+        <w:t>.</w:t>
+      </w:r>
     </w:p>
     <w:p>
       <w:pPr>
@@ -4280,14 +5469,12 @@
         <w:spacing w:after="0" w:line="240" w:lineRule="auto"/>
         <w:rPr>
           <w:rFonts w:ascii="Times New Roman" w:hAnsi="Times New Roman"/>
-          <w:bCs/>
-          <w:color w:val="000000"/>
-        </w:rPr>
-      </w:pPr>
-      <w:r>
-        <w:rPr>
-          <w:rFonts w:ascii="Times New Roman" w:hAnsi="Times New Roman"/>
-          <w:bCs/>
+          <w:color w:val="000000"/>
+        </w:rPr>
+      </w:pPr>
+      <w:r>
+        <w:rPr>
+          <w:rFonts w:ascii="Times New Roman" w:hAnsi="Times New Roman"/>
           <w:color w:val="000000"/>
         </w:rPr>
         <w:t>План лечения</w:t>
@@ -4295,7 +5482,6 @@
       <w:r>
         <w:rPr>
           <w:rFonts w:ascii="Times New Roman" w:hAnsi="Times New Roman"/>
-          <w:bCs/>
           <w:color w:val="000000"/>
         </w:rPr>
         <w:t xml:space="preserve"> </w:t>
@@ -4303,11 +5489,24 @@
       <w:r>
         <w:rPr>
           <w:rFonts w:ascii="Times New Roman" w:hAnsi="Times New Roman"/>
-          <w:bCs/>
+          <w:color w:val="000000"/>
+        </w:rPr>
+        <w:t>$$</w:t>
+      </w:r>
+      <w:r>
+        <w:rPr>
+          <w:rFonts w:ascii="Times New Roman" w:hAnsi="Times New Roman"/>
           <w:color w:val="000000"/>
         </w:rPr>
         <w:t>treatmentPlan</w:t>
       </w:r>
+      <w:r>
+        <w:rPr>
+          <w:rFonts w:ascii="Times New Roman" w:hAnsi="Times New Roman"/>
+          <w:color w:val="000000"/>
+        </w:rPr>
+        <w:t>.</w:t>
+      </w:r>
     </w:p>
     <w:p>
       <w:pPr>
@@ -4321,14 +5520,12 @@
         <w:spacing w:after="0" w:line="240" w:lineRule="auto"/>
         <w:rPr>
           <w:rFonts w:ascii="Times New Roman" w:hAnsi="Times New Roman"/>
-          <w:bCs/>
-          <w:color w:val="000000"/>
-        </w:rPr>
-      </w:pPr>
-      <w:r>
-        <w:rPr>
-          <w:rFonts w:ascii="Times New Roman" w:hAnsi="Times New Roman"/>
-          <w:bCs/>
+          <w:color w:val="000000"/>
+        </w:rPr>
+      </w:pPr>
+      <w:r>
+        <w:rPr>
+          <w:rFonts w:ascii="Times New Roman" w:hAnsi="Times New Roman"/>
           <w:color w:val="000000"/>
         </w:rPr>
         <w:t>Парентеральное питание</w:t>
@@ -4336,7 +5533,6 @@
       <w:r>
         <w:rPr>
           <w:rFonts w:ascii="Times New Roman" w:hAnsi="Times New Roman"/>
-          <w:bCs/>
           <w:color w:val="000000"/>
         </w:rPr>
         <w:t xml:space="preserve"> </w:t>
@@ -4344,11 +5540,24 @@
       <w:r>
         <w:rPr>
           <w:rFonts w:ascii="Times New Roman" w:hAnsi="Times New Roman"/>
-          <w:bCs/>
+          <w:color w:val="000000"/>
+        </w:rPr>
+        <w:t>$$</w:t>
+      </w:r>
+      <w:r>
+        <w:rPr>
+          <w:rFonts w:ascii="Times New Roman" w:hAnsi="Times New Roman"/>
           <w:color w:val="000000"/>
         </w:rPr>
         <w:t>parenteralNutrition</w:t>
       </w:r>
+      <w:r>
+        <w:rPr>
+          <w:rFonts w:ascii="Times New Roman" w:hAnsi="Times New Roman"/>
+          <w:color w:val="000000"/>
+        </w:rPr>
+        <w:t>.</w:t>
+      </w:r>
     </w:p>
     <w:p>
       <w:pPr>
@@ -4362,14 +5571,12 @@
         <w:spacing w:after="0" w:line="240" w:lineRule="auto"/>
         <w:rPr>
           <w:rFonts w:ascii="Times New Roman" w:hAnsi="Times New Roman"/>
-          <w:bCs/>
-          <w:color w:val="000000"/>
-        </w:rPr>
-      </w:pPr>
-      <w:r>
-        <w:rPr>
-          <w:rFonts w:ascii="Times New Roman" w:hAnsi="Times New Roman"/>
-          <w:bCs/>
+          <w:color w:val="000000"/>
+        </w:rPr>
+      </w:pPr>
+      <w:r>
+        <w:rPr>
+          <w:rFonts w:ascii="Times New Roman" w:hAnsi="Times New Roman"/>
           <w:color w:val="000000"/>
         </w:rPr>
         <w:t>Расчет питания</w:t>
@@ -4377,7 +5584,6 @@
       <w:r>
         <w:rPr>
           <w:rFonts w:ascii="Times New Roman" w:hAnsi="Times New Roman"/>
-          <w:bCs/>
           <w:color w:val="000000"/>
         </w:rPr>
         <w:t xml:space="preserve"> </w:t>
@@ -4385,10 +5591,23 @@
       <w:r>
         <w:rPr>
           <w:rFonts w:ascii="Times New Roman" w:hAnsi="Times New Roman"/>
-          <w:bCs/>
+          <w:color w:val="000000"/>
+        </w:rPr>
+        <w:t>$$</w:t>
+      </w:r>
+      <w:r>
+        <w:rPr>
+          <w:rFonts w:ascii="Times New Roman" w:hAnsi="Times New Roman"/>
           <w:color w:val="000000"/>
         </w:rPr>
         <w:t>nutritionCalculation</w:t>
+      </w:r>
+      <w:r>
+        <w:rPr>
+          <w:rFonts w:ascii="Times New Roman" w:hAnsi="Times New Roman"/>
+          <w:color w:val="000000"/>
+        </w:rPr>
+        <w:t>.</w:t>
       </w:r>
     </w:p>
     <w:p>
@@ -4414,6 +5633,15 @@
           <w:b/>
           <w:color w:val="000000"/>
         </w:rPr>
+        <w:br w:type="page"/>
+      </w:r>
+      <w:r>
+        <w:rPr>
+          <w:rFonts w:ascii="Times New Roman" w:hAnsi="Times New Roman"/>
+          <w:b/>
+          <w:color w:val="000000"/>
+        </w:rPr>
+        <w:lastRenderedPageBreak/>
         <w:t>Врач:</w:t>
       </w:r>
     </w:p>
@@ -4421,54 +5649,6 @@
       <w:pPr>
         <w:widowControl w:val="0"/>
         <w:tabs>
-          <w:tab w:val="left" w:pos="225"/>
-        </w:tabs>
-        <w:autoSpaceDE w:val="0"/>
-        <w:autoSpaceDN w:val="0"/>
-        <w:adjustRightInd w:val="0"/>
-        <w:spacing w:after="0" w:line="240" w:lineRule="auto"/>
-        <w:rPr>
-          <w:rFonts w:ascii="Times New Roman" w:hAnsi="Times New Roman"/>
-          <w:color w:val="000000"/>
-        </w:rPr>
-      </w:pPr>
-    </w:p>
-    <w:p>
-      <w:pPr>
-        <w:widowControl w:val="0"/>
-        <w:tabs>
-          <w:tab w:val="left" w:pos="225"/>
-        </w:tabs>
-        <w:autoSpaceDE w:val="0"/>
-        <w:autoSpaceDN w:val="0"/>
-        <w:adjustRightInd w:val="0"/>
-        <w:spacing w:after="0" w:line="240" w:lineRule="auto"/>
-        <w:rPr>
-          <w:rFonts w:ascii="Times New Roman" w:hAnsi="Times New Roman"/>
-          <w:color w:val="000000"/>
-        </w:rPr>
-      </w:pPr>
-    </w:p>
-    <w:p>
-      <w:pPr>
-        <w:widowControl w:val="0"/>
-        <w:tabs>
-          <w:tab w:val="left" w:pos="225"/>
-        </w:tabs>
-        <w:autoSpaceDE w:val="0"/>
-        <w:autoSpaceDN w:val="0"/>
-        <w:adjustRightInd w:val="0"/>
-        <w:spacing w:after="0" w:line="240" w:lineRule="auto"/>
-        <w:rPr>
-          <w:rFonts w:ascii="Times New Roman" w:hAnsi="Times New Roman"/>
-          <w:color w:val="000000"/>
-        </w:rPr>
-      </w:pPr>
-    </w:p>
-    <w:p>
-      <w:pPr>
-        <w:widowControl w:val="0"/>
-        <w:tabs>
           <w:tab w:val="left" w:pos="266"/>
         </w:tabs>
         <w:autoSpaceDE w:val="0"/>
@@ -4508,6 +5688,13 @@
           <w:rFonts w:ascii="Times New Roman" w:hAnsi="Times New Roman"/>
           <w:color w:val="000000"/>
         </w:rPr>
+        <w:t>$$</w:t>
+      </w:r>
+      <w:r>
+        <w:rPr>
+          <w:rFonts w:ascii="Times New Roman" w:hAnsi="Times New Roman"/>
+          <w:color w:val="000000"/>
+        </w:rPr>
         <w:t>childBloodType</w:t>
       </w:r>
       <w:r>
@@ -4568,7 +5755,21 @@
           <w:rFonts w:ascii="Times New Roman" w:hAnsi="Times New Roman"/>
           <w:color w:val="000000"/>
         </w:rPr>
+        <w:t>$$</w:t>
+      </w:r>
+      <w:r>
+        <w:rPr>
+          <w:rFonts w:ascii="Times New Roman" w:hAnsi="Times New Roman"/>
+          <w:color w:val="000000"/>
+        </w:rPr>
         <w:t>textConclusion</w:t>
+      </w:r>
+      <w:r>
+        <w:rPr>
+          <w:rFonts w:ascii="Times New Roman" w:hAnsi="Times New Roman"/>
+          <w:color w:val="000000"/>
+        </w:rPr>
+        <w:t>.</w:t>
       </w:r>
     </w:p>
     <w:p>

</xml_diff>